<commit_message>
se agrego los nuevos cambios
</commit_message>
<xml_diff>
--- a/public/plantillasDoc/plantilla2018.docx
+++ b/public/plantillasDoc/plantilla2018.docx
@@ -2497,16 +2497,16 @@
                               </w:rPr>
                               <w:t>${</w:t>
                             </w:r>
-                            <w:proofErr w:type="spellStart"/>
                             <w:r>
                               <w:rPr>
                                 <w:rFonts w:ascii="Arial" w:hAnsi="Arial" w:cs="Arial"/>
                                 <w:sz w:val="20"/>
                                 <w:szCs w:val="20"/>
                               </w:rPr>
-                              <w:t>fecha_limte</w:t>
+                              <w:t>termino</w:t>
                             </w:r>
-                            <w:proofErr w:type="spellEnd"/>
+                            <w:bookmarkStart w:id="0" w:name="_GoBack"/>
+                            <w:bookmarkEnd w:id="0"/>
                             <w:r>
                               <w:rPr>
                                 <w:rFonts w:ascii="Arial" w:hAnsi="Arial" w:cs="Arial"/>
@@ -2558,16 +2558,16 @@
                         </w:rPr>
                         <w:t>${</w:t>
                       </w:r>
-                      <w:proofErr w:type="spellStart"/>
                       <w:r>
                         <w:rPr>
                           <w:rFonts w:ascii="Arial" w:hAnsi="Arial" w:cs="Arial"/>
                           <w:sz w:val="20"/>
                           <w:szCs w:val="20"/>
                         </w:rPr>
-                        <w:t>fecha_limte</w:t>
+                        <w:t>termino</w:t>
                       </w:r>
-                      <w:proofErr w:type="spellEnd"/>
+                      <w:bookmarkStart w:id="1" w:name="_GoBack"/>
+                      <w:bookmarkEnd w:id="1"/>
                       <w:r>
                         <w:rPr>
                           <w:rFonts w:ascii="Arial" w:hAnsi="Arial" w:cs="Arial"/>
@@ -3897,7 +3897,6 @@
                                 <w:szCs w:val="20"/>
                               </w:rPr>
                             </w:pPr>
-                            <w:bookmarkStart w:id="0" w:name="_GoBack"/>
                             <w:r>
                               <w:rPr>
                                 <w:rFonts w:ascii="Arial" w:hAnsi="Arial" w:cs="Arial"/>
@@ -3906,7 +3905,6 @@
                               </w:rPr>
                               <w:t>${recibe}</w:t>
                             </w:r>
-                            <w:bookmarkEnd w:id="0"/>
                           </w:p>
                         </w:txbxContent>
                       </wps:txbx>

</xml_diff>

<commit_message>
se agrego los cambios del proyecto y funciona muy bien
</commit_message>
<xml_diff>
--- a/public/plantillasDoc/plantilla2018.docx
+++ b/public/plantillasDoc/plantilla2018.docx
@@ -1,6 +1,6 @@
 
 <file path=word/document.xml><?xml version="1.0" encoding="utf-8"?>
-<w:document xmlns:wpc="http://schemas.microsoft.com/office/word/2010/wordprocessingCanvas" xmlns:cx="http://schemas.microsoft.com/office/drawing/2014/chartex" xmlns:mc="http://schemas.openxmlformats.org/markup-compatibility/2006" xmlns:o="urn:schemas-microsoft-com:office:office" xmlns:r="http://schemas.openxmlformats.org/officeDocument/2006/relationships" xmlns:m="http://schemas.openxmlformats.org/officeDocument/2006/math" xmlns:v="urn:schemas-microsoft-com:vml" xmlns:wp14="http://schemas.microsoft.com/office/word/2010/wordprocessingDrawing" xmlns:wp="http://schemas.openxmlformats.org/drawingml/2006/wordprocessingDrawing" xmlns:w10="urn:schemas-microsoft-com:office:word" xmlns:w="http://schemas.openxmlformats.org/wordprocessingml/2006/main" xmlns:w14="http://schemas.microsoft.com/office/word/2010/wordml" xmlns:w15="http://schemas.microsoft.com/office/word/2012/wordml" xmlns:w16se="http://schemas.microsoft.com/office/word/2015/wordml/symex" xmlns:wpg="http://schemas.microsoft.com/office/word/2010/wordprocessingGroup" xmlns:wpi="http://schemas.microsoft.com/office/word/2010/wordprocessingInk" xmlns:wne="http://schemas.microsoft.com/office/word/2006/wordml" xmlns:wps="http://schemas.microsoft.com/office/word/2010/wordprocessingShape" mc:Ignorable="w14 w15 w16se wp14">
+<w:document xmlns:wpc="http://schemas.microsoft.com/office/word/2010/wordprocessingCanvas" xmlns:mo="http://schemas.microsoft.com/office/mac/office/2008/main" xmlns:mc="http://schemas.openxmlformats.org/markup-compatibility/2006" xmlns:mv="urn:schemas-microsoft-com:mac:vml" xmlns:o="urn:schemas-microsoft-com:office:office" xmlns:r="http://schemas.openxmlformats.org/officeDocument/2006/relationships" xmlns:m="http://schemas.openxmlformats.org/officeDocument/2006/math" xmlns:v="urn:schemas-microsoft-com:vml" xmlns:wp14="http://schemas.microsoft.com/office/word/2010/wordprocessingDrawing" xmlns:wp="http://schemas.openxmlformats.org/drawingml/2006/wordprocessingDrawing" xmlns:w10="urn:schemas-microsoft-com:office:word" xmlns:w="http://schemas.openxmlformats.org/wordprocessingml/2006/main" xmlns:w14="http://schemas.microsoft.com/office/word/2010/wordml" xmlns:w15="http://schemas.microsoft.com/office/word/2012/wordml" xmlns:wpg="http://schemas.microsoft.com/office/word/2010/wordprocessingGroup" xmlns:wpi="http://schemas.microsoft.com/office/word/2010/wordprocessingInk" xmlns:wne="http://schemas.microsoft.com/office/word/2006/wordml" xmlns:wps="http://schemas.microsoft.com/office/word/2010/wordprocessingShape" mc:Ignorable="w14 w15 wp14">
   <w:body>
     <w:p>
       <w:pPr>
@@ -11,12 +11,12 @@
       <w:r>
         <w:rPr>
           <w:noProof/>
-          <w:lang w:val="es-MX" w:eastAsia="es-MX"/>
+          <w:lang w:val="es-ES_tradnl" w:eastAsia="es-ES_tradnl"/>
         </w:rPr>
         <mc:AlternateContent>
           <mc:Choice Requires="wps">
             <w:drawing>
-              <wp:anchor distT="0" distB="0" distL="114300" distR="114300" simplePos="0" relativeHeight="251704320" behindDoc="0" locked="0" layoutInCell="1" allowOverlap="1" wp14:anchorId="7E3402A2" wp14:editId="2C55EF5F">
+              <wp:anchor distT="0" distB="0" distL="114300" distR="114300" simplePos="0" relativeHeight="251704320" behindDoc="0" locked="0" layoutInCell="1" allowOverlap="1" wp14:anchorId="743DB0C0" wp14:editId="7DB2BCB1">
                 <wp:simplePos x="0" y="0"/>
                 <wp:positionH relativeFrom="margin">
                   <wp:posOffset>-612775</wp:posOffset>
@@ -179,11 +179,11 @@
           </mc:Choice>
           <mc:Fallback>
             <w:pict>
-              <v:shapetype w14:anchorId="7E3402A2" id="_x0000_t202" coordsize="21600,21600" o:spt="202" path="m,l,21600r21600,l21600,xe">
+              <v:shapetype w14:anchorId="743DB0C0" id="_x0000_t202" coordsize="21600,21600" o:spt="202" path="m0,0l0,21600,21600,21600,21600,0xe">
                 <v:stroke joinstyle="miter"/>
                 <v:path gradientshapeok="t" o:connecttype="rect"/>
               </v:shapetype>
-              <v:shape id="Cuadro de texto 27" o:spid="_x0000_s1026" type="#_x0000_t202" style="position:absolute;margin-left:-48.25pt;margin-top:22.95pt;width:88.5pt;height:24.7pt;z-index:251704320;visibility:visible;mso-wrap-style:square;mso-width-percent:0;mso-height-percent:0;mso-wrap-distance-left:9pt;mso-wrap-distance-top:0;mso-wrap-distance-right:9pt;mso-wrap-distance-bottom:0;mso-position-horizontal:absolute;mso-position-horizontal-relative:margin;mso-position-vertical:absolute;mso-position-vertical-relative:text;mso-width-percent:0;mso-height-percent:0;mso-width-relative:margin;mso-height-relative:margin;v-text-anchor:top" o:gfxdata="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" filled="f" stroked="f" strokeweight=".5pt">
+              <v:shape id="Cuadro_x0020_de_x0020_texto_x0020_27" o:spid="_x0000_s1026" type="#_x0000_t202" style="position:absolute;margin-left:-48.25pt;margin-top:22.95pt;width:88.5pt;height:24.7pt;z-index:251704320;visibility:visible;mso-wrap-style:square;mso-width-percent:0;mso-height-percent:0;mso-wrap-distance-left:9pt;mso-wrap-distance-top:0;mso-wrap-distance-right:9pt;mso-wrap-distance-bottom:0;mso-position-horizontal:absolute;mso-position-horizontal-relative:margin;mso-position-vertical:absolute;mso-position-vertical-relative:text;mso-width-percent:0;mso-height-percent:0;mso-width-relative:margin;mso-height-relative:margin;v-text-anchor:top" o:gfxdata="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" filled="f" stroked="f" strokeweight=".5pt">
                 <v:textbox>
                   <w:txbxContent>
                     <w:tbl>
@@ -306,12 +306,12 @@
       <w:r>
         <w:rPr>
           <w:noProof/>
-          <w:lang w:val="es-MX" w:eastAsia="es-MX"/>
+          <w:lang w:val="es-ES_tradnl" w:eastAsia="es-ES_tradnl"/>
         </w:rPr>
         <mc:AlternateContent>
           <mc:Choice Requires="wps">
             <w:drawing>
-              <wp:anchor distT="0" distB="0" distL="114300" distR="114300" simplePos="0" relativeHeight="251661312" behindDoc="0" locked="0" layoutInCell="1" allowOverlap="1" wp14:anchorId="77CCE65A" wp14:editId="0AADF88B">
+              <wp:anchor distT="0" distB="0" distL="114300" distR="114300" simplePos="0" relativeHeight="251661312" behindDoc="0" locked="0" layoutInCell="1" allowOverlap="1" wp14:anchorId="4CFDD7BF" wp14:editId="414AA78F">
                 <wp:simplePos x="0" y="0"/>
                 <wp:positionH relativeFrom="margin">
                   <wp:posOffset>734979</wp:posOffset>
@@ -374,7 +374,7 @@
               </wp:anchor>
             </w:drawing>
           </mc:Choice>
-          <mc:Fallback>
+          <mc:Fallback xmlns:w16se="http://schemas.microsoft.com/office/word/2015/wordml/symex" xmlns:cx="http://schemas.microsoft.com/office/drawing/2014/chartex">
             <w:pict>
               <v:shape w14:anchorId="77CCE65A" id="Cuadro de texto 2" o:spid="_x0000_s1027" type="#_x0000_t202" style="position:absolute;margin-left:57.85pt;margin-top:-56.8pt;width:222.45pt;height:26.85pt;z-index:251661312;visibility:visible;mso-wrap-style:square;mso-width-percent:0;mso-height-percent:0;mso-wrap-distance-left:9pt;mso-wrap-distance-top:0;mso-wrap-distance-right:9pt;mso-wrap-distance-bottom:0;mso-position-horizontal:absolute;mso-position-horizontal-relative:margin;mso-position-vertical:absolute;mso-position-vertical-relative:text;mso-width-percent:0;mso-height-percent:0;mso-width-relative:margin;mso-height-relative:margin;v-text-anchor:top" o:gfxdata="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" filled="f" stroked="f" strokeweight=".5pt">
                 <v:textbox>
@@ -401,12 +401,12 @@
       <w:r>
         <w:rPr>
           <w:noProof/>
-          <w:lang w:val="es-MX" w:eastAsia="es-MX"/>
+          <w:lang w:val="es-ES_tradnl" w:eastAsia="es-ES_tradnl"/>
         </w:rPr>
         <mc:AlternateContent>
           <mc:Choice Requires="wps">
             <w:drawing>
-              <wp:anchor distT="0" distB="0" distL="114300" distR="114300" simplePos="0" relativeHeight="251659264" behindDoc="0" locked="0" layoutInCell="1" allowOverlap="1" wp14:anchorId="4F24AB10" wp14:editId="4CC351FD">
+              <wp:anchor distT="0" distB="0" distL="114300" distR="114300" simplePos="0" relativeHeight="251659264" behindDoc="0" locked="0" layoutInCell="1" allowOverlap="1" wp14:anchorId="680AE560" wp14:editId="050E7835">
                 <wp:simplePos x="0" y="0"/>
                 <wp:positionH relativeFrom="margin">
                   <wp:posOffset>256806</wp:posOffset>
@@ -468,7 +468,7 @@
               </wp:anchor>
             </w:drawing>
           </mc:Choice>
-          <mc:Fallback>
+          <mc:Fallback xmlns:w16se="http://schemas.microsoft.com/office/word/2015/wordml/symex" xmlns:cx="http://schemas.microsoft.com/office/drawing/2014/chartex">
             <w:pict>
               <v:shape w14:anchorId="563A5737" id="Cuadro de texto 1" o:spid="_x0000_s1027" type="#_x0000_t202" style="position:absolute;margin-left:20.2pt;margin-top:-88pt;width:324.55pt;height:26.85pt;z-index:251659264;visibility:visible;mso-wrap-style:square;mso-width-percent:0;mso-height-percent:0;mso-wrap-distance-left:9pt;mso-wrap-distance-top:0;mso-wrap-distance-right:9pt;mso-wrap-distance-bottom:0;mso-position-horizontal:absolute;mso-position-horizontal-relative:margin;mso-position-vertical:absolute;mso-position-vertical-relative:text;mso-width-percent:0;mso-height-percent:0;mso-width-relative:margin;mso-height-relative:margin;v-text-anchor:top" o:gfxdata="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" filled="f" stroked="f" strokeweight=".5pt">
                 <v:textbox>
@@ -501,12 +501,125 @@
       <w:r>
         <w:rPr>
           <w:noProof/>
-          <w:lang w:val="es-MX" w:eastAsia="es-MX"/>
+          <w:lang w:val="es-ES_tradnl" w:eastAsia="es-ES_tradnl"/>
         </w:rPr>
         <mc:AlternateContent>
           <mc:Choice Requires="wps">
             <w:drawing>
-              <wp:anchor distT="0" distB="0" distL="114300" distR="114300" simplePos="0" relativeHeight="251692032" behindDoc="0" locked="0" layoutInCell="1" allowOverlap="1" wp14:anchorId="6FC59F7C" wp14:editId="0B843C14">
+              <wp:anchor distT="0" distB="0" distL="114300" distR="114300" simplePos="0" relativeHeight="251671552" behindDoc="0" locked="0" layoutInCell="1" allowOverlap="1" wp14:anchorId="205B467E" wp14:editId="68AC1754">
+                <wp:simplePos x="0" y="0"/>
+                <wp:positionH relativeFrom="margin">
+                  <wp:posOffset>3657600</wp:posOffset>
+                </wp:positionH>
+                <wp:positionV relativeFrom="paragraph">
+                  <wp:posOffset>772424</wp:posOffset>
+                </wp:positionV>
+                <wp:extent cx="1681829" cy="272415"/>
+                <wp:effectExtent l="0" t="0" r="20320" b="32385"/>
+                <wp:wrapNone/>
+                <wp:docPr id="11" name="Cuadro de texto 11"/>
+                <wp:cNvGraphicFramePr/>
+                <a:graphic xmlns:a="http://schemas.openxmlformats.org/drawingml/2006/main">
+                  <a:graphicData uri="http://schemas.microsoft.com/office/word/2010/wordprocessingShape">
+                    <wps:wsp>
+                      <wps:cNvSpPr txBox="1"/>
+                      <wps:spPr>
+                        <a:xfrm>
+                          <a:off x="0" y="0"/>
+                          <a:ext cx="1681829" cy="272415"/>
+                        </a:xfrm>
+                        <a:prstGeom prst="rect">
+                          <a:avLst/>
+                        </a:prstGeom>
+                        <a:solidFill>
+                          <a:schemeClr val="lt1"/>
+                        </a:solidFill>
+                        <a:ln w="6350">
+                          <a:solidFill>
+                            <a:prstClr val="black"/>
+                          </a:solidFill>
+                        </a:ln>
+                      </wps:spPr>
+                      <wps:txbx>
+                        <w:txbxContent>
+                          <w:p>
+                            <w:pPr>
+                              <w:jc w:val="center"/>
+                              <w:rPr>
+                                <w:rFonts w:ascii="Arial" w:hAnsi="Arial" w:cs="Arial"/>
+                                <w:sz w:val="20"/>
+                                <w:szCs w:val="20"/>
+                              </w:rPr>
+                            </w:pPr>
+                            <w:r>
+                              <w:rPr>
+                                <w:rFonts w:ascii="Arial" w:hAnsi="Arial" w:cs="Arial"/>
+                                <w:sz w:val="20"/>
+                                <w:szCs w:val="20"/>
+                              </w:rPr>
+                              <w:t>${referencia}</w:t>
+                            </w:r>
+                          </w:p>
+                        </w:txbxContent>
+                      </wps:txbx>
+                      <wps:bodyPr rot="0" spcFirstLastPara="0" vertOverflow="overflow" horzOverflow="overflow" vert="horz" wrap="square" lIns="91440" tIns="45720" rIns="91440" bIns="45720" numCol="1" spcCol="0" rtlCol="0" fromWordArt="0" anchor="t" anchorCtr="0" forceAA="0" compatLnSpc="1">
+                        <a:prstTxWarp prst="textNoShape">
+                          <a:avLst/>
+                        </a:prstTxWarp>
+                        <a:noAutofit/>
+                      </wps:bodyPr>
+                    </wps:wsp>
+                  </a:graphicData>
+                </a:graphic>
+                <wp14:sizeRelH relativeFrom="margin">
+                  <wp14:pctWidth>0</wp14:pctWidth>
+                </wp14:sizeRelH>
+                <wp14:sizeRelV relativeFrom="margin">
+                  <wp14:pctHeight>0</wp14:pctHeight>
+                </wp14:sizeRelV>
+              </wp:anchor>
+            </w:drawing>
+          </mc:Choice>
+          <mc:Fallback>
+            <w:pict>
+              <v:shape w14:anchorId="205B467E" id="Cuadro_x0020_de_x0020_texto_x0020_11" o:spid="_x0000_s1029" type="#_x0000_t202" style="position:absolute;margin-left:4in;margin-top:60.8pt;width:132.45pt;height:21.45pt;z-index:251671552;visibility:visible;mso-wrap-style:square;mso-width-percent:0;mso-height-percent:0;mso-wrap-distance-left:9pt;mso-wrap-distance-top:0;mso-wrap-distance-right:9pt;mso-wrap-distance-bottom:0;mso-position-horizontal:absolute;mso-position-horizontal-relative:margin;mso-position-vertical:absolute;mso-position-vertical-relative:text;mso-width-percent:0;mso-height-percent:0;mso-width-relative:margin;mso-height-relative:margin;v-text-anchor:top" o:gfxdata="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" fillcolor="white [3201]" strokeweight=".5pt">
+                <v:textbox>
+                  <w:txbxContent>
+                    <w:p>
+                      <w:pPr>
+                        <w:jc w:val="center"/>
+                        <w:rPr>
+                          <w:rFonts w:ascii="Arial" w:hAnsi="Arial" w:cs="Arial"/>
+                          <w:sz w:val="20"/>
+                          <w:szCs w:val="20"/>
+                        </w:rPr>
+                      </w:pPr>
+                      <w:r>
+                        <w:rPr>
+                          <w:rFonts w:ascii="Arial" w:hAnsi="Arial" w:cs="Arial"/>
+                          <w:sz w:val="20"/>
+                          <w:szCs w:val="20"/>
+                        </w:rPr>
+                        <w:t>${referencia}</w:t>
+                      </w:r>
+                    </w:p>
+                  </w:txbxContent>
+                </v:textbox>
+                <w10:wrap anchorx="margin"/>
+              </v:shape>
+            </w:pict>
+          </mc:Fallback>
+        </mc:AlternateContent>
+      </w:r>
+      <w:r>
+        <w:rPr>
+          <w:noProof/>
+          <w:lang w:val="es-ES_tradnl" w:eastAsia="es-ES_tradnl"/>
+        </w:rPr>
+        <mc:AlternateContent>
+          <mc:Choice Requires="wps">
+            <w:drawing>
+              <wp:anchor distT="0" distB="0" distL="114300" distR="114300" simplePos="0" relativeHeight="251692032" behindDoc="0" locked="0" layoutInCell="1" allowOverlap="1" wp14:anchorId="1D8721FD" wp14:editId="642FB728">
                 <wp:simplePos x="0" y="0"/>
                 <wp:positionH relativeFrom="margin">
                   <wp:posOffset>339090</wp:posOffset>
@@ -598,7 +711,7 @@
               </wp:anchor>
             </w:drawing>
           </mc:Choice>
-          <mc:Fallback>
+          <mc:Fallback xmlns:w16se="http://schemas.microsoft.com/office/word/2015/wordml/symex" xmlns:cx="http://schemas.microsoft.com/office/drawing/2014/chartex">
             <w:pict>
               <v:shape w14:anchorId="6FC59F7C" id="Cuadro de texto 21" o:spid="_x0000_s1029" type="#_x0000_t202" style="position:absolute;margin-left:26.7pt;margin-top:426.7pt;width:393.3pt;height:68.75pt;z-index:251692032;visibility:visible;mso-wrap-style:square;mso-width-percent:0;mso-height-percent:0;mso-wrap-distance-left:9pt;mso-wrap-distance-top:0;mso-wrap-distance-right:9pt;mso-wrap-distance-bottom:0;mso-position-horizontal:absolute;mso-position-horizontal-relative:margin;mso-position-vertical:absolute;mso-position-vertical-relative:text;mso-width-percent:0;mso-height-percent:0;mso-width-relative:margin;mso-height-relative:margin;v-text-anchor:top" o:gfxdata="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" fillcolor="white [3201]" strokeweight=".5pt">
                 <v:textbox>
@@ -650,12 +763,12 @@
       <w:r>
         <w:rPr>
           <w:noProof/>
-          <w:lang w:val="es-MX" w:eastAsia="es-MX"/>
+          <w:lang w:val="es-ES_tradnl" w:eastAsia="es-ES_tradnl"/>
         </w:rPr>
         <mc:AlternateContent>
           <mc:Choice Requires="wps">
             <w:drawing>
-              <wp:anchor distT="0" distB="0" distL="114300" distR="114300" simplePos="0" relativeHeight="251689984" behindDoc="0" locked="0" layoutInCell="1" allowOverlap="1" wp14:anchorId="12F63A5A" wp14:editId="0B294D1D">
+              <wp:anchor distT="0" distB="0" distL="114300" distR="114300" simplePos="0" relativeHeight="251689984" behindDoc="0" locked="0" layoutInCell="1" allowOverlap="1" wp14:anchorId="159267FA" wp14:editId="2CABB19F">
                 <wp:simplePos x="0" y="0"/>
                 <wp:positionH relativeFrom="margin">
                   <wp:posOffset>339090</wp:posOffset>
@@ -728,7 +841,7 @@
               </wp:anchor>
             </w:drawing>
           </mc:Choice>
-          <mc:Fallback>
+          <mc:Fallback xmlns:w16se="http://schemas.microsoft.com/office/word/2015/wordml/symex" xmlns:cx="http://schemas.microsoft.com/office/drawing/2014/chartex">
             <w:pict>
               <v:shape w14:anchorId="12F63A5A" id="Cuadro de texto 20" o:spid="_x0000_s1030" type="#_x0000_t202" style="position:absolute;margin-left:26.7pt;margin-top:393.7pt;width:393.4pt;height:22.5pt;z-index:251689984;visibility:visible;mso-wrap-style:square;mso-width-percent:0;mso-height-percent:0;mso-wrap-distance-left:9pt;mso-wrap-distance-top:0;mso-wrap-distance-right:9pt;mso-wrap-distance-bottom:0;mso-position-horizontal:absolute;mso-position-horizontal-relative:margin;mso-position-vertical:absolute;mso-position-vertical-relative:text;mso-width-percent:0;mso-height-percent:0;mso-width-relative:margin;mso-height-relative:margin;v-text-anchor:top" o:gfxdata="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" fillcolor="white [3201]" strokeweight=".5pt">
                 <v:textbox>
@@ -761,12 +874,12 @@
       <w:r>
         <w:rPr>
           <w:noProof/>
-          <w:lang w:val="es-MX" w:eastAsia="es-MX"/>
+          <w:lang w:val="es-ES_tradnl" w:eastAsia="es-ES_tradnl"/>
         </w:rPr>
         <mc:AlternateContent>
           <mc:Choice Requires="wps">
             <w:drawing>
-              <wp:anchor distT="0" distB="0" distL="114300" distR="114300" simplePos="0" relativeHeight="251675648" behindDoc="0" locked="0" layoutInCell="1" allowOverlap="1" wp14:anchorId="4A8010C6" wp14:editId="2E106175">
+              <wp:anchor distT="0" distB="0" distL="114300" distR="114300" simplePos="0" relativeHeight="251675648" behindDoc="0" locked="0" layoutInCell="1" allowOverlap="1" wp14:anchorId="51C9E565" wp14:editId="49723C37">
                 <wp:simplePos x="0" y="0"/>
                 <wp:positionH relativeFrom="margin">
                   <wp:posOffset>310515</wp:posOffset>
@@ -839,7 +952,7 @@
               </wp:anchor>
             </w:drawing>
           </mc:Choice>
-          <mc:Fallback>
+          <mc:Fallback xmlns:w16se="http://schemas.microsoft.com/office/word/2015/wordml/symex" xmlns:cx="http://schemas.microsoft.com/office/drawing/2014/chartex">
             <w:pict>
               <v:shape w14:anchorId="4A8010C6" id="Cuadro de texto 13" o:spid="_x0000_s1031" type="#_x0000_t202" style="position:absolute;margin-left:24.45pt;margin-top:166.45pt;width:393.25pt;height:96.85pt;z-index:251675648;visibility:visible;mso-wrap-style:square;mso-width-percent:0;mso-height-percent:0;mso-wrap-distance-left:9pt;mso-wrap-distance-top:0;mso-wrap-distance-right:9pt;mso-wrap-distance-bottom:0;mso-position-horizontal:absolute;mso-position-horizontal-relative:margin;mso-position-vertical:absolute;mso-position-vertical-relative:text;mso-width-percent:0;mso-height-percent:0;mso-width-relative:margin;mso-height-relative:margin;v-text-anchor:top" o:gfxdata="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" fillcolor="white [3201]" strokeweight=".5pt">
                 <v:textbox>
@@ -872,12 +985,12 @@
       <w:r>
         <w:rPr>
           <w:noProof/>
-          <w:lang w:val="es-MX" w:eastAsia="es-MX"/>
+          <w:lang w:val="es-ES_tradnl" w:eastAsia="es-ES_tradnl"/>
         </w:rPr>
         <mc:AlternateContent>
           <mc:Choice Requires="wps">
             <w:drawing>
-              <wp:anchor distT="0" distB="0" distL="114300" distR="114300" simplePos="0" relativeHeight="251708416" behindDoc="0" locked="0" layoutInCell="1" allowOverlap="1" wp14:anchorId="4577A410" wp14:editId="19DDDC7F">
+              <wp:anchor distT="0" distB="0" distL="114300" distR="114300" simplePos="0" relativeHeight="251708416" behindDoc="0" locked="0" layoutInCell="1" allowOverlap="1" wp14:anchorId="3E7CF2BB" wp14:editId="5A78C739">
                 <wp:simplePos x="0" y="0"/>
                 <wp:positionH relativeFrom="margin">
                   <wp:posOffset>-720090</wp:posOffset>
@@ -1020,7 +1133,7 @@
           </mc:Choice>
           <mc:Fallback>
             <w:pict>
-              <v:shape w14:anchorId="4577A410" id="Cuadro de texto 29" o:spid="_x0000_s1032" type="#_x0000_t202" style="position:absolute;margin-left:-56.7pt;margin-top:185.2pt;width:67.7pt;height:31.15pt;z-index:251708416;visibility:visible;mso-wrap-style:square;mso-width-percent:0;mso-height-percent:0;mso-wrap-distance-left:9pt;mso-wrap-distance-top:0;mso-wrap-distance-right:9pt;mso-wrap-distance-bottom:0;mso-position-horizontal:absolute;mso-position-horizontal-relative:margin;mso-position-vertical:absolute;mso-position-vertical-relative:text;mso-width-percent:0;mso-height-percent:0;mso-width-relative:margin;mso-height-relative:margin;v-text-anchor:top" o:gfxdata="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" filled="f" stroked="f" strokeweight=".5pt">
+              <v:shape w14:anchorId="3E7CF2BB" id="Cuadro_x0020_de_x0020_texto_x0020_29" o:spid="_x0000_s1033" type="#_x0000_t202" style="position:absolute;margin-left:-56.7pt;margin-top:185.2pt;width:67.7pt;height:31.15pt;z-index:251708416;visibility:visible;mso-wrap-style:square;mso-width-percent:0;mso-height-percent:0;mso-wrap-distance-left:9pt;mso-wrap-distance-top:0;mso-wrap-distance-right:9pt;mso-wrap-distance-bottom:0;mso-position-horizontal:absolute;mso-position-horizontal-relative:margin;mso-position-vertical:absolute;mso-position-vertical-relative:text;mso-width-percent:0;mso-height-percent:0;mso-width-relative:margin;mso-height-relative:margin;v-text-anchor:top" o:gfxdata="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" filled="f" stroked="f" strokeweight=".5pt">
                 <v:textbox>
                   <w:txbxContent>
                     <w:tbl>
@@ -1123,12 +1236,12 @@
       <w:r>
         <w:rPr>
           <w:noProof/>
-          <w:lang w:val="es-MX" w:eastAsia="es-MX"/>
+          <w:lang w:val="es-ES_tradnl" w:eastAsia="es-ES_tradnl"/>
         </w:rPr>
         <mc:AlternateContent>
           <mc:Choice Requires="wps">
             <w:drawing>
-              <wp:anchor distT="0" distB="0" distL="114300" distR="114300" simplePos="0" relativeHeight="251706368" behindDoc="0" locked="0" layoutInCell="1" allowOverlap="1" wp14:anchorId="6F60B014" wp14:editId="6B4FD517">
+              <wp:anchor distT="0" distB="0" distL="114300" distR="114300" simplePos="0" relativeHeight="251706368" behindDoc="0" locked="0" layoutInCell="1" allowOverlap="1" wp14:anchorId="667FC6FF" wp14:editId="4F02170D">
                 <wp:simplePos x="0" y="0"/>
                 <wp:positionH relativeFrom="margin">
                   <wp:posOffset>-711200</wp:posOffset>
@@ -1271,7 +1384,7 @@
           </mc:Choice>
           <mc:Fallback>
             <w:pict>
-              <v:shape w14:anchorId="6F60B014" id="Cuadro de texto 28" o:spid="_x0000_s1033" type="#_x0000_t202" style="position:absolute;margin-left:-56pt;margin-top:121.95pt;width:93.5pt;height:31.15pt;z-index:251706368;visibility:visible;mso-wrap-style:square;mso-width-percent:0;mso-height-percent:0;mso-wrap-distance-left:9pt;mso-wrap-distance-top:0;mso-wrap-distance-right:9pt;mso-wrap-distance-bottom:0;mso-position-horizontal:absolute;mso-position-horizontal-relative:margin;mso-position-vertical:absolute;mso-position-vertical-relative:text;mso-width-percent:0;mso-height-percent:0;mso-width-relative:margin;mso-height-relative:margin;v-text-anchor:top" o:gfxdata="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" filled="f" stroked="f" strokeweight=".5pt">
+              <v:shape w14:anchorId="667FC6FF" id="Cuadro_x0020_de_x0020_texto_x0020_28" o:spid="_x0000_s1034" type="#_x0000_t202" style="position:absolute;margin-left:-56pt;margin-top:121.95pt;width:93.5pt;height:31.15pt;z-index:251706368;visibility:visible;mso-wrap-style:square;mso-width-percent:0;mso-height-percent:0;mso-wrap-distance-left:9pt;mso-wrap-distance-top:0;mso-wrap-distance-right:9pt;mso-wrap-distance-bottom:0;mso-position-horizontal:absolute;mso-position-horizontal-relative:margin;mso-position-vertical:absolute;mso-position-vertical-relative:text;mso-width-percent:0;mso-height-percent:0;mso-width-relative:margin;mso-height-relative:margin;v-text-anchor:top" o:gfxdata="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" filled="f" stroked="f" strokeweight=".5pt">
                 <v:textbox>
                   <w:txbxContent>
                     <w:tbl>
@@ -1374,12 +1487,12 @@
       <w:r>
         <w:rPr>
           <w:noProof/>
-          <w:lang w:val="es-MX" w:eastAsia="es-MX"/>
+          <w:lang w:val="es-ES_tradnl" w:eastAsia="es-ES_tradnl"/>
         </w:rPr>
         <mc:AlternateContent>
           <mc:Choice Requires="wps">
             <w:drawing>
-              <wp:anchor distT="0" distB="0" distL="114300" distR="114300" simplePos="0" relativeHeight="251673600" behindDoc="0" locked="0" layoutInCell="1" allowOverlap="1" wp14:anchorId="70AECDDC" wp14:editId="7D1C7085">
+              <wp:anchor distT="0" distB="0" distL="114300" distR="114300" simplePos="0" relativeHeight="251673600" behindDoc="0" locked="0" layoutInCell="1" allowOverlap="1" wp14:anchorId="1E3B3593" wp14:editId="608318CC">
                 <wp:simplePos x="0" y="0"/>
                 <wp:positionH relativeFrom="margin">
                   <wp:posOffset>329565</wp:posOffset>
@@ -1430,9 +1543,19 @@
                                 <w:sz w:val="20"/>
                                 <w:szCs w:val="20"/>
                               </w:rPr>
-                              <w:t>${procedencia}</w:t>
+                              <w:t>$</w:t>
+                            </w:r>
+                            <w:bookmarkStart w:id="0" w:name="_GoBack"/>
+                            <w:r>
+                              <w:rPr>
+                                <w:rFonts w:ascii="Arial" w:hAnsi="Arial" w:cs="Arial"/>
+                                <w:sz w:val="20"/>
+                                <w:szCs w:val="20"/>
+                              </w:rPr>
+                              <w:t>{procedencia}</w:t>
                             </w:r>
                           </w:p>
+                          <w:bookmarkEnd w:id="0"/>
                         </w:txbxContent>
                       </wps:txbx>
                       <wps:bodyPr rot="0" spcFirstLastPara="0" vertOverflow="overflow" horzOverflow="overflow" vert="horz" wrap="square" lIns="91440" tIns="45720" rIns="91440" bIns="45720" numCol="1" spcCol="0" rtlCol="0" fromWordArt="0" anchor="t" anchorCtr="0" forceAA="0" compatLnSpc="1">
@@ -1455,7 +1578,7 @@
           </mc:Choice>
           <mc:Fallback>
             <w:pict>
-              <v:shape w14:anchorId="70AECDDC" id="Cuadro de texto 12" o:spid="_x0000_s1034" type="#_x0000_t202" style="position:absolute;margin-left:25.95pt;margin-top:121.2pt;width:393.25pt;height:30.05pt;z-index:251673600;visibility:visible;mso-wrap-style:square;mso-width-percent:0;mso-height-percent:0;mso-wrap-distance-left:9pt;mso-wrap-distance-top:0;mso-wrap-distance-right:9pt;mso-wrap-distance-bottom:0;mso-position-horizontal:absolute;mso-position-horizontal-relative:margin;mso-position-vertical:absolute;mso-position-vertical-relative:text;mso-width-percent:0;mso-height-percent:0;mso-width-relative:margin;mso-height-relative:margin;v-text-anchor:top" o:gfxdata="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" fillcolor="white [3201]" strokeweight=".5pt">
+              <v:shape w14:anchorId="1E3B3593" id="Cuadro_x0020_de_x0020_texto_x0020_12" o:spid="_x0000_s1035" type="#_x0000_t202" style="position:absolute;margin-left:25.95pt;margin-top:121.2pt;width:393.25pt;height:30.05pt;z-index:251673600;visibility:visible;mso-wrap-style:square;mso-width-percent:0;mso-height-percent:0;mso-wrap-distance-left:9pt;mso-wrap-distance-top:0;mso-wrap-distance-right:9pt;mso-wrap-distance-bottom:0;mso-position-horizontal:absolute;mso-position-horizontal-relative:margin;mso-position-vertical:absolute;mso-position-vertical-relative:text;mso-width-percent:0;mso-height-percent:0;mso-width-relative:margin;mso-height-relative:margin;v-text-anchor:top" o:gfxdata="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" fillcolor="white [3201]" strokeweight=".5pt">
                 <v:textbox>
                   <w:txbxContent>
                     <w:p>
@@ -1473,9 +1596,19 @@
                           <w:sz w:val="20"/>
                           <w:szCs w:val="20"/>
                         </w:rPr>
-                        <w:t>${procedencia}</w:t>
+                        <w:t>$</w:t>
+                      </w:r>
+                      <w:bookmarkStart w:id="1" w:name="_GoBack"/>
+                      <w:r>
+                        <w:rPr>
+                          <w:rFonts w:ascii="Arial" w:hAnsi="Arial" w:cs="Arial"/>
+                          <w:sz w:val="20"/>
+                          <w:szCs w:val="20"/>
+                        </w:rPr>
+                        <w:t>{procedencia}</w:t>
                       </w:r>
                     </w:p>
+                    <w:bookmarkEnd w:id="1"/>
                   </w:txbxContent>
                 </v:textbox>
                 <w10:wrap anchorx="margin"/>
@@ -1487,125 +1620,12 @@
       <w:r>
         <w:rPr>
           <w:noProof/>
-          <w:lang w:val="es-MX" w:eastAsia="es-MX"/>
+          <w:lang w:val="es-ES_tradnl" w:eastAsia="es-ES_tradnl"/>
         </w:rPr>
         <mc:AlternateContent>
           <mc:Choice Requires="wps">
             <w:drawing>
-              <wp:anchor distT="0" distB="0" distL="114300" distR="114300" simplePos="0" relativeHeight="251671552" behindDoc="0" locked="0" layoutInCell="1" allowOverlap="1" wp14:anchorId="4715AB68" wp14:editId="255D8FD2">
-                <wp:simplePos x="0" y="0"/>
-                <wp:positionH relativeFrom="margin">
-                  <wp:posOffset>3812540</wp:posOffset>
-                </wp:positionH>
-                <wp:positionV relativeFrom="paragraph">
-                  <wp:posOffset>774700</wp:posOffset>
-                </wp:positionV>
-                <wp:extent cx="1528464" cy="272956"/>
-                <wp:effectExtent l="0" t="0" r="14605" b="13335"/>
-                <wp:wrapNone/>
-                <wp:docPr id="11" name="Cuadro de texto 11"/>
-                <wp:cNvGraphicFramePr/>
-                <a:graphic xmlns:a="http://schemas.openxmlformats.org/drawingml/2006/main">
-                  <a:graphicData uri="http://schemas.microsoft.com/office/word/2010/wordprocessingShape">
-                    <wps:wsp>
-                      <wps:cNvSpPr txBox="1"/>
-                      <wps:spPr>
-                        <a:xfrm>
-                          <a:off x="0" y="0"/>
-                          <a:ext cx="1528464" cy="272956"/>
-                        </a:xfrm>
-                        <a:prstGeom prst="rect">
-                          <a:avLst/>
-                        </a:prstGeom>
-                        <a:solidFill>
-                          <a:schemeClr val="lt1"/>
-                        </a:solidFill>
-                        <a:ln w="6350">
-                          <a:solidFill>
-                            <a:prstClr val="black"/>
-                          </a:solidFill>
-                        </a:ln>
-                      </wps:spPr>
-                      <wps:txbx>
-                        <w:txbxContent>
-                          <w:p>
-                            <w:pPr>
-                              <w:jc w:val="center"/>
-                              <w:rPr>
-                                <w:rFonts w:ascii="Arial" w:hAnsi="Arial" w:cs="Arial"/>
-                                <w:sz w:val="20"/>
-                                <w:szCs w:val="20"/>
-                              </w:rPr>
-                            </w:pPr>
-                            <w:r>
-                              <w:rPr>
-                                <w:rFonts w:ascii="Arial" w:hAnsi="Arial" w:cs="Arial"/>
-                                <w:sz w:val="20"/>
-                                <w:szCs w:val="20"/>
-                              </w:rPr>
-                              <w:t>${referencia}</w:t>
-                            </w:r>
-                          </w:p>
-                        </w:txbxContent>
-                      </wps:txbx>
-                      <wps:bodyPr rot="0" spcFirstLastPara="0" vertOverflow="overflow" horzOverflow="overflow" vert="horz" wrap="square" lIns="91440" tIns="45720" rIns="91440" bIns="45720" numCol="1" spcCol="0" rtlCol="0" fromWordArt="0" anchor="t" anchorCtr="0" forceAA="0" compatLnSpc="1">
-                        <a:prstTxWarp prst="textNoShape">
-                          <a:avLst/>
-                        </a:prstTxWarp>
-                        <a:noAutofit/>
-                      </wps:bodyPr>
-                    </wps:wsp>
-                  </a:graphicData>
-                </a:graphic>
-                <wp14:sizeRelH relativeFrom="margin">
-                  <wp14:pctWidth>0</wp14:pctWidth>
-                </wp14:sizeRelH>
-                <wp14:sizeRelV relativeFrom="margin">
-                  <wp14:pctHeight>0</wp14:pctHeight>
-                </wp14:sizeRelV>
-              </wp:anchor>
-            </w:drawing>
-          </mc:Choice>
-          <mc:Fallback>
-            <w:pict>
-              <v:shape w14:anchorId="4715AB68" id="Cuadro de texto 11" o:spid="_x0000_s1035" type="#_x0000_t202" style="position:absolute;margin-left:300.2pt;margin-top:61pt;width:120.35pt;height:21.5pt;z-index:251671552;visibility:visible;mso-wrap-style:square;mso-width-percent:0;mso-height-percent:0;mso-wrap-distance-left:9pt;mso-wrap-distance-top:0;mso-wrap-distance-right:9pt;mso-wrap-distance-bottom:0;mso-position-horizontal:absolute;mso-position-horizontal-relative:margin;mso-position-vertical:absolute;mso-position-vertical-relative:text;mso-width-percent:0;mso-height-percent:0;mso-width-relative:margin;mso-height-relative:margin;v-text-anchor:top" o:gfxdata="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" fillcolor="white [3201]" strokeweight=".5pt">
-                <v:textbox>
-                  <w:txbxContent>
-                    <w:p>
-                      <w:pPr>
-                        <w:jc w:val="center"/>
-                        <w:rPr>
-                          <w:rFonts w:ascii="Arial" w:hAnsi="Arial" w:cs="Arial"/>
-                          <w:sz w:val="20"/>
-                          <w:szCs w:val="20"/>
-                        </w:rPr>
-                      </w:pPr>
-                      <w:r>
-                        <w:rPr>
-                          <w:rFonts w:ascii="Arial" w:hAnsi="Arial" w:cs="Arial"/>
-                          <w:sz w:val="20"/>
-                          <w:szCs w:val="20"/>
-                        </w:rPr>
-                        <w:t>${referencia}</w:t>
-                      </w:r>
-                    </w:p>
-                  </w:txbxContent>
-                </v:textbox>
-                <w10:wrap anchorx="margin"/>
-              </v:shape>
-            </w:pict>
-          </mc:Fallback>
-        </mc:AlternateContent>
-      </w:r>
-      <w:r>
-        <w:rPr>
-          <w:noProof/>
-          <w:lang w:val="es-MX" w:eastAsia="es-MX"/>
-        </w:rPr>
-        <mc:AlternateContent>
-          <mc:Choice Requires="wps">
-            <w:drawing>
-              <wp:anchor distT="0" distB="0" distL="114300" distR="114300" simplePos="0" relativeHeight="251669504" behindDoc="0" locked="0" layoutInCell="1" allowOverlap="1" wp14:anchorId="1163395E" wp14:editId="269C88F7">
+              <wp:anchor distT="0" distB="0" distL="114300" distR="114300" simplePos="0" relativeHeight="251669504" behindDoc="0" locked="0" layoutInCell="1" allowOverlap="1" wp14:anchorId="086E549D" wp14:editId="0BB0AF01">
                 <wp:simplePos x="0" y="0"/>
                 <wp:positionH relativeFrom="column">
                   <wp:posOffset>2576830</wp:posOffset>
@@ -1748,7 +1768,7 @@
           </mc:Choice>
           <mc:Fallback>
             <w:pict>
-              <v:shape w14:anchorId="1163395E" id="Cuadro de texto 9" o:spid="_x0000_s1036" type="#_x0000_t202" style="position:absolute;margin-left:202.9pt;margin-top:57pt;width:87.05pt;height:26.85pt;z-index:251669504;visibility:visible;mso-wrap-style:square;mso-width-percent:0;mso-height-percent:0;mso-wrap-distance-left:9pt;mso-wrap-distance-top:0;mso-wrap-distance-right:9pt;mso-wrap-distance-bottom:0;mso-position-horizontal:absolute;mso-position-horizontal-relative:text;mso-position-vertical:absolute;mso-position-vertical-relative:text;mso-width-percent:0;mso-height-percent:0;mso-width-relative:margin;mso-height-relative:margin;v-text-anchor:top" o:gfxdata="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" filled="f" stroked="f" strokeweight=".5pt">
+              <v:shape w14:anchorId="086E549D" id="Cuadro_x0020_de_x0020_texto_x0020_9" o:spid="_x0000_s1036" type="#_x0000_t202" style="position:absolute;margin-left:202.9pt;margin-top:57pt;width:87.05pt;height:26.85pt;z-index:251669504;visibility:visible;mso-wrap-style:square;mso-width-percent:0;mso-height-percent:0;mso-wrap-distance-left:9pt;mso-wrap-distance-top:0;mso-wrap-distance-right:9pt;mso-wrap-distance-bottom:0;mso-position-horizontal:absolute;mso-position-horizontal-relative:text;mso-position-vertical:absolute;mso-position-vertical-relative:text;mso-width-percent:0;mso-height-percent:0;mso-width-relative:margin;mso-height-relative:margin;v-text-anchor:top" o:gfxdata="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" filled="f" stroked="f" strokeweight=".5pt">
                 <v:textbox>
                   <w:txbxContent>
                     <w:tbl>
@@ -1850,12 +1870,12 @@
       <w:r>
         <w:rPr>
           <w:noProof/>
-          <w:lang w:val="es-MX" w:eastAsia="es-MX"/>
+          <w:lang w:val="es-ES_tradnl" w:eastAsia="es-ES_tradnl"/>
         </w:rPr>
         <mc:AlternateContent>
           <mc:Choice Requires="wps">
             <w:drawing>
-              <wp:anchor distT="0" distB="0" distL="114300" distR="114300" simplePos="0" relativeHeight="251667456" behindDoc="0" locked="0" layoutInCell="1" allowOverlap="1" wp14:anchorId="5E3F3FF3" wp14:editId="3B852D69">
+              <wp:anchor distT="0" distB="0" distL="114300" distR="114300" simplePos="0" relativeHeight="251667456" behindDoc="0" locked="0" layoutInCell="1" allowOverlap="1" wp14:anchorId="14367409" wp14:editId="080E395E">
                 <wp:simplePos x="0" y="0"/>
                 <wp:positionH relativeFrom="margin">
                   <wp:posOffset>306705</wp:posOffset>
@@ -1929,7 +1949,7 @@
               </wp:anchor>
             </w:drawing>
           </mc:Choice>
-          <mc:Fallback>
+          <mc:Fallback xmlns:w16se="http://schemas.microsoft.com/office/word/2015/wordml/symex" xmlns:cx="http://schemas.microsoft.com/office/drawing/2014/chartex">
             <w:pict>
               <v:shape w14:anchorId="5E3F3FF3" id="Cuadro de texto 8" o:spid="_x0000_s1037" type="#_x0000_t202" style="position:absolute;margin-left:24.15pt;margin-top:59.55pt;width:120.35pt;height:21.5pt;z-index:251667456;visibility:visible;mso-wrap-style:square;mso-width-percent:0;mso-height-percent:0;mso-wrap-distance-left:9pt;mso-wrap-distance-top:0;mso-wrap-distance-right:9pt;mso-wrap-distance-bottom:0;mso-position-horizontal:absolute;mso-position-horizontal-relative:margin;mso-position-vertical:absolute;mso-position-vertical-relative:text;mso-width-percent:0;mso-height-percent:0;mso-width-relative:margin;mso-height-relative:margin;v-text-anchor:top" o:gfxdata="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" fillcolor="white [3201]" strokeweight=".5pt">
                 <v:textbox>
@@ -1963,12 +1983,12 @@
       <w:r>
         <w:rPr>
           <w:noProof/>
-          <w:lang w:val="es-MX" w:eastAsia="es-MX"/>
+          <w:lang w:val="es-ES_tradnl" w:eastAsia="es-ES_tradnl"/>
         </w:rPr>
         <mc:AlternateContent>
           <mc:Choice Requires="wps">
             <w:drawing>
-              <wp:anchor distT="0" distB="0" distL="114300" distR="114300" simplePos="0" relativeHeight="251702272" behindDoc="0" locked="0" layoutInCell="1" allowOverlap="1" wp14:anchorId="7F2BF0B4" wp14:editId="53BE283E">
+              <wp:anchor distT="0" distB="0" distL="114300" distR="114300" simplePos="0" relativeHeight="251702272" behindDoc="0" locked="0" layoutInCell="1" allowOverlap="1" wp14:anchorId="24BB7230" wp14:editId="46186744">
                 <wp:simplePos x="0" y="0"/>
                 <wp:positionH relativeFrom="leftMargin">
                   <wp:posOffset>436245</wp:posOffset>
@@ -2111,7 +2131,7 @@
           </mc:Choice>
           <mc:Fallback>
             <w:pict>
-              <v:shape w14:anchorId="7F2BF0B4" id="Cuadro de texto 26" o:spid="_x0000_s1038" type="#_x0000_t202" style="position:absolute;margin-left:34.35pt;margin-top:51.75pt;width:39.75pt;height:29pt;z-index:251702272;visibility:visible;mso-wrap-style:square;mso-width-percent:0;mso-height-percent:0;mso-wrap-distance-left:9pt;mso-wrap-distance-top:0;mso-wrap-distance-right:9pt;mso-wrap-distance-bottom:0;mso-position-horizontal:absolute;mso-position-horizontal-relative:left-margin-area;mso-position-vertical:absolute;mso-position-vertical-relative:text;mso-width-percent:0;mso-height-percent:0;mso-width-relative:margin;mso-height-relative:margin;v-text-anchor:top" o:gfxdata="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" filled="f" stroked="f" strokeweight=".5pt">
+              <v:shape w14:anchorId="24BB7230" id="Cuadro_x0020_de_x0020_texto_x0020_26" o:spid="_x0000_s1038" type="#_x0000_t202" style="position:absolute;margin-left:34.35pt;margin-top:51.75pt;width:39.75pt;height:29pt;z-index:251702272;visibility:visible;mso-wrap-style:square;mso-width-percent:0;mso-height-percent:0;mso-wrap-distance-left:9pt;mso-wrap-distance-top:0;mso-wrap-distance-right:9pt;mso-wrap-distance-bottom:0;mso-position-horizontal:absolute;mso-position-horizontal-relative:left-margin-area;mso-position-vertical:absolute;mso-position-vertical-relative:text;mso-width-percent:0;mso-height-percent:0;mso-width-relative:margin;mso-height-relative:margin;v-text-anchor:top" o:gfxdata="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" filled="f" stroked="f" strokeweight=".5pt">
                 <v:textbox>
                   <w:txbxContent>
                     <w:tbl>
@@ -2214,12 +2234,12 @@
       <w:r>
         <w:rPr>
           <w:noProof/>
-          <w:lang w:val="es-MX" w:eastAsia="es-MX"/>
+          <w:lang w:val="es-ES_tradnl" w:eastAsia="es-ES_tradnl"/>
         </w:rPr>
         <mc:AlternateContent>
           <mc:Choice Requires="wps">
             <w:drawing>
-              <wp:anchor distT="0" distB="0" distL="114300" distR="114300" simplePos="0" relativeHeight="251665408" behindDoc="0" locked="0" layoutInCell="1" allowOverlap="1" wp14:anchorId="411AC04B" wp14:editId="3A4FDB0F">
+              <wp:anchor distT="0" distB="0" distL="114300" distR="114300" simplePos="0" relativeHeight="251665408" behindDoc="0" locked="0" layoutInCell="1" allowOverlap="1" wp14:anchorId="313E6EA6" wp14:editId="4327B311">
                 <wp:simplePos x="0" y="0"/>
                 <wp:positionH relativeFrom="column">
                   <wp:posOffset>3828226</wp:posOffset>
@@ -2290,7 +2310,7 @@
               </wp:anchor>
             </w:drawing>
           </mc:Choice>
-          <mc:Fallback>
+          <mc:Fallback xmlns:w16se="http://schemas.microsoft.com/office/word/2015/wordml/symex" xmlns:cx="http://schemas.microsoft.com/office/drawing/2014/chartex">
             <w:pict>
               <v:shape w14:anchorId="5F7513F0" id="Cuadro de texto 7" o:spid="_x0000_s1029" type="#_x0000_t202" style="position:absolute;margin-left:301.45pt;margin-top:5.45pt;width:33pt;height:19.5pt;z-index:251665408;visibility:visible;mso-wrap-style:square;mso-width-percent:0;mso-height-percent:0;mso-wrap-distance-left:9pt;mso-wrap-distance-top:0;mso-wrap-distance-right:9pt;mso-wrap-distance-bottom:0;mso-position-horizontal:absolute;mso-position-horizontal-relative:text;mso-position-vertical:absolute;mso-position-vertical-relative:text;mso-width-percent:0;mso-height-percent:0;mso-width-relative:margin;mso-height-relative:margin;v-text-anchor:top" o:gfxdata="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" filled="f" stroked="f" strokeweight=".5pt">
                 <v:textbox>
@@ -2324,12 +2344,12 @@
       <w:r>
         <w:rPr>
           <w:noProof/>
-          <w:lang w:val="es-MX" w:eastAsia="es-MX"/>
+          <w:lang w:val="es-ES_tradnl" w:eastAsia="es-ES_tradnl"/>
         </w:rPr>
         <mc:AlternateContent>
           <mc:Choice Requires="wps">
             <w:drawing>
-              <wp:anchor distT="0" distB="0" distL="114300" distR="114300" simplePos="0" relativeHeight="251664384" behindDoc="0" locked="0" layoutInCell="1" allowOverlap="1" wp14:anchorId="249391D0" wp14:editId="4C4D975A">
+              <wp:anchor distT="0" distB="0" distL="114300" distR="114300" simplePos="0" relativeHeight="251664384" behindDoc="0" locked="0" layoutInCell="1" allowOverlap="1" wp14:anchorId="650D6811" wp14:editId="4E5E4CA9">
                 <wp:simplePos x="0" y="0"/>
                 <wp:positionH relativeFrom="margin">
                   <wp:posOffset>4247781</wp:posOffset>
@@ -2404,7 +2424,7 @@
               </wp:anchor>
             </w:drawing>
           </mc:Choice>
-          <mc:Fallback>
+          <mc:Fallback xmlns:w16se="http://schemas.microsoft.com/office/word/2015/wordml/symex" xmlns:cx="http://schemas.microsoft.com/office/drawing/2014/chartex">
             <w:pict>
               <v:shape w14:anchorId="249391D0" id="Cuadro de texto 4" o:spid="_x0000_s1040" type="#_x0000_t202" style="position:absolute;margin-left:334.45pt;margin-top:4.85pt;width:83.8pt;height:21.45pt;z-index:251664384;visibility:visible;mso-wrap-style:square;mso-width-percent:0;mso-height-percent:0;mso-wrap-distance-left:9pt;mso-wrap-distance-top:0;mso-wrap-distance-right:9pt;mso-wrap-distance-bottom:0;mso-position-horizontal:absolute;mso-position-horizontal-relative:margin;mso-position-vertical:absolute;mso-position-vertical-relative:text;mso-width-percent:0;mso-height-percent:0;mso-width-relative:margin;mso-height-relative:margin;v-text-anchor:top" o:gfxdata="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" fillcolor="white [3201]" strokeweight=".5pt">
                 <v:textbox>
@@ -2439,12 +2459,12 @@
       <w:r>
         <w:rPr>
           <w:noProof/>
-          <w:lang w:val="es-MX" w:eastAsia="es-MX"/>
+          <w:lang w:val="es-ES_tradnl" w:eastAsia="es-ES_tradnl"/>
         </w:rPr>
         <mc:AlternateContent>
           <mc:Choice Requires="wps">
             <w:drawing>
-              <wp:anchor distT="0" distB="0" distL="114300" distR="114300" simplePos="0" relativeHeight="251687936" behindDoc="0" locked="0" layoutInCell="1" allowOverlap="1" wp14:anchorId="68341D88" wp14:editId="325DC838">
+              <wp:anchor distT="0" distB="0" distL="114300" distR="114300" simplePos="0" relativeHeight="251687936" behindDoc="0" locked="0" layoutInCell="1" allowOverlap="1" wp14:anchorId="12AFCC3C" wp14:editId="7D3ACF4B">
                 <wp:simplePos x="0" y="0"/>
                 <wp:positionH relativeFrom="margin">
                   <wp:posOffset>4241968</wp:posOffset>
@@ -2505,8 +2525,6 @@
                               </w:rPr>
                               <w:t>termino</w:t>
                             </w:r>
-                            <w:bookmarkStart w:id="0" w:name="_GoBack"/>
-                            <w:bookmarkEnd w:id="0"/>
                             <w:r>
                               <w:rPr>
                                 <w:rFonts w:ascii="Arial" w:hAnsi="Arial" w:cs="Arial"/>
@@ -2536,7 +2554,7 @@
               </wp:anchor>
             </w:drawing>
           </mc:Choice>
-          <mc:Fallback>
+          <mc:Fallback xmlns:w16se="http://schemas.microsoft.com/office/word/2015/wordml/symex" xmlns:cx="http://schemas.microsoft.com/office/drawing/2014/chartex">
             <w:pict>
               <v:shape w14:anchorId="68341D88" id="Cuadro de texto 19" o:spid="_x0000_s1041" type="#_x0000_t202" style="position:absolute;margin-left:334pt;margin-top:351.7pt;width:87.6pt;height:21.5pt;z-index:251687936;visibility:visible;mso-wrap-style:square;mso-width-percent:0;mso-height-percent:0;mso-wrap-distance-left:9pt;mso-wrap-distance-top:0;mso-wrap-distance-right:9pt;mso-wrap-distance-bottom:0;mso-position-horizontal:absolute;mso-position-horizontal-relative:margin;mso-position-vertical:absolute;mso-position-vertical-relative:text;mso-width-percent:0;mso-height-percent:0;mso-width-relative:margin;mso-height-relative:margin;v-text-anchor:top" o:gfxdata="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" fillcolor="white [3201]" strokeweight=".5pt">
                 <v:textbox>
@@ -2588,12 +2606,12 @@
       <w:r>
         <w:rPr>
           <w:noProof/>
-          <w:lang w:val="es-MX" w:eastAsia="es-MX"/>
+          <w:lang w:val="es-ES_tradnl" w:eastAsia="es-ES_tradnl"/>
         </w:rPr>
         <mc:AlternateContent>
           <mc:Choice Requires="wps">
             <w:drawing>
-              <wp:anchor distT="0" distB="0" distL="114300" distR="114300" simplePos="0" relativeHeight="251679744" behindDoc="0" locked="0" layoutInCell="1" allowOverlap="1" wp14:anchorId="52D6CFB4" wp14:editId="15EB118C">
+              <wp:anchor distT="0" distB="0" distL="114300" distR="114300" simplePos="0" relativeHeight="251679744" behindDoc="0" locked="0" layoutInCell="1" allowOverlap="1" wp14:anchorId="542F649C" wp14:editId="393391F5">
                 <wp:simplePos x="0" y="0"/>
                 <wp:positionH relativeFrom="margin">
                   <wp:posOffset>308717</wp:posOffset>
@@ -2701,7 +2719,7 @@
               </wp:anchor>
             </w:drawing>
           </mc:Choice>
-          <mc:Fallback>
+          <mc:Fallback xmlns:w16se="http://schemas.microsoft.com/office/word/2015/wordml/symex" xmlns:cx="http://schemas.microsoft.com/office/drawing/2014/chartex">
             <w:pict>
               <v:shape w14:anchorId="52D6CFB4" id="Cuadro de texto 15" o:spid="_x0000_s1042" type="#_x0000_t202" style="position:absolute;margin-left:24.3pt;margin-top:303.55pt;width:396.1pt;height:30.05pt;z-index:251679744;visibility:visible;mso-wrap-style:square;mso-width-percent:0;mso-height-percent:0;mso-wrap-distance-left:9pt;mso-wrap-distance-top:0;mso-wrap-distance-right:9pt;mso-wrap-distance-bottom:0;mso-position-horizontal:absolute;mso-position-horizontal-relative:margin;mso-position-vertical:absolute;mso-position-vertical-relative:text;mso-width-percent:0;mso-height-percent:0;mso-width-relative:margin;mso-height-relative:margin;v-text-anchor:top" o:gfxdata="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" fillcolor="white [3201]" strokeweight=".5pt">
                 <v:textbox>
@@ -2769,12 +2787,12 @@
       <w:r>
         <w:rPr>
           <w:noProof/>
-          <w:lang w:val="es-MX" w:eastAsia="es-MX"/>
+          <w:lang w:val="es-ES_tradnl" w:eastAsia="es-ES_tradnl"/>
         </w:rPr>
         <mc:AlternateContent>
           <mc:Choice Requires="wps">
             <w:drawing>
-              <wp:anchor distT="0" distB="0" distL="114300" distR="114300" simplePos="0" relativeHeight="251683840" behindDoc="0" locked="0" layoutInCell="1" allowOverlap="1" wp14:anchorId="760CE393" wp14:editId="678375B0">
+              <wp:anchor distT="0" distB="0" distL="114300" distR="114300" simplePos="0" relativeHeight="251683840" behindDoc="0" locked="0" layoutInCell="1" allowOverlap="1" wp14:anchorId="0A734351" wp14:editId="02EA2FB4">
                 <wp:simplePos x="0" y="0"/>
                 <wp:positionH relativeFrom="column">
                   <wp:posOffset>2016748</wp:posOffset>
@@ -2917,7 +2935,7 @@
           </mc:Choice>
           <mc:Fallback>
             <w:pict>
-              <v:shape w14:anchorId="760CE393" id="Cuadro de texto 17" o:spid="_x0000_s1043" type="#_x0000_t202" style="position:absolute;margin-left:158.8pt;margin-top:348.35pt;width:71.3pt;height:23.75pt;z-index:251683840;visibility:visible;mso-wrap-style:square;mso-width-percent:0;mso-height-percent:0;mso-wrap-distance-left:9pt;mso-wrap-distance-top:0;mso-wrap-distance-right:9pt;mso-wrap-distance-bottom:0;mso-position-horizontal:absolute;mso-position-horizontal-relative:text;mso-position-vertical:absolute;mso-position-vertical-relative:text;mso-width-percent:0;mso-height-percent:0;mso-width-relative:margin;mso-height-relative:margin;v-text-anchor:top" o:gfxdata="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" filled="f" stroked="f" strokeweight=".5pt">
+              <v:shape w14:anchorId="0A734351" id="Cuadro_x0020_de_x0020_texto_x0020_17" o:spid="_x0000_s1043" type="#_x0000_t202" style="position:absolute;margin-left:158.8pt;margin-top:348.35pt;width:71.3pt;height:23.75pt;z-index:251683840;visibility:visible;mso-wrap-style:square;mso-width-percent:0;mso-height-percent:0;mso-wrap-distance-left:9pt;mso-wrap-distance-top:0;mso-wrap-distance-right:9pt;mso-wrap-distance-bottom:0;mso-position-horizontal:absolute;mso-position-horizontal-relative:text;mso-position-vertical:absolute;mso-position-vertical-relative:text;mso-width-percent:0;mso-height-percent:0;mso-width-relative:margin;mso-height-relative:margin;v-text-anchor:top" o:gfxdata="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" filled="f" stroked="f" strokeweight=".5pt">
                 <v:textbox>
                   <w:txbxContent>
                     <w:tbl>
@@ -3019,12 +3037,12 @@
       <w:r>
         <w:rPr>
           <w:noProof/>
-          <w:lang w:val="es-MX" w:eastAsia="es-MX"/>
+          <w:lang w:val="es-ES_tradnl" w:eastAsia="es-ES_tradnl"/>
         </w:rPr>
         <mc:AlternateContent>
           <mc:Choice Requires="wps">
             <w:drawing>
-              <wp:anchor distT="0" distB="0" distL="114300" distR="114300" simplePos="0" relativeHeight="251714560" behindDoc="0" locked="0" layoutInCell="1" allowOverlap="1" wp14:anchorId="3946C15F" wp14:editId="6A752A95">
+              <wp:anchor distT="0" distB="0" distL="114300" distR="114300" simplePos="0" relativeHeight="251714560" behindDoc="0" locked="0" layoutInCell="1" allowOverlap="1" wp14:anchorId="6D34C57C" wp14:editId="1C890FA0">
                 <wp:simplePos x="0" y="0"/>
                 <wp:positionH relativeFrom="margin">
                   <wp:posOffset>-725841</wp:posOffset>
@@ -3167,7 +3185,7 @@
           </mc:Choice>
           <mc:Fallback>
             <w:pict>
-              <v:shape w14:anchorId="3946C15F" id="Cuadro de texto 32" o:spid="_x0000_s1044" type="#_x0000_t202" style="position:absolute;margin-left:-57.15pt;margin-top:437.3pt;width:93.5pt;height:31.15pt;z-index:251714560;visibility:visible;mso-wrap-style:square;mso-width-percent:0;mso-height-percent:0;mso-wrap-distance-left:9pt;mso-wrap-distance-top:0;mso-wrap-distance-right:9pt;mso-wrap-distance-bottom:0;mso-position-horizontal:absolute;mso-position-horizontal-relative:margin;mso-position-vertical:absolute;mso-position-vertical-relative:text;mso-width-percent:0;mso-height-percent:0;mso-width-relative:margin;mso-height-relative:margin;v-text-anchor:top" o:gfxdata="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" filled="f" stroked="f" strokeweight=".5pt">
+              <v:shape w14:anchorId="6D34C57C" id="Cuadro_x0020_de_x0020_texto_x0020_32" o:spid="_x0000_s1044" type="#_x0000_t202" style="position:absolute;margin-left:-57.15pt;margin-top:437.3pt;width:93.5pt;height:31.15pt;z-index:251714560;visibility:visible;mso-wrap-style:square;mso-width-percent:0;mso-height-percent:0;mso-wrap-distance-left:9pt;mso-wrap-distance-top:0;mso-wrap-distance-right:9pt;mso-wrap-distance-bottom:0;mso-position-horizontal:absolute;mso-position-horizontal-relative:margin;mso-position-vertical:absolute;mso-position-vertical-relative:text;mso-width-percent:0;mso-height-percent:0;mso-width-relative:margin;mso-height-relative:margin;v-text-anchor:top" o:gfxdata="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" filled="f" stroked="f" strokeweight=".5pt">
                 <v:textbox>
                   <w:txbxContent>
                     <w:tbl>
@@ -3270,12 +3288,12 @@
       <w:r>
         <w:rPr>
           <w:noProof/>
-          <w:lang w:val="es-MX" w:eastAsia="es-MX"/>
+          <w:lang w:val="es-ES_tradnl" w:eastAsia="es-ES_tradnl"/>
         </w:rPr>
         <mc:AlternateContent>
           <mc:Choice Requires="wps">
             <w:drawing>
-              <wp:anchor distT="0" distB="0" distL="114300" distR="114300" simplePos="0" relativeHeight="251716608" behindDoc="0" locked="0" layoutInCell="1" allowOverlap="1" wp14:anchorId="2BEF8480" wp14:editId="1EBAEB55">
+              <wp:anchor distT="0" distB="0" distL="114300" distR="114300" simplePos="0" relativeHeight="251716608" behindDoc="0" locked="0" layoutInCell="1" allowOverlap="1" wp14:anchorId="512934FB" wp14:editId="34E26271">
                 <wp:simplePos x="0" y="0"/>
                 <wp:positionH relativeFrom="margin">
                   <wp:posOffset>-708276</wp:posOffset>
@@ -3376,7 +3394,7 @@
           </mc:Choice>
           <mc:Fallback>
             <w:pict>
-              <v:shape w14:anchorId="2BEF8480" id="Cuadro de texto 33" o:spid="_x0000_s1045" type="#_x0000_t202" style="position:absolute;margin-left:-55.75pt;margin-top:390.05pt;width:92.4pt;height:32.2pt;z-index:251716608;visibility:visible;mso-wrap-style:square;mso-width-percent:0;mso-height-percent:0;mso-wrap-distance-left:9pt;mso-wrap-distance-top:0;mso-wrap-distance-right:9pt;mso-wrap-distance-bottom:0;mso-position-horizontal:absolute;mso-position-horizontal-relative:margin;mso-position-vertical:absolute;mso-position-vertical-relative:text;mso-width-percent:0;mso-height-percent:0;mso-width-relative:margin;mso-height-relative:margin;v-text-anchor:top" o:gfxdata="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" filled="f" stroked="f" strokeweight=".5pt">
+              <v:shape w14:anchorId="512934FB" id="Cuadro_x0020_de_x0020_texto_x0020_33" o:spid="_x0000_s1045" type="#_x0000_t202" style="position:absolute;margin-left:-55.75pt;margin-top:390.05pt;width:92.4pt;height:32.2pt;z-index:251716608;visibility:visible;mso-wrap-style:square;mso-width-percent:0;mso-height-percent:0;mso-wrap-distance-left:9pt;mso-wrap-distance-top:0;mso-wrap-distance-right:9pt;mso-wrap-distance-bottom:0;mso-position-horizontal:absolute;mso-position-horizontal-relative:margin;mso-position-vertical:absolute;mso-position-vertical-relative:text;mso-width-percent:0;mso-height-percent:0;mso-width-relative:margin;mso-height-relative:margin;v-text-anchor:top" o:gfxdata="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" filled="f" stroked="f" strokeweight=".5pt">
                 <v:textbox>
                   <w:txbxContent>
                     <w:tbl>
@@ -3437,12 +3455,12 @@
       <w:r>
         <w:rPr>
           <w:noProof/>
-          <w:lang w:val="es-MX" w:eastAsia="es-MX"/>
+          <w:lang w:val="es-ES_tradnl" w:eastAsia="es-ES_tradnl"/>
         </w:rPr>
         <mc:AlternateContent>
           <mc:Choice Requires="wps">
             <w:drawing>
-              <wp:anchor distT="0" distB="0" distL="114300" distR="114300" simplePos="0" relativeHeight="251710464" behindDoc="0" locked="0" layoutInCell="1" allowOverlap="1" wp14:anchorId="03E2E4A3" wp14:editId="326A0301">
+              <wp:anchor distT="0" distB="0" distL="114300" distR="114300" simplePos="0" relativeHeight="251710464" behindDoc="0" locked="0" layoutInCell="1" allowOverlap="1" wp14:anchorId="6BE75A0C" wp14:editId="257665C3">
                 <wp:simplePos x="0" y="0"/>
                 <wp:positionH relativeFrom="margin">
                   <wp:posOffset>-760346</wp:posOffset>
@@ -3591,7 +3609,7 @@
           </mc:Choice>
           <mc:Fallback>
             <w:pict>
-              <v:shape w14:anchorId="03E2E4A3" id="Cuadro de texto 30" o:spid="_x0000_s1046" type="#_x0000_t202" style="position:absolute;margin-left:-59.85pt;margin-top:303.8pt;width:93.5pt;height:31.15pt;z-index:251710464;visibility:visible;mso-wrap-style:square;mso-width-percent:0;mso-height-percent:0;mso-wrap-distance-left:9pt;mso-wrap-distance-top:0;mso-wrap-distance-right:9pt;mso-wrap-distance-bottom:0;mso-position-horizontal:absolute;mso-position-horizontal-relative:margin;mso-position-vertical:absolute;mso-position-vertical-relative:text;mso-width-percent:0;mso-height-percent:0;mso-width-relative:margin;mso-height-relative:margin;v-text-anchor:top" o:gfxdata="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" filled="f" stroked="f" strokeweight=".5pt">
+              <v:shape w14:anchorId="6BE75A0C" id="Cuadro_x0020_de_x0020_texto_x0020_30" o:spid="_x0000_s1046" type="#_x0000_t202" style="position:absolute;margin-left:-59.85pt;margin-top:303.8pt;width:93.5pt;height:31.15pt;z-index:251710464;visibility:visible;mso-wrap-style:square;mso-width-percent:0;mso-height-percent:0;mso-wrap-distance-left:9pt;mso-wrap-distance-top:0;mso-wrap-distance-right:9pt;mso-wrap-distance-bottom:0;mso-position-horizontal:absolute;mso-position-horizontal-relative:margin;mso-position-vertical:absolute;mso-position-vertical-relative:text;mso-width-percent:0;mso-height-percent:0;mso-width-relative:margin;mso-height-relative:margin;v-text-anchor:top" o:gfxdata="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" filled="f" stroked="f" strokeweight=".5pt">
                 <v:textbox>
                   <w:txbxContent>
                     <w:tbl>
@@ -3700,12 +3718,12 @@
       <w:r>
         <w:rPr>
           <w:noProof/>
-          <w:lang w:val="es-MX" w:eastAsia="es-MX"/>
+          <w:lang w:val="es-ES_tradnl" w:eastAsia="es-ES_tradnl"/>
         </w:rPr>
         <mc:AlternateContent>
           <mc:Choice Requires="wps">
             <w:drawing>
-              <wp:anchor distT="0" distB="0" distL="114300" distR="114300" simplePos="0" relativeHeight="251681792" behindDoc="0" locked="0" layoutInCell="1" allowOverlap="1" wp14:anchorId="6FE640AE" wp14:editId="6F4C38D0">
+              <wp:anchor distT="0" distB="0" distL="114300" distR="114300" simplePos="0" relativeHeight="251681792" behindDoc="0" locked="0" layoutInCell="1" allowOverlap="1" wp14:anchorId="4A2AB6CA" wp14:editId="63B35220">
                 <wp:simplePos x="0" y="0"/>
                 <wp:positionH relativeFrom="margin">
                   <wp:posOffset>316120</wp:posOffset>
@@ -3797,7 +3815,7 @@
               </wp:anchor>
             </w:drawing>
           </mc:Choice>
-          <mc:Fallback>
+          <mc:Fallback xmlns:w16se="http://schemas.microsoft.com/office/word/2015/wordml/symex" xmlns:cx="http://schemas.microsoft.com/office/drawing/2014/chartex">
             <w:pict>
               <v:shape w14:anchorId="6FE640AE" id="Cuadro de texto 16" o:spid="_x0000_s1047" type="#_x0000_t202" style="position:absolute;margin-left:24.9pt;margin-top:348.4pt;width:120.35pt;height:21.5pt;z-index:251681792;visibility:visible;mso-wrap-style:square;mso-width-percent:0;mso-height-percent:0;mso-wrap-distance-left:9pt;mso-wrap-distance-top:0;mso-wrap-distance-right:9pt;mso-wrap-distance-bottom:0;mso-position-horizontal:absolute;mso-position-horizontal-relative:margin;mso-position-vertical:absolute;mso-position-vertical-relative:text;mso-width-percent:0;mso-height-percent:0;mso-width-relative:margin;mso-height-relative:margin;v-text-anchor:top" o:gfxdata="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" fillcolor="white [3201]" strokeweight=".5pt">
                 <v:textbox>
@@ -3849,12 +3867,12 @@
       <w:r>
         <w:rPr>
           <w:noProof/>
-          <w:lang w:val="es-MX" w:eastAsia="es-MX"/>
+          <w:lang w:val="es-ES_tradnl" w:eastAsia="es-ES_tradnl"/>
         </w:rPr>
         <mc:AlternateContent>
           <mc:Choice Requires="wps">
             <w:drawing>
-              <wp:anchor distT="0" distB="0" distL="114300" distR="114300" simplePos="0" relativeHeight="251700224" behindDoc="0" locked="0" layoutInCell="1" allowOverlap="1" wp14:anchorId="5A2C6917" wp14:editId="74C875FD">
+              <wp:anchor distT="0" distB="0" distL="114300" distR="114300" simplePos="0" relativeHeight="251700224" behindDoc="0" locked="0" layoutInCell="1" allowOverlap="1" wp14:anchorId="7162814B" wp14:editId="6B071B1F">
                 <wp:simplePos x="0" y="0"/>
                 <wp:positionH relativeFrom="margin">
                   <wp:posOffset>2461459</wp:posOffset>
@@ -3926,7 +3944,7 @@
               </wp:anchor>
             </w:drawing>
           </mc:Choice>
-          <mc:Fallback>
+          <mc:Fallback xmlns:w16se="http://schemas.microsoft.com/office/word/2015/wordml/symex" xmlns:cx="http://schemas.microsoft.com/office/drawing/2014/chartex">
             <w:pict>
               <v:shape w14:anchorId="5A2C6917" id="Cuadro de texto 25" o:spid="_x0000_s1048" type="#_x0000_t202" style="position:absolute;margin-left:193.8pt;margin-top:519.85pt;width:229.95pt;height:34.9pt;z-index:251700224;visibility:visible;mso-wrap-style:square;mso-width-percent:0;mso-height-percent:0;mso-wrap-distance-left:9pt;mso-wrap-distance-top:0;mso-wrap-distance-right:9pt;mso-wrap-distance-bottom:0;mso-position-horizontal:absolute;mso-position-horizontal-relative:margin;mso-position-vertical:absolute;mso-position-vertical-relative:text;mso-width-percent:0;mso-height-percent:0;mso-width-relative:margin;mso-height-relative:margin;v-text-anchor:top" o:gfxdata="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" filled="f" strokecolor="black [3213]" strokeweight=".5pt">
                 <v:textbox>
@@ -3962,12 +3980,12 @@
       <w:r>
         <w:rPr>
           <w:noProof/>
-          <w:lang w:val="es-MX" w:eastAsia="es-MX"/>
+          <w:lang w:val="es-ES_tradnl" w:eastAsia="es-ES_tradnl"/>
         </w:rPr>
         <mc:AlternateContent>
           <mc:Choice Requires="wps">
             <w:drawing>
-              <wp:anchor distT="0" distB="0" distL="114300" distR="114300" simplePos="0" relativeHeight="251712512" behindDoc="0" locked="0" layoutInCell="1" allowOverlap="1" wp14:anchorId="4963548F" wp14:editId="02AFD04A">
+              <wp:anchor distT="0" distB="0" distL="114300" distR="114300" simplePos="0" relativeHeight="251712512" behindDoc="0" locked="0" layoutInCell="1" allowOverlap="1" wp14:anchorId="0AA85E4A" wp14:editId="7835F141">
                 <wp:simplePos x="0" y="0"/>
                 <wp:positionH relativeFrom="leftMargin">
                   <wp:posOffset>329811</wp:posOffset>
@@ -4129,7 +4147,7 @@
           </mc:Choice>
           <mc:Fallback>
             <w:pict>
-              <v:shape w14:anchorId="4963548F" id="Cuadro de texto 31" o:spid="_x0000_s1049" type="#_x0000_t202" style="position:absolute;margin-left:25.95pt;margin-top:333.35pt;width:75.2pt;height:40.85pt;z-index:251712512;visibility:visible;mso-wrap-style:square;mso-width-percent:0;mso-height-percent:0;mso-wrap-distance-left:9pt;mso-wrap-distance-top:0;mso-wrap-distance-right:9pt;mso-wrap-distance-bottom:0;mso-position-horizontal:absolute;mso-position-horizontal-relative:left-margin-area;mso-position-vertical:absolute;mso-position-vertical-relative:text;mso-width-percent:0;mso-height-percent:0;mso-width-relative:margin;mso-height-relative:margin;v-text-anchor:top" o:gfxdata="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" filled="f" stroked="f" strokeweight=".5pt">
+              <v:shape w14:anchorId="0AA85E4A" id="Cuadro_x0020_de_x0020_texto_x0020_31" o:spid="_x0000_s1049" type="#_x0000_t202" style="position:absolute;margin-left:25.95pt;margin-top:333.35pt;width:75.2pt;height:40.85pt;z-index:251712512;visibility:visible;mso-wrap-style:square;mso-width-percent:0;mso-height-percent:0;mso-wrap-distance-left:9pt;mso-wrap-distance-top:0;mso-wrap-distance-right:9pt;mso-wrap-distance-bottom:0;mso-position-horizontal:absolute;mso-position-horizontal-relative:left-margin-area;mso-position-vertical:absolute;mso-position-vertical-relative:text;mso-width-percent:0;mso-height-percent:0;mso-width-relative:margin;mso-height-relative:margin;v-text-anchor:top" o:gfxdata="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" filled="f" stroked="f" strokeweight=".5pt">
                 <v:textbox>
                   <w:txbxContent>
                     <w:tbl>
@@ -4251,12 +4269,12 @@
       <w:r>
         <w:rPr>
           <w:noProof/>
-          <w:lang w:val="es-MX" w:eastAsia="es-MX"/>
+          <w:lang w:val="es-ES_tradnl" w:eastAsia="es-ES_tradnl"/>
         </w:rPr>
         <mc:AlternateContent>
           <mc:Choice Requires="wps">
             <w:drawing>
-              <wp:anchor distT="0" distB="0" distL="114300" distR="114300" simplePos="0" relativeHeight="251662336" behindDoc="0" locked="0" layoutInCell="1" allowOverlap="1" wp14:anchorId="7E2D0FA7" wp14:editId="21BE7501">
+              <wp:anchor distT="0" distB="0" distL="114300" distR="114300" simplePos="0" relativeHeight="251662336" behindDoc="0" locked="0" layoutInCell="1" allowOverlap="1" wp14:anchorId="4875498B" wp14:editId="569327F2">
                 <wp:simplePos x="0" y="0"/>
                 <wp:positionH relativeFrom="margin">
                   <wp:posOffset>612064</wp:posOffset>
@@ -4347,7 +4365,7 @@
               </wp:anchor>
             </w:drawing>
           </mc:Choice>
-          <mc:Fallback>
+          <mc:Fallback xmlns:w16se="http://schemas.microsoft.com/office/word/2015/wordml/symex" xmlns:cx="http://schemas.microsoft.com/office/drawing/2014/chartex">
             <w:pict>
               <v:shape w14:anchorId="7E2D0FA7" id="Cuadro de texto 3" o:spid="_x0000_s1050" type="#_x0000_t202" style="position:absolute;margin-left:48.2pt;margin-top:3.45pt;width:120.35pt;height:21.5pt;z-index:251662336;visibility:visible;mso-wrap-style:square;mso-width-percent:0;mso-height-percent:0;mso-wrap-distance-left:9pt;mso-wrap-distance-top:0;mso-wrap-distance-right:9pt;mso-wrap-distance-bottom:0;mso-position-horizontal:absolute;mso-position-horizontal-relative:margin;mso-position-vertical:absolute;mso-position-vertical-relative:text;mso-width-percent:0;mso-height-percent:0;mso-width-relative:margin;mso-height-relative:margin;v-text-anchor:top" o:gfxdata="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" fillcolor="white [3201]" strokeweight=".5pt">
                 <v:textbox>
@@ -4398,12 +4416,12 @@
       <w:r>
         <w:rPr>
           <w:noProof/>
-          <w:lang w:val="es-MX" w:eastAsia="es-MX"/>
+          <w:lang w:val="es-ES_tradnl" w:eastAsia="es-ES_tradnl"/>
         </w:rPr>
         <mc:AlternateContent>
           <mc:Choice Requires="wps">
             <w:drawing>
-              <wp:anchor distT="0" distB="0" distL="114300" distR="114300" simplePos="0" relativeHeight="251696128" behindDoc="0" locked="0" layoutInCell="1" allowOverlap="1" wp14:anchorId="229B5A3E" wp14:editId="3CE1BCD0">
+              <wp:anchor distT="0" distB="0" distL="114300" distR="114300" simplePos="0" relativeHeight="251696128" behindDoc="0" locked="0" layoutInCell="1" allowOverlap="1" wp14:anchorId="66704F92" wp14:editId="7DA97A03">
                 <wp:simplePos x="0" y="0"/>
                 <wp:positionH relativeFrom="column">
                   <wp:posOffset>3561203</wp:posOffset>
@@ -4539,7 +4557,7 @@
           </mc:Choice>
           <mc:Fallback>
             <w:pict>
-              <v:shape w14:anchorId="229B5A3E" id="Cuadro de texto 23" o:spid="_x0000_s1051" type="#_x0000_t202" style="position:absolute;margin-left:280.4pt;margin-top:495.9pt;width:75.7pt;height:23.6pt;z-index:251696128;visibility:visible;mso-wrap-style:square;mso-width-percent:0;mso-height-percent:0;mso-wrap-distance-left:9pt;mso-wrap-distance-top:0;mso-wrap-distance-right:9pt;mso-wrap-distance-bottom:0;mso-position-horizontal:absolute;mso-position-horizontal-relative:text;mso-position-vertical:absolute;mso-position-vertical-relative:text;mso-width-percent:0;mso-height-percent:0;mso-width-relative:margin;mso-height-relative:margin;v-text-anchor:top" o:gfxdata="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" filled="f" stroked="f" strokeweight=".5pt">
+              <v:shape w14:anchorId="66704F92" id="Cuadro_x0020_de_x0020_texto_x0020_23" o:spid="_x0000_s1051" type="#_x0000_t202" style="position:absolute;margin-left:280.4pt;margin-top:495.9pt;width:75.7pt;height:23.6pt;z-index:251696128;visibility:visible;mso-wrap-style:square;mso-width-percent:0;mso-height-percent:0;mso-wrap-distance-left:9pt;mso-wrap-distance-top:0;mso-wrap-distance-right:9pt;mso-wrap-distance-bottom:0;mso-position-horizontal:absolute;mso-position-horizontal-relative:text;mso-position-vertical:absolute;mso-position-vertical-relative:text;mso-width-percent:0;mso-height-percent:0;mso-width-relative:margin;mso-height-relative:margin;v-text-anchor:top" o:gfxdata="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" filled="f" stroked="f" strokeweight=".5pt">
                 <v:textbox>
                   <w:txbxContent>
                     <w:tbl>
@@ -4634,12 +4652,12 @@
       <w:r>
         <w:rPr>
           <w:noProof/>
-          <w:lang w:val="es-MX" w:eastAsia="es-MX"/>
+          <w:lang w:val="es-ES_tradnl" w:eastAsia="es-ES_tradnl"/>
         </w:rPr>
         <mc:AlternateContent>
           <mc:Choice Requires="wps">
             <w:drawing>
-              <wp:anchor distT="0" distB="0" distL="114300" distR="114300" simplePos="0" relativeHeight="251694080" behindDoc="0" locked="0" layoutInCell="1" allowOverlap="1" wp14:anchorId="3B154B8F" wp14:editId="3B00782E">
+              <wp:anchor distT="0" distB="0" distL="114300" distR="114300" simplePos="0" relativeHeight="251694080" behindDoc="0" locked="0" layoutInCell="1" allowOverlap="1" wp14:anchorId="69BACD75" wp14:editId="3E68F1D2">
                 <wp:simplePos x="0" y="0"/>
                 <wp:positionH relativeFrom="column">
                   <wp:posOffset>586570</wp:posOffset>
@@ -4775,7 +4793,7 @@
           </mc:Choice>
           <mc:Fallback>
             <w:pict>
-              <v:shape w14:anchorId="3B154B8F" id="Cuadro de texto 22" o:spid="_x0000_s1052" type="#_x0000_t202" style="position:absolute;margin-left:46.2pt;margin-top:494.7pt;width:75.7pt;height:23.6pt;z-index:251694080;visibility:visible;mso-wrap-style:square;mso-width-percent:0;mso-height-percent:0;mso-wrap-distance-left:9pt;mso-wrap-distance-top:0;mso-wrap-distance-right:9pt;mso-wrap-distance-bottom:0;mso-position-horizontal:absolute;mso-position-horizontal-relative:text;mso-position-vertical:absolute;mso-position-vertical-relative:text;mso-width-percent:0;mso-height-percent:0;mso-width-relative:margin;mso-height-relative:margin;v-text-anchor:top" o:gfxdata="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" filled="f" stroked="f" strokeweight=".5pt">
+              <v:shape w14:anchorId="69BACD75" id="Cuadro_x0020_de_x0020_texto_x0020_22" o:spid="_x0000_s1052" type="#_x0000_t202" style="position:absolute;margin-left:46.2pt;margin-top:494.7pt;width:75.7pt;height:23.6pt;z-index:251694080;visibility:visible;mso-wrap-style:square;mso-width-percent:0;mso-height-percent:0;mso-wrap-distance-left:9pt;mso-wrap-distance-top:0;mso-wrap-distance-right:9pt;mso-wrap-distance-bottom:0;mso-position-horizontal:absolute;mso-position-horizontal-relative:text;mso-position-vertical:absolute;mso-position-vertical-relative:text;mso-width-percent:0;mso-height-percent:0;mso-width-relative:margin;mso-height-relative:margin;v-text-anchor:top" o:gfxdata="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" filled="f" stroked="f" strokeweight=".5pt">
                 <v:textbox>
                   <w:txbxContent>
                     <w:tbl>
@@ -4870,12 +4888,12 @@
       <w:r>
         <w:rPr>
           <w:noProof/>
-          <w:lang w:val="es-MX" w:eastAsia="es-MX"/>
+          <w:lang w:val="es-ES_tradnl" w:eastAsia="es-ES_tradnl"/>
         </w:rPr>
         <mc:AlternateContent>
           <mc:Choice Requires="wps">
             <w:drawing>
-              <wp:anchor distT="0" distB="0" distL="114300" distR="114300" simplePos="0" relativeHeight="251698176" behindDoc="0" locked="0" layoutInCell="1" allowOverlap="1" wp14:anchorId="1C0F3E47" wp14:editId="0FD4DACD">
+              <wp:anchor distT="0" distB="0" distL="114300" distR="114300" simplePos="0" relativeHeight="251698176" behindDoc="0" locked="0" layoutInCell="1" allowOverlap="1" wp14:anchorId="5B11E9D7" wp14:editId="5944D42A">
                 <wp:simplePos x="0" y="0"/>
                 <wp:positionH relativeFrom="margin">
                   <wp:posOffset>-343156</wp:posOffset>
@@ -4947,7 +4965,7 @@
               </wp:anchor>
             </w:drawing>
           </mc:Choice>
-          <mc:Fallback>
+          <mc:Fallback xmlns:w16se="http://schemas.microsoft.com/office/word/2015/wordml/symex" xmlns:cx="http://schemas.microsoft.com/office/drawing/2014/chartex">
             <w:pict>
               <v:shape w14:anchorId="1C0F3E47" id="Cuadro de texto 24" o:spid="_x0000_s1053" type="#_x0000_t202" style="position:absolute;margin-left:-27pt;margin-top:519.3pt;width:204.2pt;height:35.45pt;z-index:251698176;visibility:visible;mso-wrap-style:square;mso-width-percent:0;mso-height-percent:0;mso-wrap-distance-left:9pt;mso-wrap-distance-top:0;mso-wrap-distance-right:9pt;mso-wrap-distance-bottom:0;mso-position-horizontal:absolute;mso-position-horizontal-relative:margin;mso-position-vertical:absolute;mso-position-vertical-relative:text;mso-width-percent:0;mso-height-percent:0;mso-width-relative:margin;mso-height-relative:margin;v-text-anchor:top" o:gfxdata="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" filled="f" strokecolor="black [3213]" strokeweight=".5pt">
                 <v:textbox>
@@ -4981,12 +4999,12 @@
       <w:r>
         <w:rPr>
           <w:noProof/>
-          <w:lang w:val="es-MX" w:eastAsia="es-MX"/>
+          <w:lang w:val="es-ES_tradnl" w:eastAsia="es-ES_tradnl"/>
         </w:rPr>
         <mc:AlternateContent>
           <mc:Choice Requires="wps">
             <w:drawing>
-              <wp:anchor distT="0" distB="0" distL="114300" distR="114300" simplePos="0" relativeHeight="251685888" behindDoc="0" locked="0" layoutInCell="1" allowOverlap="1" wp14:anchorId="73DA9601" wp14:editId="23B992A9">
+              <wp:anchor distT="0" distB="0" distL="114300" distR="114300" simplePos="0" relativeHeight="251685888" behindDoc="0" locked="0" layoutInCell="1" allowOverlap="1" wp14:anchorId="408C4126" wp14:editId="5FAC2C3D">
                 <wp:simplePos x="0" y="0"/>
                 <wp:positionH relativeFrom="margin">
                   <wp:posOffset>2918660</wp:posOffset>
@@ -5078,7 +5096,7 @@
               </wp:anchor>
             </w:drawing>
           </mc:Choice>
-          <mc:Fallback>
+          <mc:Fallback xmlns:w16se="http://schemas.microsoft.com/office/word/2015/wordml/symex" xmlns:cx="http://schemas.microsoft.com/office/drawing/2014/chartex">
             <w:pict>
               <v:shape w14:anchorId="73DA9601" id="Cuadro de texto 18" o:spid="_x0000_s1054" type="#_x0000_t202" style="position:absolute;margin-left:229.8pt;margin-top:351.65pt;width:90.25pt;height:22.55pt;z-index:251685888;visibility:visible;mso-wrap-style:square;mso-width-percent:0;mso-height-percent:0;mso-wrap-distance-left:9pt;mso-wrap-distance-top:0;mso-wrap-distance-right:9pt;mso-wrap-distance-bottom:0;mso-position-horizontal:absolute;mso-position-horizontal-relative:margin;mso-position-vertical:absolute;mso-position-vertical-relative:text;mso-width-percent:0;mso-height-percent:0;mso-width-relative:margin;mso-height-relative:margin;v-text-anchor:top" o:gfxdata="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" fillcolor="white [3201]" strokeweight=".5pt">
                 <v:textbox>
@@ -5130,12 +5148,12 @@
       <w:r>
         <w:rPr>
           <w:noProof/>
-          <w:lang w:val="es-MX" w:eastAsia="es-MX"/>
+          <w:lang w:val="es-ES_tradnl" w:eastAsia="es-ES_tradnl"/>
         </w:rPr>
         <mc:AlternateContent>
           <mc:Choice Requires="wps">
             <w:drawing>
-              <wp:anchor distT="0" distB="0" distL="114300" distR="114300" simplePos="0" relativeHeight="251677696" behindDoc="0" locked="0" layoutInCell="1" allowOverlap="1" wp14:anchorId="213C1F42" wp14:editId="1A87F3DB">
+              <wp:anchor distT="0" distB="0" distL="114300" distR="114300" simplePos="0" relativeHeight="251677696" behindDoc="0" locked="0" layoutInCell="1" allowOverlap="1" wp14:anchorId="6B2A0D67" wp14:editId="4751222D">
                 <wp:simplePos x="0" y="0"/>
                 <wp:positionH relativeFrom="column">
                   <wp:posOffset>-616112</wp:posOffset>
@@ -5275,7 +5293,7 @@
           </mc:Choice>
           <mc:Fallback>
             <w:pict>
-              <v:shape w14:anchorId="213C1F42" id="Cuadro de texto 14" o:spid="_x0000_s1055" type="#_x0000_t202" style="position:absolute;margin-left:-48.5pt;margin-top:272.15pt;width:130.05pt;height:27.95pt;z-index:251677696;visibility:visible;mso-wrap-style:square;mso-width-percent:0;mso-height-percent:0;mso-wrap-distance-left:9pt;mso-wrap-distance-top:0;mso-wrap-distance-right:9pt;mso-wrap-distance-bottom:0;mso-position-horizontal:absolute;mso-position-horizontal-relative:text;mso-position-vertical:absolute;mso-position-vertical-relative:text;mso-width-percent:0;mso-height-percent:0;mso-width-relative:margin;mso-height-relative:margin;v-text-anchor:top" o:gfxdata="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" filled="f" stroked="f" strokeweight=".5pt">
+              <v:shape w14:anchorId="6B2A0D67" id="Cuadro_x0020_de_x0020_texto_x0020_14" o:spid="_x0000_s1055" type="#_x0000_t202" style="position:absolute;margin-left:-48.5pt;margin-top:272.15pt;width:130.05pt;height:27.95pt;z-index:251677696;visibility:visible;mso-wrap-style:square;mso-width-percent:0;mso-height-percent:0;mso-wrap-distance-left:9pt;mso-wrap-distance-top:0;mso-wrap-distance-right:9pt;mso-wrap-distance-bottom:0;mso-position-horizontal:absolute;mso-position-horizontal-relative:text;mso-position-vertical:absolute;mso-position-vertical-relative:text;mso-width-percent:0;mso-height-percent:0;mso-width-relative:margin;mso-height-relative:margin;v-text-anchor:top" o:gfxdata="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" filled="f" stroked="f" strokeweight=".5pt">
                 <v:textbox>
                   <w:txbxContent>
                     <w:tbl>
@@ -5389,7 +5407,7 @@
 </file>
 
 <file path=word/endnotes.xml><?xml version="1.0" encoding="utf-8"?>
-<w:endnotes xmlns:wpc="http://schemas.microsoft.com/office/word/2010/wordprocessingCanvas" xmlns:cx="http://schemas.microsoft.com/office/drawing/2014/chartex" xmlns:mc="http://schemas.openxmlformats.org/markup-compatibility/2006" xmlns:o="urn:schemas-microsoft-com:office:office" xmlns:r="http://schemas.openxmlformats.org/officeDocument/2006/relationships" xmlns:m="http://schemas.openxmlformats.org/officeDocument/2006/math" xmlns:v="urn:schemas-microsoft-com:vml" xmlns:wp14="http://schemas.microsoft.com/office/word/2010/wordprocessingDrawing" xmlns:wp="http://schemas.openxmlformats.org/drawingml/2006/wordprocessingDrawing" xmlns:w10="urn:schemas-microsoft-com:office:word" xmlns:w="http://schemas.openxmlformats.org/wordprocessingml/2006/main" xmlns:w14="http://schemas.microsoft.com/office/word/2010/wordml" xmlns:w15="http://schemas.microsoft.com/office/word/2012/wordml" xmlns:w16se="http://schemas.microsoft.com/office/word/2015/wordml/symex" xmlns:wpg="http://schemas.microsoft.com/office/word/2010/wordprocessingGroup" xmlns:wpi="http://schemas.microsoft.com/office/word/2010/wordprocessingInk" xmlns:wne="http://schemas.microsoft.com/office/word/2006/wordml" xmlns:wps="http://schemas.microsoft.com/office/word/2010/wordprocessingShape" mc:Ignorable="w14 w15 w16se wp14">
+<w:endnotes xmlns:wpc="http://schemas.microsoft.com/office/word/2010/wordprocessingCanvas" xmlns:mo="http://schemas.microsoft.com/office/mac/office/2008/main" xmlns:mc="http://schemas.openxmlformats.org/markup-compatibility/2006" xmlns:mv="urn:schemas-microsoft-com:mac:vml" xmlns:o="urn:schemas-microsoft-com:office:office" xmlns:r="http://schemas.openxmlformats.org/officeDocument/2006/relationships" xmlns:m="http://schemas.openxmlformats.org/officeDocument/2006/math" xmlns:v="urn:schemas-microsoft-com:vml" xmlns:wp14="http://schemas.microsoft.com/office/word/2010/wordprocessingDrawing" xmlns:wp="http://schemas.openxmlformats.org/drawingml/2006/wordprocessingDrawing" xmlns:w10="urn:schemas-microsoft-com:office:word" xmlns:w="http://schemas.openxmlformats.org/wordprocessingml/2006/main" xmlns:w14="http://schemas.microsoft.com/office/word/2010/wordml" xmlns:w15="http://schemas.microsoft.com/office/word/2012/wordml" xmlns:wpg="http://schemas.microsoft.com/office/word/2010/wordprocessingGroup" xmlns:wpi="http://schemas.microsoft.com/office/word/2010/wordprocessingInk" xmlns:wne="http://schemas.microsoft.com/office/word/2006/wordml" xmlns:wps="http://schemas.microsoft.com/office/word/2010/wordprocessingShape" mc:Ignorable="w14 w15 wp14">
   <w:endnote w:type="separator" w:id="-1">
     <w:p>
       <w:pPr>
@@ -5414,7 +5432,7 @@
 </file>
 
 <file path=word/footer1.xml><?xml version="1.0" encoding="utf-8"?>
-<w:ftr xmlns:wpc="http://schemas.microsoft.com/office/word/2010/wordprocessingCanvas" xmlns:cx="http://schemas.microsoft.com/office/drawing/2014/chartex" xmlns:mc="http://schemas.openxmlformats.org/markup-compatibility/2006" xmlns:o="urn:schemas-microsoft-com:office:office" xmlns:r="http://schemas.openxmlformats.org/officeDocument/2006/relationships" xmlns:m="http://schemas.openxmlformats.org/officeDocument/2006/math" xmlns:v="urn:schemas-microsoft-com:vml" xmlns:wp14="http://schemas.microsoft.com/office/word/2010/wordprocessingDrawing" xmlns:wp="http://schemas.openxmlformats.org/drawingml/2006/wordprocessingDrawing" xmlns:w10="urn:schemas-microsoft-com:office:word" xmlns:w="http://schemas.openxmlformats.org/wordprocessingml/2006/main" xmlns:w14="http://schemas.microsoft.com/office/word/2010/wordml" xmlns:w15="http://schemas.microsoft.com/office/word/2012/wordml" xmlns:w16se="http://schemas.microsoft.com/office/word/2015/wordml/symex" xmlns:wpg="http://schemas.microsoft.com/office/word/2010/wordprocessingGroup" xmlns:wpi="http://schemas.microsoft.com/office/word/2010/wordprocessingInk" xmlns:wne="http://schemas.microsoft.com/office/word/2006/wordml" xmlns:wps="http://schemas.microsoft.com/office/word/2010/wordprocessingShape" mc:Ignorable="w14 w15 w16se wp14">
+<w:ftr xmlns:wpc="http://schemas.microsoft.com/office/word/2010/wordprocessingCanvas" xmlns:mo="http://schemas.microsoft.com/office/mac/office/2008/main" xmlns:mc="http://schemas.openxmlformats.org/markup-compatibility/2006" xmlns:mv="urn:schemas-microsoft-com:mac:vml" xmlns:o="urn:schemas-microsoft-com:office:office" xmlns:r="http://schemas.openxmlformats.org/officeDocument/2006/relationships" xmlns:m="http://schemas.openxmlformats.org/officeDocument/2006/math" xmlns:v="urn:schemas-microsoft-com:vml" xmlns:wp14="http://schemas.microsoft.com/office/word/2010/wordprocessingDrawing" xmlns:wp="http://schemas.openxmlformats.org/drawingml/2006/wordprocessingDrawing" xmlns:w10="urn:schemas-microsoft-com:office:word" xmlns:w="http://schemas.openxmlformats.org/wordprocessingml/2006/main" xmlns:w14="http://schemas.microsoft.com/office/word/2010/wordml" xmlns:w15="http://schemas.microsoft.com/office/word/2012/wordml" xmlns:wpg="http://schemas.microsoft.com/office/word/2010/wordprocessingGroup" xmlns:wpi="http://schemas.microsoft.com/office/word/2010/wordprocessingInk" xmlns:wne="http://schemas.microsoft.com/office/word/2006/wordml" xmlns:wps="http://schemas.microsoft.com/office/word/2010/wordprocessingShape" mc:Ignorable="w14 w15 wp14">
   <w:p>
     <w:pPr>
       <w:pStyle w:val="Piedepgina"/>
@@ -5424,7 +5442,7 @@
 </file>
 
 <file path=word/footer2.xml><?xml version="1.0" encoding="utf-8"?>
-<w:ftr xmlns:wpc="http://schemas.microsoft.com/office/word/2010/wordprocessingCanvas" xmlns:cx="http://schemas.microsoft.com/office/drawing/2014/chartex" xmlns:mc="http://schemas.openxmlformats.org/markup-compatibility/2006" xmlns:o="urn:schemas-microsoft-com:office:office" xmlns:r="http://schemas.openxmlformats.org/officeDocument/2006/relationships" xmlns:m="http://schemas.openxmlformats.org/officeDocument/2006/math" xmlns:v="urn:schemas-microsoft-com:vml" xmlns:wp14="http://schemas.microsoft.com/office/word/2010/wordprocessingDrawing" xmlns:wp="http://schemas.openxmlformats.org/drawingml/2006/wordprocessingDrawing" xmlns:w10="urn:schemas-microsoft-com:office:word" xmlns:w="http://schemas.openxmlformats.org/wordprocessingml/2006/main" xmlns:w14="http://schemas.microsoft.com/office/word/2010/wordml" xmlns:w15="http://schemas.microsoft.com/office/word/2012/wordml" xmlns:w16se="http://schemas.microsoft.com/office/word/2015/wordml/symex" xmlns:wpg="http://schemas.microsoft.com/office/word/2010/wordprocessingGroup" xmlns:wpi="http://schemas.microsoft.com/office/word/2010/wordprocessingInk" xmlns:wne="http://schemas.microsoft.com/office/word/2006/wordml" xmlns:wps="http://schemas.microsoft.com/office/word/2010/wordprocessingShape" mc:Ignorable="w14 w15 w16se wp14">
+<w:ftr xmlns:wpc="http://schemas.microsoft.com/office/word/2010/wordprocessingCanvas" xmlns:mo="http://schemas.microsoft.com/office/mac/office/2008/main" xmlns:mc="http://schemas.openxmlformats.org/markup-compatibility/2006" xmlns:mv="urn:schemas-microsoft-com:mac:vml" xmlns:o="urn:schemas-microsoft-com:office:office" xmlns:r="http://schemas.openxmlformats.org/officeDocument/2006/relationships" xmlns:m="http://schemas.openxmlformats.org/officeDocument/2006/math" xmlns:v="urn:schemas-microsoft-com:vml" xmlns:wp14="http://schemas.microsoft.com/office/word/2010/wordprocessingDrawing" xmlns:wp="http://schemas.openxmlformats.org/drawingml/2006/wordprocessingDrawing" xmlns:w10="urn:schemas-microsoft-com:office:word" xmlns:w="http://schemas.openxmlformats.org/wordprocessingml/2006/main" xmlns:w14="http://schemas.microsoft.com/office/word/2010/wordml" xmlns:w15="http://schemas.microsoft.com/office/word/2012/wordml" xmlns:wpg="http://schemas.microsoft.com/office/word/2010/wordprocessingGroup" xmlns:wpi="http://schemas.microsoft.com/office/word/2010/wordprocessingInk" xmlns:wne="http://schemas.microsoft.com/office/word/2006/wordml" xmlns:wps="http://schemas.microsoft.com/office/word/2010/wordprocessingShape" mc:Ignorable="w14 w15 wp14">
   <w:p>
     <w:pPr>
       <w:pStyle w:val="Piedepgina"/>
@@ -5432,12 +5450,12 @@
     <w:r>
       <w:rPr>
         <w:noProof/>
-        <w:lang w:val="es-MX" w:eastAsia="es-MX"/>
+        <w:lang w:val="es-ES_tradnl" w:eastAsia="es-ES_tradnl"/>
       </w:rPr>
       <mc:AlternateContent>
         <mc:Choice Requires="wps">
           <w:drawing>
-            <wp:anchor distT="0" distB="0" distL="114300" distR="114300" simplePos="0" relativeHeight="251663360" behindDoc="0" locked="0" layoutInCell="1" allowOverlap="1" wp14:anchorId="2CE1C372" wp14:editId="6C13B9D0">
+            <wp:anchor distT="0" distB="0" distL="114300" distR="114300" simplePos="0" relativeHeight="251663360" behindDoc="0" locked="0" layoutInCell="1" allowOverlap="1" wp14:anchorId="0F60B0A4" wp14:editId="0B65352F">
               <wp:simplePos x="0" y="0"/>
               <wp:positionH relativeFrom="column">
                 <wp:posOffset>3095625</wp:posOffset>
@@ -5528,7 +5546,7 @@
             </wp:anchor>
           </w:drawing>
         </mc:Choice>
-        <mc:Fallback>
+        <mc:Fallback xmlns:w16se="http://schemas.microsoft.com/office/word/2015/wordml/symex" xmlns:cx="http://schemas.microsoft.com/office/drawing/2014/chartex">
           <w:pict>
             <v:shapetype w14:anchorId="2CE1C372" id="_x0000_t202" coordsize="21600,21600" o:spt="202" path="m,l,21600r21600,l21600,xe">
               <v:stroke joinstyle="miter"/>
@@ -5571,7 +5589,7 @@
 </file>
 
 <file path=word/footer3.xml><?xml version="1.0" encoding="utf-8"?>
-<w:ftr xmlns:wpc="http://schemas.microsoft.com/office/word/2010/wordprocessingCanvas" xmlns:cx="http://schemas.microsoft.com/office/drawing/2014/chartex" xmlns:mc="http://schemas.openxmlformats.org/markup-compatibility/2006" xmlns:o="urn:schemas-microsoft-com:office:office" xmlns:r="http://schemas.openxmlformats.org/officeDocument/2006/relationships" xmlns:m="http://schemas.openxmlformats.org/officeDocument/2006/math" xmlns:v="urn:schemas-microsoft-com:vml" xmlns:wp14="http://schemas.microsoft.com/office/word/2010/wordprocessingDrawing" xmlns:wp="http://schemas.openxmlformats.org/drawingml/2006/wordprocessingDrawing" xmlns:w10="urn:schemas-microsoft-com:office:word" xmlns:w="http://schemas.openxmlformats.org/wordprocessingml/2006/main" xmlns:w14="http://schemas.microsoft.com/office/word/2010/wordml" xmlns:w15="http://schemas.microsoft.com/office/word/2012/wordml" xmlns:w16se="http://schemas.microsoft.com/office/word/2015/wordml/symex" xmlns:wpg="http://schemas.microsoft.com/office/word/2010/wordprocessingGroup" xmlns:wpi="http://schemas.microsoft.com/office/word/2010/wordprocessingInk" xmlns:wne="http://schemas.microsoft.com/office/word/2006/wordml" xmlns:wps="http://schemas.microsoft.com/office/word/2010/wordprocessingShape" mc:Ignorable="w14 w15 w16se wp14">
+<w:ftr xmlns:wpc="http://schemas.microsoft.com/office/word/2010/wordprocessingCanvas" xmlns:mo="http://schemas.microsoft.com/office/mac/office/2008/main" xmlns:mc="http://schemas.openxmlformats.org/markup-compatibility/2006" xmlns:mv="urn:schemas-microsoft-com:mac:vml" xmlns:o="urn:schemas-microsoft-com:office:office" xmlns:r="http://schemas.openxmlformats.org/officeDocument/2006/relationships" xmlns:m="http://schemas.openxmlformats.org/officeDocument/2006/math" xmlns:v="urn:schemas-microsoft-com:vml" xmlns:wp14="http://schemas.microsoft.com/office/word/2010/wordprocessingDrawing" xmlns:wp="http://schemas.openxmlformats.org/drawingml/2006/wordprocessingDrawing" xmlns:w10="urn:schemas-microsoft-com:office:word" xmlns:w="http://schemas.openxmlformats.org/wordprocessingml/2006/main" xmlns:w14="http://schemas.microsoft.com/office/word/2010/wordml" xmlns:w15="http://schemas.microsoft.com/office/word/2012/wordml" xmlns:wpg="http://schemas.microsoft.com/office/word/2010/wordprocessingGroup" xmlns:wpi="http://schemas.microsoft.com/office/word/2010/wordprocessingInk" xmlns:wne="http://schemas.microsoft.com/office/word/2006/wordml" xmlns:wps="http://schemas.microsoft.com/office/word/2010/wordprocessingShape" mc:Ignorable="w14 w15 wp14">
   <w:p>
     <w:pPr>
       <w:pStyle w:val="Piedepgina"/>
@@ -5581,7 +5599,7 @@
 </file>
 
 <file path=word/footnotes.xml><?xml version="1.0" encoding="utf-8"?>
-<w:footnotes xmlns:wpc="http://schemas.microsoft.com/office/word/2010/wordprocessingCanvas" xmlns:cx="http://schemas.microsoft.com/office/drawing/2014/chartex" xmlns:mc="http://schemas.openxmlformats.org/markup-compatibility/2006" xmlns:o="urn:schemas-microsoft-com:office:office" xmlns:r="http://schemas.openxmlformats.org/officeDocument/2006/relationships" xmlns:m="http://schemas.openxmlformats.org/officeDocument/2006/math" xmlns:v="urn:schemas-microsoft-com:vml" xmlns:wp14="http://schemas.microsoft.com/office/word/2010/wordprocessingDrawing" xmlns:wp="http://schemas.openxmlformats.org/drawingml/2006/wordprocessingDrawing" xmlns:w10="urn:schemas-microsoft-com:office:word" xmlns:w="http://schemas.openxmlformats.org/wordprocessingml/2006/main" xmlns:w14="http://schemas.microsoft.com/office/word/2010/wordml" xmlns:w15="http://schemas.microsoft.com/office/word/2012/wordml" xmlns:w16se="http://schemas.microsoft.com/office/word/2015/wordml/symex" xmlns:wpg="http://schemas.microsoft.com/office/word/2010/wordprocessingGroup" xmlns:wpi="http://schemas.microsoft.com/office/word/2010/wordprocessingInk" xmlns:wne="http://schemas.microsoft.com/office/word/2006/wordml" xmlns:wps="http://schemas.microsoft.com/office/word/2010/wordprocessingShape" mc:Ignorable="w14 w15 w16se wp14">
+<w:footnotes xmlns:wpc="http://schemas.microsoft.com/office/word/2010/wordprocessingCanvas" xmlns:mo="http://schemas.microsoft.com/office/mac/office/2008/main" xmlns:mc="http://schemas.openxmlformats.org/markup-compatibility/2006" xmlns:mv="urn:schemas-microsoft-com:mac:vml" xmlns:o="urn:schemas-microsoft-com:office:office" xmlns:r="http://schemas.openxmlformats.org/officeDocument/2006/relationships" xmlns:m="http://schemas.openxmlformats.org/officeDocument/2006/math" xmlns:v="urn:schemas-microsoft-com:vml" xmlns:wp14="http://schemas.microsoft.com/office/word/2010/wordprocessingDrawing" xmlns:wp="http://schemas.openxmlformats.org/drawingml/2006/wordprocessingDrawing" xmlns:w10="urn:schemas-microsoft-com:office:word" xmlns:w="http://schemas.openxmlformats.org/wordprocessingml/2006/main" xmlns:w14="http://schemas.microsoft.com/office/word/2010/wordml" xmlns:w15="http://schemas.microsoft.com/office/word/2012/wordml" xmlns:wpg="http://schemas.microsoft.com/office/word/2010/wordprocessingGroup" xmlns:wpi="http://schemas.microsoft.com/office/word/2010/wordprocessingInk" xmlns:wne="http://schemas.microsoft.com/office/word/2006/wordml" xmlns:wps="http://schemas.microsoft.com/office/word/2010/wordprocessingShape" mc:Ignorable="w14 w15 wp14">
   <w:footnote w:type="separator" w:id="-1">
     <w:p>
       <w:pPr>
@@ -5606,7 +5624,7 @@
 </file>
 
 <file path=word/header1.xml><?xml version="1.0" encoding="utf-8"?>
-<w:hdr xmlns:wpc="http://schemas.microsoft.com/office/word/2010/wordprocessingCanvas" xmlns:cx="http://schemas.microsoft.com/office/drawing/2014/chartex" xmlns:mc="http://schemas.openxmlformats.org/markup-compatibility/2006" xmlns:o="urn:schemas-microsoft-com:office:office" xmlns:r="http://schemas.openxmlformats.org/officeDocument/2006/relationships" xmlns:m="http://schemas.openxmlformats.org/officeDocument/2006/math" xmlns:v="urn:schemas-microsoft-com:vml" xmlns:wp14="http://schemas.microsoft.com/office/word/2010/wordprocessingDrawing" xmlns:wp="http://schemas.openxmlformats.org/drawingml/2006/wordprocessingDrawing" xmlns:w10="urn:schemas-microsoft-com:office:word" xmlns:w="http://schemas.openxmlformats.org/wordprocessingml/2006/main" xmlns:w14="http://schemas.microsoft.com/office/word/2010/wordml" xmlns:w15="http://schemas.microsoft.com/office/word/2012/wordml" xmlns:w16se="http://schemas.microsoft.com/office/word/2015/wordml/symex" xmlns:wpg="http://schemas.microsoft.com/office/word/2010/wordprocessingGroup" xmlns:wpi="http://schemas.microsoft.com/office/word/2010/wordprocessingInk" xmlns:wne="http://schemas.microsoft.com/office/word/2006/wordml" xmlns:wps="http://schemas.microsoft.com/office/word/2010/wordprocessingShape" mc:Ignorable="w14 w15 w16se wp14">
+<w:hdr xmlns:wpc="http://schemas.microsoft.com/office/word/2010/wordprocessingCanvas" xmlns:mo="http://schemas.microsoft.com/office/mac/office/2008/main" xmlns:mc="http://schemas.openxmlformats.org/markup-compatibility/2006" xmlns:mv="urn:schemas-microsoft-com:mac:vml" xmlns:o="urn:schemas-microsoft-com:office:office" xmlns:r="http://schemas.openxmlformats.org/officeDocument/2006/relationships" xmlns:m="http://schemas.openxmlformats.org/officeDocument/2006/math" xmlns:v="urn:schemas-microsoft-com:vml" xmlns:wp14="http://schemas.microsoft.com/office/word/2010/wordprocessingDrawing" xmlns:wp="http://schemas.openxmlformats.org/drawingml/2006/wordprocessingDrawing" xmlns:w10="urn:schemas-microsoft-com:office:word" xmlns:w="http://schemas.openxmlformats.org/wordprocessingml/2006/main" xmlns:w14="http://schemas.microsoft.com/office/word/2010/wordml" xmlns:w15="http://schemas.microsoft.com/office/word/2012/wordml" xmlns:wpg="http://schemas.microsoft.com/office/word/2010/wordprocessingGroup" xmlns:wpi="http://schemas.microsoft.com/office/word/2010/wordprocessingInk" xmlns:wne="http://schemas.microsoft.com/office/word/2006/wordml" xmlns:wps="http://schemas.microsoft.com/office/word/2010/wordprocessingShape" mc:Ignorable="w14 w15 wp14">
   <w:p>
     <w:pPr>
       <w:pStyle w:val="Encabezado"/>
@@ -5616,7 +5634,7 @@
 </file>
 
 <file path=word/header2.xml><?xml version="1.0" encoding="utf-8"?>
-<w:hdr xmlns:wpc="http://schemas.microsoft.com/office/word/2010/wordprocessingCanvas" xmlns:cx="http://schemas.microsoft.com/office/drawing/2014/chartex" xmlns:mc="http://schemas.openxmlformats.org/markup-compatibility/2006" xmlns:o="urn:schemas-microsoft-com:office:office" xmlns:r="http://schemas.openxmlformats.org/officeDocument/2006/relationships" xmlns:m="http://schemas.openxmlformats.org/officeDocument/2006/math" xmlns:v="urn:schemas-microsoft-com:vml" xmlns:wp14="http://schemas.microsoft.com/office/word/2010/wordprocessingDrawing" xmlns:wp="http://schemas.openxmlformats.org/drawingml/2006/wordprocessingDrawing" xmlns:w10="urn:schemas-microsoft-com:office:word" xmlns:w="http://schemas.openxmlformats.org/wordprocessingml/2006/main" xmlns:w14="http://schemas.microsoft.com/office/word/2010/wordml" xmlns:w15="http://schemas.microsoft.com/office/word/2012/wordml" xmlns:w16se="http://schemas.microsoft.com/office/word/2015/wordml/symex" xmlns:wpg="http://schemas.microsoft.com/office/word/2010/wordprocessingGroup" xmlns:wpi="http://schemas.microsoft.com/office/word/2010/wordprocessingInk" xmlns:wne="http://schemas.microsoft.com/office/word/2006/wordml" xmlns:wps="http://schemas.microsoft.com/office/word/2010/wordprocessingShape" mc:Ignorable="w14 w15 w16se wp14">
+<w:hdr xmlns:wpc="http://schemas.microsoft.com/office/word/2010/wordprocessingCanvas" xmlns:mo="http://schemas.microsoft.com/office/mac/office/2008/main" xmlns:mc="http://schemas.openxmlformats.org/markup-compatibility/2006" xmlns:mv="urn:schemas-microsoft-com:mac:vml" xmlns:o="urn:schemas-microsoft-com:office:office" xmlns:r="http://schemas.openxmlformats.org/officeDocument/2006/relationships" xmlns:m="http://schemas.openxmlformats.org/officeDocument/2006/math" xmlns:v="urn:schemas-microsoft-com:vml" xmlns:wp14="http://schemas.microsoft.com/office/word/2010/wordprocessingDrawing" xmlns:wp="http://schemas.openxmlformats.org/drawingml/2006/wordprocessingDrawing" xmlns:w10="urn:schemas-microsoft-com:office:word" xmlns:w="http://schemas.openxmlformats.org/wordprocessingml/2006/main" xmlns:w14="http://schemas.microsoft.com/office/word/2010/wordml" xmlns:w15="http://schemas.microsoft.com/office/word/2012/wordml" xmlns:wpg="http://schemas.microsoft.com/office/word/2010/wordprocessingGroup" xmlns:wpi="http://schemas.microsoft.com/office/word/2010/wordprocessingInk" xmlns:wne="http://schemas.microsoft.com/office/word/2006/wordml" xmlns:wps="http://schemas.microsoft.com/office/word/2010/wordprocessingShape" mc:Ignorable="w14 w15 wp14">
   <w:p>
     <w:pPr>
       <w:pStyle w:val="Encabezado"/>
@@ -5624,10 +5642,10 @@
     <w:r>
       <w:rPr>
         <w:noProof/>
-        <w:lang w:val="es-MX" w:eastAsia="es-MX"/>
+        <w:lang w:val="es-ES_tradnl" w:eastAsia="es-ES_tradnl"/>
       </w:rPr>
       <w:drawing>
-        <wp:anchor distT="0" distB="0" distL="114300" distR="114300" simplePos="0" relativeHeight="251660288" behindDoc="1" locked="0" layoutInCell="1" allowOverlap="1" wp14:anchorId="4F8FFA6B" wp14:editId="6186AE1D">
+        <wp:anchor distT="0" distB="0" distL="114300" distR="114300" simplePos="0" relativeHeight="251660288" behindDoc="1" locked="0" layoutInCell="1" allowOverlap="1" wp14:anchorId="7D908135" wp14:editId="2BB9BBA7">
           <wp:simplePos x="0" y="0"/>
           <wp:positionH relativeFrom="column">
             <wp:posOffset>4201160</wp:posOffset>
@@ -5740,7 +5758,7 @@
 </file>
 
 <file path=word/header3.xml><?xml version="1.0" encoding="utf-8"?>
-<w:hdr xmlns:wpc="http://schemas.microsoft.com/office/word/2010/wordprocessingCanvas" xmlns:cx="http://schemas.microsoft.com/office/drawing/2014/chartex" xmlns:mc="http://schemas.openxmlformats.org/markup-compatibility/2006" xmlns:o="urn:schemas-microsoft-com:office:office" xmlns:r="http://schemas.openxmlformats.org/officeDocument/2006/relationships" xmlns:m="http://schemas.openxmlformats.org/officeDocument/2006/math" xmlns:v="urn:schemas-microsoft-com:vml" xmlns:wp14="http://schemas.microsoft.com/office/word/2010/wordprocessingDrawing" xmlns:wp="http://schemas.openxmlformats.org/drawingml/2006/wordprocessingDrawing" xmlns:w10="urn:schemas-microsoft-com:office:word" xmlns:w="http://schemas.openxmlformats.org/wordprocessingml/2006/main" xmlns:w14="http://schemas.microsoft.com/office/word/2010/wordml" xmlns:w15="http://schemas.microsoft.com/office/word/2012/wordml" xmlns:w16se="http://schemas.microsoft.com/office/word/2015/wordml/symex" xmlns:wpg="http://schemas.microsoft.com/office/word/2010/wordprocessingGroup" xmlns:wpi="http://schemas.microsoft.com/office/word/2010/wordprocessingInk" xmlns:wne="http://schemas.microsoft.com/office/word/2006/wordml" xmlns:wps="http://schemas.microsoft.com/office/word/2010/wordprocessingShape" mc:Ignorable="w14 w15 w16se wp14">
+<w:hdr xmlns:wpc="http://schemas.microsoft.com/office/word/2010/wordprocessingCanvas" xmlns:mo="http://schemas.microsoft.com/office/mac/office/2008/main" xmlns:mc="http://schemas.openxmlformats.org/markup-compatibility/2006" xmlns:mv="urn:schemas-microsoft-com:mac:vml" xmlns:o="urn:schemas-microsoft-com:office:office" xmlns:r="http://schemas.openxmlformats.org/officeDocument/2006/relationships" xmlns:m="http://schemas.openxmlformats.org/officeDocument/2006/math" xmlns:v="urn:schemas-microsoft-com:vml" xmlns:wp14="http://schemas.microsoft.com/office/word/2010/wordprocessingDrawing" xmlns:wp="http://schemas.openxmlformats.org/drawingml/2006/wordprocessingDrawing" xmlns:w10="urn:schemas-microsoft-com:office:word" xmlns:w="http://schemas.openxmlformats.org/wordprocessingml/2006/main" xmlns:w14="http://schemas.microsoft.com/office/word/2010/wordml" xmlns:w15="http://schemas.microsoft.com/office/word/2012/wordml" xmlns:wpg="http://schemas.microsoft.com/office/word/2010/wordprocessingGroup" xmlns:wpi="http://schemas.microsoft.com/office/word/2010/wordprocessingInk" xmlns:wne="http://schemas.microsoft.com/office/word/2006/wordml" xmlns:wps="http://schemas.microsoft.com/office/word/2010/wordprocessingShape" mc:Ignorable="w14 w15 wp14">
   <w:p>
     <w:pPr>
       <w:pStyle w:val="Encabezado"/>
@@ -5750,7 +5768,7 @@
 </file>
 
 <file path=word/styles.xml><?xml version="1.0" encoding="utf-8"?>
-<w:styles xmlns:mc="http://schemas.openxmlformats.org/markup-compatibility/2006" xmlns:r="http://schemas.openxmlformats.org/officeDocument/2006/relationships" xmlns:w="http://schemas.openxmlformats.org/wordprocessingml/2006/main" xmlns:w14="http://schemas.microsoft.com/office/word/2010/wordml" xmlns:w15="http://schemas.microsoft.com/office/word/2012/wordml" xmlns:w16se="http://schemas.microsoft.com/office/word/2015/wordml/symex" mc:Ignorable="w14 w15 w16se">
+<w:styles xmlns:mc="http://schemas.openxmlformats.org/markup-compatibility/2006" xmlns:r="http://schemas.openxmlformats.org/officeDocument/2006/relationships" xmlns:w="http://schemas.openxmlformats.org/wordprocessingml/2006/main" xmlns:w14="http://schemas.microsoft.com/office/word/2010/wordml" xmlns:w15="http://schemas.microsoft.com/office/word/2012/wordml" mc:Ignorable="w14 w15">
   <w:docDefaults>
     <w:rPrDefault>
       <w:rPr>
@@ -5766,7 +5784,7 @@
       </w:pPr>
     </w:pPrDefault>
   </w:docDefaults>
-  <w:latentStyles w:defLockedState="0" w:defUIPriority="99" w:defSemiHidden="0" w:defUnhideWhenUsed="0" w:defQFormat="0" w:count="371">
+  <w:latentStyles w:defLockedState="0" w:defUIPriority="99" w:defSemiHidden="0" w:defUnhideWhenUsed="0" w:defQFormat="0" w:count="380">
     <w:lsdException w:name="Normal" w:uiPriority="0" w:qFormat="1"/>
     <w:lsdException w:name="heading 1" w:uiPriority="9" w:qFormat="1"/>
     <w:lsdException w:name="heading 2" w:semiHidden="1" w:uiPriority="9" w:unhideWhenUsed="1" w:qFormat="1"/>

</xml_diff>

<commit_message>
se guardo los ultimos cambios del proyecto final
</commit_message>
<xml_diff>
--- a/public/plantillasDoc/plantilla2018.docx
+++ b/public/plantillasDoc/plantilla2018.docx
@@ -506,6 +506,534 @@
         <mc:AlternateContent>
           <mc:Choice Requires="wps">
             <w:drawing>
+              <wp:anchor distT="0" distB="0" distL="114300" distR="114300" simplePos="0" relativeHeight="251683840" behindDoc="0" locked="0" layoutInCell="1" allowOverlap="1" wp14:anchorId="0A734351" wp14:editId="7FFE4F0C">
+                <wp:simplePos x="0" y="0"/>
+                <wp:positionH relativeFrom="column">
+                  <wp:posOffset>1941195</wp:posOffset>
+                </wp:positionH>
+                <wp:positionV relativeFrom="paragraph">
+                  <wp:posOffset>4360677</wp:posOffset>
+                </wp:positionV>
+                <wp:extent cx="905774" cy="301924"/>
+                <wp:effectExtent l="0" t="0" r="0" b="3175"/>
+                <wp:wrapNone/>
+                <wp:docPr id="17" name="Cuadro de texto 17"/>
+                <wp:cNvGraphicFramePr/>
+                <a:graphic xmlns:a="http://schemas.openxmlformats.org/drawingml/2006/main">
+                  <a:graphicData uri="http://schemas.microsoft.com/office/word/2010/wordprocessingShape">
+                    <wps:wsp>
+                      <wps:cNvSpPr txBox="1"/>
+                      <wps:spPr>
+                        <a:xfrm>
+                          <a:off x="0" y="0"/>
+                          <a:ext cx="905774" cy="301924"/>
+                        </a:xfrm>
+                        <a:prstGeom prst="rect">
+                          <a:avLst/>
+                        </a:prstGeom>
+                        <a:noFill/>
+                        <a:ln w="6350">
+                          <a:noFill/>
+                        </a:ln>
+                      </wps:spPr>
+                      <wps:txbx>
+                        <w:txbxContent>
+                          <w:tbl>
+                            <w:tblPr>
+                              <w:tblW w:w="11420" w:type="dxa"/>
+                              <w:tblInd w:w="10" w:type="dxa"/>
+                              <w:tblLayout w:type="fixed"/>
+                              <w:tblCellMar>
+                                <w:left w:w="10" w:type="dxa"/>
+                                <w:right w:w="10" w:type="dxa"/>
+                              </w:tblCellMar>
+                              <w:tblLook w:val="0000" w:firstRow="0" w:lastRow="0" w:firstColumn="0" w:lastColumn="0" w:noHBand="0" w:noVBand="0"/>
+                            </w:tblPr>
+                            <w:tblGrid>
+                              <w:gridCol w:w="4927"/>
+                              <w:gridCol w:w="6493"/>
+                            </w:tblGrid>
+                            <w:tr>
+                              <w:trPr>
+                                <w:gridAfter w:val="1"/>
+                                <w:wAfter w:w="1608" w:type="dxa"/>
+                                <w:trHeight w:hRule="exact" w:val="100"/>
+                              </w:trPr>
+                              <w:tc>
+                                <w:tcPr>
+                                  <w:tcW w:w="1220" w:type="dxa"/>
+                                </w:tcPr>
+                                <w:p>
+                                  <w:pPr>
+                                    <w:pStyle w:val="EMPTYCELLSTYLE"/>
+                                  </w:pPr>
+                                </w:p>
+                              </w:tc>
+                            </w:tr>
+                            <w:tr>
+                              <w:trPr>
+                                <w:trHeight w:hRule="exact" w:val="400"/>
+                              </w:trPr>
+                              <w:tc>
+                                <w:tcPr>
+                                  <w:tcW w:w="1420" w:type="dxa"/>
+                                  <w:gridSpan w:val="2"/>
+                                  <w:tcMar>
+                                    <w:top w:w="0" w:type="dxa"/>
+                                    <w:left w:w="0" w:type="dxa"/>
+                                    <w:bottom w:w="0" w:type="dxa"/>
+                                    <w:right w:w="0" w:type="dxa"/>
+                                  </w:tcMar>
+                                </w:tcPr>
+                                <w:p>
+                                  <w:pPr>
+                                    <w:pStyle w:val="Columnheader"/>
+                                    <w:rPr>
+                                      <w:b w:val="0"/>
+                                      <w:sz w:val="18"/>
+                                      <w:szCs w:val="18"/>
+                                    </w:rPr>
+                                  </w:pPr>
+                                  <w:r>
+                                    <w:rPr>
+                                      <w:rFonts w:ascii="Arial" w:eastAsia="Arial" w:hAnsi="Arial" w:cs="Arial"/>
+                                      <w:b w:val="0"/>
+                                      <w:color w:val="000000"/>
+                                      <w:sz w:val="18"/>
+                                      <w:szCs w:val="18"/>
+                                    </w:rPr>
+                                    <w:t>FECHA LIMITE</w:t>
+                                  </w:r>
+                                </w:p>
+                              </w:tc>
+                            </w:tr>
+                          </w:tbl>
+                          <w:p>
+                            <w:pPr>
+                              <w:rPr>
+                                <w:rFonts w:ascii="Arial" w:hAnsi="Arial" w:cs="Arial"/>
+                                <w:b/>
+                                <w:sz w:val="24"/>
+                                <w:szCs w:val="24"/>
+                              </w:rPr>
+                            </w:pPr>
+                            <w:r>
+                              <w:rPr>
+                                <w:rFonts w:ascii="Arial" w:hAnsi="Arial" w:cs="Arial"/>
+                                <w:b/>
+                                <w:sz w:val="24"/>
+                                <w:szCs w:val="24"/>
+                              </w:rPr>
+                              <w:t>.</w:t>
+                            </w:r>
+                          </w:p>
+                        </w:txbxContent>
+                      </wps:txbx>
+                      <wps:bodyPr rot="0" spcFirstLastPara="0" vertOverflow="overflow" horzOverflow="overflow" vert="horz" wrap="square" lIns="91440" tIns="45720" rIns="91440" bIns="45720" numCol="1" spcCol="0" rtlCol="0" fromWordArt="0" anchor="t" anchorCtr="0" forceAA="0" compatLnSpc="1">
+                        <a:prstTxWarp prst="textNoShape">
+                          <a:avLst/>
+                        </a:prstTxWarp>
+                        <a:noAutofit/>
+                      </wps:bodyPr>
+                    </wps:wsp>
+                  </a:graphicData>
+                </a:graphic>
+                <wp14:sizeRelH relativeFrom="margin">
+                  <wp14:pctWidth>0</wp14:pctWidth>
+                </wp14:sizeRelH>
+                <wp14:sizeRelV relativeFrom="margin">
+                  <wp14:pctHeight>0</wp14:pctHeight>
+                </wp14:sizeRelV>
+              </wp:anchor>
+            </w:drawing>
+          </mc:Choice>
+          <mc:Fallback>
+            <w:pict>
+              <v:shape w14:anchorId="0A734351" id="Cuadro_x0020_de_x0020_texto_x0020_17" o:spid="_x0000_s1029" type="#_x0000_t202" style="position:absolute;margin-left:152.85pt;margin-top:343.35pt;width:71.3pt;height:23.75pt;z-index:251683840;visibility:visible;mso-wrap-style:square;mso-width-percent:0;mso-height-percent:0;mso-wrap-distance-left:9pt;mso-wrap-distance-top:0;mso-wrap-distance-right:9pt;mso-wrap-distance-bottom:0;mso-position-horizontal:absolute;mso-position-horizontal-relative:text;mso-position-vertical:absolute;mso-position-vertical-relative:text;mso-width-percent:0;mso-height-percent:0;mso-width-relative:margin;mso-height-relative:margin;v-text-anchor:top" o:gfxdata="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" filled="f" stroked="f" strokeweight=".5pt">
+                <v:textbox>
+                  <w:txbxContent>
+                    <w:tbl>
+                      <w:tblPr>
+                        <w:tblW w:w="11420" w:type="dxa"/>
+                        <w:tblInd w:w="10" w:type="dxa"/>
+                        <w:tblLayout w:type="fixed"/>
+                        <w:tblCellMar>
+                          <w:left w:w="10" w:type="dxa"/>
+                          <w:right w:w="10" w:type="dxa"/>
+                        </w:tblCellMar>
+                        <w:tblLook w:val="0000" w:firstRow="0" w:lastRow="0" w:firstColumn="0" w:lastColumn="0" w:noHBand="0" w:noVBand="0"/>
+                      </w:tblPr>
+                      <w:tblGrid>
+                        <w:gridCol w:w="4927"/>
+                        <w:gridCol w:w="6493"/>
+                      </w:tblGrid>
+                      <w:tr>
+                        <w:trPr>
+                          <w:gridAfter w:val="1"/>
+                          <w:wAfter w:w="1608" w:type="dxa"/>
+                          <w:trHeight w:hRule="exact" w:val="100"/>
+                        </w:trPr>
+                        <w:tc>
+                          <w:tcPr>
+                            <w:tcW w:w="1220" w:type="dxa"/>
+                          </w:tcPr>
+                          <w:p>
+                            <w:pPr>
+                              <w:pStyle w:val="EMPTYCELLSTYLE"/>
+                            </w:pPr>
+                          </w:p>
+                        </w:tc>
+                      </w:tr>
+                      <w:tr>
+                        <w:trPr>
+                          <w:trHeight w:hRule="exact" w:val="400"/>
+                        </w:trPr>
+                        <w:tc>
+                          <w:tcPr>
+                            <w:tcW w:w="1420" w:type="dxa"/>
+                            <w:gridSpan w:val="2"/>
+                            <w:tcMar>
+                              <w:top w:w="0" w:type="dxa"/>
+                              <w:left w:w="0" w:type="dxa"/>
+                              <w:bottom w:w="0" w:type="dxa"/>
+                              <w:right w:w="0" w:type="dxa"/>
+                            </w:tcMar>
+                          </w:tcPr>
+                          <w:p>
+                            <w:pPr>
+                              <w:pStyle w:val="Columnheader"/>
+                              <w:rPr>
+                                <w:b w:val="0"/>
+                                <w:sz w:val="18"/>
+                                <w:szCs w:val="18"/>
+                              </w:rPr>
+                            </w:pPr>
+                            <w:r>
+                              <w:rPr>
+                                <w:rFonts w:ascii="Arial" w:eastAsia="Arial" w:hAnsi="Arial" w:cs="Arial"/>
+                                <w:b w:val="0"/>
+                                <w:color w:val="000000"/>
+                                <w:sz w:val="18"/>
+                                <w:szCs w:val="18"/>
+                              </w:rPr>
+                              <w:t>FECHA LIMITE</w:t>
+                            </w:r>
+                          </w:p>
+                        </w:tc>
+                      </w:tr>
+                    </w:tbl>
+                    <w:p>
+                      <w:pPr>
+                        <w:rPr>
+                          <w:rFonts w:ascii="Arial" w:hAnsi="Arial" w:cs="Arial"/>
+                          <w:b/>
+                          <w:sz w:val="24"/>
+                          <w:szCs w:val="24"/>
+                        </w:rPr>
+                      </w:pPr>
+                      <w:r>
+                        <w:rPr>
+                          <w:rFonts w:ascii="Arial" w:hAnsi="Arial" w:cs="Arial"/>
+                          <w:b/>
+                          <w:sz w:val="24"/>
+                          <w:szCs w:val="24"/>
+                        </w:rPr>
+                        <w:t>.</w:t>
+                      </w:r>
+                    </w:p>
+                  </w:txbxContent>
+                </v:textbox>
+              </v:shape>
+            </w:pict>
+          </mc:Fallback>
+        </mc:AlternateContent>
+      </w:r>
+      <w:r>
+        <w:rPr>
+          <w:noProof/>
+          <w:lang w:val="es-ES_tradnl" w:eastAsia="es-ES_tradnl"/>
+        </w:rPr>
+        <mc:AlternateContent>
+          <mc:Choice Requires="wps">
+            <w:drawing>
+              <wp:anchor distT="0" distB="0" distL="114300" distR="114300" simplePos="0" relativeHeight="251687936" behindDoc="0" locked="0" layoutInCell="1" allowOverlap="1" wp14:anchorId="12AFCC3C" wp14:editId="16E934E0">
+                <wp:simplePos x="0" y="0"/>
+                <wp:positionH relativeFrom="margin">
+                  <wp:posOffset>3886200</wp:posOffset>
+                </wp:positionH>
+                <wp:positionV relativeFrom="paragraph">
+                  <wp:posOffset>4430024</wp:posOffset>
+                </wp:positionV>
+                <wp:extent cx="1467579" cy="272415"/>
+                <wp:effectExtent l="0" t="0" r="31115" b="32385"/>
+                <wp:wrapNone/>
+                <wp:docPr id="19" name="Cuadro de texto 19"/>
+                <wp:cNvGraphicFramePr/>
+                <a:graphic xmlns:a="http://schemas.openxmlformats.org/drawingml/2006/main">
+                  <a:graphicData uri="http://schemas.microsoft.com/office/word/2010/wordprocessingShape">
+                    <wps:wsp>
+                      <wps:cNvSpPr txBox="1"/>
+                      <wps:spPr>
+                        <a:xfrm>
+                          <a:off x="0" y="0"/>
+                          <a:ext cx="1467579" cy="272415"/>
+                        </a:xfrm>
+                        <a:prstGeom prst="rect">
+                          <a:avLst/>
+                        </a:prstGeom>
+                        <a:solidFill>
+                          <a:schemeClr val="lt1"/>
+                        </a:solidFill>
+                        <a:ln w="6350">
+                          <a:solidFill>
+                            <a:prstClr val="black"/>
+                          </a:solidFill>
+                        </a:ln>
+                      </wps:spPr>
+                      <wps:txbx>
+                        <w:txbxContent>
+                          <w:p>
+                            <w:pPr>
+                              <w:jc w:val="center"/>
+                              <w:rPr>
+                                <w:rFonts w:ascii="Arial" w:hAnsi="Arial" w:cs="Arial"/>
+                                <w:sz w:val="18"/>
+                                <w:szCs w:val="18"/>
+                              </w:rPr>
+                            </w:pPr>
+                            <w:r>
+                              <w:rPr>
+                                <w:rFonts w:ascii="Arial" w:hAnsi="Arial" w:cs="Arial"/>
+                                <w:sz w:val="18"/>
+                                <w:szCs w:val="18"/>
+                              </w:rPr>
+                              <w:t>${termino</w:t>
+                            </w:r>
+                            <w:r>
+                              <w:rPr>
+                                <w:rFonts w:ascii="Arial" w:hAnsi="Arial" w:cs="Arial"/>
+                                <w:sz w:val="18"/>
+                                <w:szCs w:val="18"/>
+                              </w:rPr>
+                              <w:t>}</w:t>
+                            </w:r>
+                          </w:p>
+                        </w:txbxContent>
+                      </wps:txbx>
+                      <wps:bodyPr rot="0" spcFirstLastPara="0" vertOverflow="overflow" horzOverflow="overflow" vert="horz" wrap="square" lIns="91440" tIns="45720" rIns="91440" bIns="45720" numCol="1" spcCol="0" rtlCol="0" fromWordArt="0" anchor="t" anchorCtr="0" forceAA="0" compatLnSpc="1">
+                        <a:prstTxWarp prst="textNoShape">
+                          <a:avLst/>
+                        </a:prstTxWarp>
+                        <a:noAutofit/>
+                      </wps:bodyPr>
+                    </wps:wsp>
+                  </a:graphicData>
+                </a:graphic>
+                <wp14:sizeRelH relativeFrom="margin">
+                  <wp14:pctWidth>0</wp14:pctWidth>
+                </wp14:sizeRelH>
+                <wp14:sizeRelV relativeFrom="margin">
+                  <wp14:pctHeight>0</wp14:pctHeight>
+                </wp14:sizeRelV>
+              </wp:anchor>
+            </w:drawing>
+          </mc:Choice>
+          <mc:Fallback>
+            <w:pict>
+              <v:shape w14:anchorId="12AFCC3C" id="Cuadro_x0020_de_x0020_texto_x0020_19" o:spid="_x0000_s1030" type="#_x0000_t202" style="position:absolute;margin-left:306pt;margin-top:348.8pt;width:115.55pt;height:21.45pt;z-index:251687936;visibility:visible;mso-wrap-style:square;mso-width-percent:0;mso-height-percent:0;mso-wrap-distance-left:9pt;mso-wrap-distance-top:0;mso-wrap-distance-right:9pt;mso-wrap-distance-bottom:0;mso-position-horizontal:absolute;mso-position-horizontal-relative:margin;mso-position-vertical:absolute;mso-position-vertical-relative:text;mso-width-percent:0;mso-height-percent:0;mso-width-relative:margin;mso-height-relative:margin;v-text-anchor:top" o:gfxdata="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" fillcolor="white [3201]" strokeweight=".5pt">
+                <v:textbox>
+                  <w:txbxContent>
+                    <w:p>
+                      <w:pPr>
+                        <w:jc w:val="center"/>
+                        <w:rPr>
+                          <w:rFonts w:ascii="Arial" w:hAnsi="Arial" w:cs="Arial"/>
+                          <w:sz w:val="18"/>
+                          <w:szCs w:val="18"/>
+                        </w:rPr>
+                      </w:pPr>
+                      <w:r>
+                        <w:rPr>
+                          <w:rFonts w:ascii="Arial" w:hAnsi="Arial" w:cs="Arial"/>
+                          <w:sz w:val="18"/>
+                          <w:szCs w:val="18"/>
+                        </w:rPr>
+                        <w:t>${termino</w:t>
+                      </w:r>
+                      <w:r>
+                        <w:rPr>
+                          <w:rFonts w:ascii="Arial" w:hAnsi="Arial" w:cs="Arial"/>
+                          <w:sz w:val="18"/>
+                          <w:szCs w:val="18"/>
+                        </w:rPr>
+                        <w:t>}</w:t>
+                      </w:r>
+                    </w:p>
+                  </w:txbxContent>
+                </v:textbox>
+                <w10:wrap anchorx="margin"/>
+              </v:shape>
+            </w:pict>
+          </mc:Fallback>
+        </mc:AlternateContent>
+      </w:r>
+      <w:r>
+        <w:rPr>
+          <w:noProof/>
+          <w:lang w:val="es-ES_tradnl" w:eastAsia="es-ES_tradnl"/>
+        </w:rPr>
+        <mc:AlternateContent>
+          <mc:Choice Requires="wps">
+            <w:drawing>
+              <wp:anchor distT="0" distB="0" distL="114300" distR="114300" simplePos="0" relativeHeight="251685888" behindDoc="0" locked="0" layoutInCell="1" allowOverlap="1" wp14:anchorId="408C4126" wp14:editId="7192D97B">
+                <wp:simplePos x="0" y="0"/>
+                <wp:positionH relativeFrom="margin">
+                  <wp:posOffset>2857368</wp:posOffset>
+                </wp:positionH>
+                <wp:positionV relativeFrom="paragraph">
+                  <wp:posOffset>4430774</wp:posOffset>
+                </wp:positionV>
+                <wp:extent cx="965068" cy="286385"/>
+                <wp:effectExtent l="0" t="0" r="26035" b="18415"/>
+                <wp:wrapNone/>
+                <wp:docPr id="18" name="Cuadro de texto 18"/>
+                <wp:cNvGraphicFramePr/>
+                <a:graphic xmlns:a="http://schemas.openxmlformats.org/drawingml/2006/main">
+                  <a:graphicData uri="http://schemas.microsoft.com/office/word/2010/wordprocessingShape">
+                    <wps:wsp>
+                      <wps:cNvSpPr txBox="1"/>
+                      <wps:spPr>
+                        <a:xfrm>
+                          <a:off x="0" y="0"/>
+                          <a:ext cx="965068" cy="286385"/>
+                        </a:xfrm>
+                        <a:prstGeom prst="rect">
+                          <a:avLst/>
+                        </a:prstGeom>
+                        <a:solidFill>
+                          <a:schemeClr val="lt1"/>
+                        </a:solidFill>
+                        <a:ln w="6350">
+                          <a:solidFill>
+                            <a:prstClr val="black"/>
+                          </a:solidFill>
+                        </a:ln>
+                      </wps:spPr>
+                      <wps:txbx>
+                        <w:txbxContent>
+                          <w:p>
+                            <w:pPr>
+                              <w:jc w:val="center"/>
+                              <w:rPr>
+                                <w:rFonts w:ascii="Arial" w:hAnsi="Arial" w:cs="Arial"/>
+                                <w:sz w:val="20"/>
+                                <w:szCs w:val="20"/>
+                              </w:rPr>
+                            </w:pPr>
+                            <w:r>
+                              <w:rPr>
+                                <w:rFonts w:ascii="Arial" w:hAnsi="Arial" w:cs="Arial"/>
+                                <w:sz w:val="20"/>
+                                <w:szCs w:val="20"/>
+                              </w:rPr>
+                              <w:t>${</w:t>
+                            </w:r>
+                            <w:proofErr w:type="spellStart"/>
+                            <w:r>
+                              <w:rPr>
+                                <w:rFonts w:ascii="Arial" w:hAnsi="Arial" w:cs="Arial"/>
+                                <w:sz w:val="20"/>
+                                <w:szCs w:val="20"/>
+                              </w:rPr>
+                              <w:t>fecha_limte</w:t>
+                            </w:r>
+                            <w:proofErr w:type="spellEnd"/>
+                            <w:r>
+                              <w:rPr>
+                                <w:rFonts w:ascii="Arial" w:hAnsi="Arial" w:cs="Arial"/>
+                                <w:sz w:val="20"/>
+                                <w:szCs w:val="20"/>
+                              </w:rPr>
+                              <w:t>}</w:t>
+                            </w:r>
+                          </w:p>
+                        </w:txbxContent>
+                      </wps:txbx>
+                      <wps:bodyPr rot="0" spcFirstLastPara="0" vertOverflow="overflow" horzOverflow="overflow" vert="horz" wrap="square" lIns="91440" tIns="45720" rIns="91440" bIns="45720" numCol="1" spcCol="0" rtlCol="0" fromWordArt="0" anchor="t" anchorCtr="0" forceAA="0" compatLnSpc="1">
+                        <a:prstTxWarp prst="textNoShape">
+                          <a:avLst/>
+                        </a:prstTxWarp>
+                        <a:noAutofit/>
+                      </wps:bodyPr>
+                    </wps:wsp>
+                  </a:graphicData>
+                </a:graphic>
+                <wp14:sizeRelH relativeFrom="margin">
+                  <wp14:pctWidth>0</wp14:pctWidth>
+                </wp14:sizeRelH>
+                <wp14:sizeRelV relativeFrom="margin">
+                  <wp14:pctHeight>0</wp14:pctHeight>
+                </wp14:sizeRelV>
+              </wp:anchor>
+            </w:drawing>
+          </mc:Choice>
+          <mc:Fallback>
+            <w:pict>
+              <v:shape w14:anchorId="408C4126" id="Cuadro_x0020_de_x0020_texto_x0020_18" o:spid="_x0000_s1031" type="#_x0000_t202" style="position:absolute;margin-left:225pt;margin-top:348.9pt;width:76pt;height:22.55pt;z-index:251685888;visibility:visible;mso-wrap-style:square;mso-width-percent:0;mso-height-percent:0;mso-wrap-distance-left:9pt;mso-wrap-distance-top:0;mso-wrap-distance-right:9pt;mso-wrap-distance-bottom:0;mso-position-horizontal:absolute;mso-position-horizontal-relative:margin;mso-position-vertical:absolute;mso-position-vertical-relative:text;mso-width-percent:0;mso-height-percent:0;mso-width-relative:margin;mso-height-relative:margin;v-text-anchor:top" o:gfxdata="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" fillcolor="white [3201]" strokeweight=".5pt">
+                <v:textbox>
+                  <w:txbxContent>
+                    <w:p>
+                      <w:pPr>
+                        <w:jc w:val="center"/>
+                        <w:rPr>
+                          <w:rFonts w:ascii="Arial" w:hAnsi="Arial" w:cs="Arial"/>
+                          <w:sz w:val="20"/>
+                          <w:szCs w:val="20"/>
+                        </w:rPr>
+                      </w:pPr>
+                      <w:r>
+                        <w:rPr>
+                          <w:rFonts w:ascii="Arial" w:hAnsi="Arial" w:cs="Arial"/>
+                          <w:sz w:val="20"/>
+                          <w:szCs w:val="20"/>
+                        </w:rPr>
+                        <w:t>${</w:t>
+                      </w:r>
+                      <w:proofErr w:type="spellStart"/>
+                      <w:r>
+                        <w:rPr>
+                          <w:rFonts w:ascii="Arial" w:hAnsi="Arial" w:cs="Arial"/>
+                          <w:sz w:val="20"/>
+                          <w:szCs w:val="20"/>
+                        </w:rPr>
+                        <w:t>fecha_limte</w:t>
+                      </w:r>
+                      <w:proofErr w:type="spellEnd"/>
+                      <w:r>
+                        <w:rPr>
+                          <w:rFonts w:ascii="Arial" w:hAnsi="Arial" w:cs="Arial"/>
+                          <w:sz w:val="20"/>
+                          <w:szCs w:val="20"/>
+                        </w:rPr>
+                        <w:t>}</w:t>
+                      </w:r>
+                    </w:p>
+                  </w:txbxContent>
+                </v:textbox>
+                <w10:wrap anchorx="margin"/>
+              </v:shape>
+            </w:pict>
+          </mc:Fallback>
+        </mc:AlternateContent>
+      </w:r>
+      <w:r>
+        <w:rPr>
+          <w:noProof/>
+          <w:lang w:val="es-ES_tradnl" w:eastAsia="es-ES_tradnl"/>
+        </w:rPr>
+        <mc:AlternateContent>
+          <mc:Choice Requires="wps">
+            <w:drawing>
               <wp:anchor distT="0" distB="0" distL="114300" distR="114300" simplePos="0" relativeHeight="251671552" behindDoc="0" locked="0" layoutInCell="1" allowOverlap="1" wp14:anchorId="205B467E" wp14:editId="68AC1754">
                 <wp:simplePos x="0" y="0"/>
                 <wp:positionH relativeFrom="margin">
@@ -1133,7 +1661,7 @@
           </mc:Choice>
           <mc:Fallback>
             <w:pict>
-              <v:shape w14:anchorId="3E7CF2BB" id="Cuadro_x0020_de_x0020_texto_x0020_29" o:spid="_x0000_s1033" type="#_x0000_t202" style="position:absolute;margin-left:-56.7pt;margin-top:185.2pt;width:67.7pt;height:31.15pt;z-index:251708416;visibility:visible;mso-wrap-style:square;mso-width-percent:0;mso-height-percent:0;mso-wrap-distance-left:9pt;mso-wrap-distance-top:0;mso-wrap-distance-right:9pt;mso-wrap-distance-bottom:0;mso-position-horizontal:absolute;mso-position-horizontal-relative:margin;mso-position-vertical:absolute;mso-position-vertical-relative:text;mso-width-percent:0;mso-height-percent:0;mso-width-relative:margin;mso-height-relative:margin;v-text-anchor:top" o:gfxdata="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" filled="f" stroked="f" strokeweight=".5pt">
+              <v:shape w14:anchorId="3E7CF2BB" id="Cuadro_x0020_de_x0020_texto_x0020_29" o:spid="_x0000_s1036" type="#_x0000_t202" style="position:absolute;margin-left:-56.7pt;margin-top:185.2pt;width:67.7pt;height:31.15pt;z-index:251708416;visibility:visible;mso-wrap-style:square;mso-width-percent:0;mso-height-percent:0;mso-wrap-distance-left:9pt;mso-wrap-distance-top:0;mso-wrap-distance-right:9pt;mso-wrap-distance-bottom:0;mso-position-horizontal:absolute;mso-position-horizontal-relative:margin;mso-position-vertical:absolute;mso-position-vertical-relative:text;mso-width-percent:0;mso-height-percent:0;mso-width-relative:margin;mso-height-relative:margin;v-text-anchor:top" o:gfxdata="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" filled="f" stroked="f" strokeweight=".5pt">
                 <v:textbox>
                   <w:txbxContent>
                     <w:tbl>
@@ -1384,7 +1912,7 @@
           </mc:Choice>
           <mc:Fallback>
             <w:pict>
-              <v:shape w14:anchorId="667FC6FF" id="Cuadro_x0020_de_x0020_texto_x0020_28" o:spid="_x0000_s1034" type="#_x0000_t202" style="position:absolute;margin-left:-56pt;margin-top:121.95pt;width:93.5pt;height:31.15pt;z-index:251706368;visibility:visible;mso-wrap-style:square;mso-width-percent:0;mso-height-percent:0;mso-wrap-distance-left:9pt;mso-wrap-distance-top:0;mso-wrap-distance-right:9pt;mso-wrap-distance-bottom:0;mso-position-horizontal:absolute;mso-position-horizontal-relative:margin;mso-position-vertical:absolute;mso-position-vertical-relative:text;mso-width-percent:0;mso-height-percent:0;mso-width-relative:margin;mso-height-relative:margin;v-text-anchor:top" o:gfxdata="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" filled="f" stroked="f" strokeweight=".5pt">
+              <v:shape w14:anchorId="667FC6FF" id="Cuadro_x0020_de_x0020_texto_x0020_28" o:spid="_x0000_s1037" type="#_x0000_t202" style="position:absolute;margin-left:-56pt;margin-top:121.95pt;width:93.5pt;height:31.15pt;z-index:251706368;visibility:visible;mso-wrap-style:square;mso-width-percent:0;mso-height-percent:0;mso-wrap-distance-left:9pt;mso-wrap-distance-top:0;mso-wrap-distance-right:9pt;mso-wrap-distance-bottom:0;mso-position-horizontal:absolute;mso-position-horizontal-relative:margin;mso-position-vertical:absolute;mso-position-vertical-relative:text;mso-width-percent:0;mso-height-percent:0;mso-width-relative:margin;mso-height-relative:margin;v-text-anchor:top" o:gfxdata="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" filled="f" stroked="f" strokeweight=".5pt">
                 <v:textbox>
                   <w:txbxContent>
                     <w:tbl>
@@ -1543,19 +2071,9 @@
                                 <w:sz w:val="20"/>
                                 <w:szCs w:val="20"/>
                               </w:rPr>
-                              <w:t>$</w:t>
-                            </w:r>
-                            <w:bookmarkStart w:id="0" w:name="_GoBack"/>
-                            <w:r>
-                              <w:rPr>
-                                <w:rFonts w:ascii="Arial" w:hAnsi="Arial" w:cs="Arial"/>
-                                <w:sz w:val="20"/>
-                                <w:szCs w:val="20"/>
-                              </w:rPr>
-                              <w:t>{procedencia}</w:t>
+                              <w:t>${procedencia}</w:t>
                             </w:r>
                           </w:p>
-                          <w:bookmarkEnd w:id="0"/>
                         </w:txbxContent>
                       </wps:txbx>
                       <wps:bodyPr rot="0" spcFirstLastPara="0" vertOverflow="overflow" horzOverflow="overflow" vert="horz" wrap="square" lIns="91440" tIns="45720" rIns="91440" bIns="45720" numCol="1" spcCol="0" rtlCol="0" fromWordArt="0" anchor="t" anchorCtr="0" forceAA="0" compatLnSpc="1">
@@ -1768,7 +2286,7 @@
           </mc:Choice>
           <mc:Fallback>
             <w:pict>
-              <v:shape w14:anchorId="086E549D" id="Cuadro_x0020_de_x0020_texto_x0020_9" o:spid="_x0000_s1036" type="#_x0000_t202" style="position:absolute;margin-left:202.9pt;margin-top:57pt;width:87.05pt;height:26.85pt;z-index:251669504;visibility:visible;mso-wrap-style:square;mso-width-percent:0;mso-height-percent:0;mso-wrap-distance-left:9pt;mso-wrap-distance-top:0;mso-wrap-distance-right:9pt;mso-wrap-distance-bottom:0;mso-position-horizontal:absolute;mso-position-horizontal-relative:text;mso-position-vertical:absolute;mso-position-vertical-relative:text;mso-width-percent:0;mso-height-percent:0;mso-width-relative:margin;mso-height-relative:margin;v-text-anchor:top" o:gfxdata="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" filled="f" stroked="f" strokeweight=".5pt">
+              <v:shape w14:anchorId="086E549D" id="Cuadro_x0020_de_x0020_texto_x0020_9" o:spid="_x0000_s1039" type="#_x0000_t202" style="position:absolute;margin-left:202.9pt;margin-top:57pt;width:87.05pt;height:26.85pt;z-index:251669504;visibility:visible;mso-wrap-style:square;mso-width-percent:0;mso-height-percent:0;mso-wrap-distance-left:9pt;mso-wrap-distance-top:0;mso-wrap-distance-right:9pt;mso-wrap-distance-bottom:0;mso-position-horizontal:absolute;mso-position-horizontal-relative:text;mso-position-vertical:absolute;mso-position-vertical-relative:text;mso-width-percent:0;mso-height-percent:0;mso-width-relative:margin;mso-height-relative:margin;v-text-anchor:top" o:gfxdata="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" filled="f" stroked="f" strokeweight=".5pt">
                 <v:textbox>
                   <w:txbxContent>
                     <w:tbl>
@@ -2131,7 +2649,7 @@
           </mc:Choice>
           <mc:Fallback>
             <w:pict>
-              <v:shape w14:anchorId="24BB7230" id="Cuadro_x0020_de_x0020_texto_x0020_26" o:spid="_x0000_s1038" type="#_x0000_t202" style="position:absolute;margin-left:34.35pt;margin-top:51.75pt;width:39.75pt;height:29pt;z-index:251702272;visibility:visible;mso-wrap-style:square;mso-width-percent:0;mso-height-percent:0;mso-wrap-distance-left:9pt;mso-wrap-distance-top:0;mso-wrap-distance-right:9pt;mso-wrap-distance-bottom:0;mso-position-horizontal:absolute;mso-position-horizontal-relative:left-margin-area;mso-position-vertical:absolute;mso-position-vertical-relative:text;mso-width-percent:0;mso-height-percent:0;mso-width-relative:margin;mso-height-relative:margin;v-text-anchor:top" o:gfxdata="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" filled="f" stroked="f" strokeweight=".5pt">
+              <v:shape w14:anchorId="24BB7230" id="Cuadro_x0020_de_x0020_texto_x0020_26" o:spid="_x0000_s1041" type="#_x0000_t202" style="position:absolute;margin-left:34.35pt;margin-top:51.75pt;width:39.75pt;height:29pt;z-index:251702272;visibility:visible;mso-wrap-style:square;mso-width-percent:0;mso-height-percent:0;mso-wrap-distance-left:9pt;mso-wrap-distance-top:0;mso-wrap-distance-right:9pt;mso-wrap-distance-bottom:0;mso-position-horizontal:absolute;mso-position-horizontal-relative:left-margin-area;mso-position-vertical:absolute;mso-position-vertical-relative:text;mso-width-percent:0;mso-height-percent:0;mso-width-relative:margin;mso-height-relative:margin;v-text-anchor:top" o:gfxdata="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" filled="f" stroked="f" strokeweight=".5pt">
                 <v:textbox>
                   <w:txbxContent>
                     <w:tbl>
@@ -2349,7 +2867,7 @@
         <mc:AlternateContent>
           <mc:Choice Requires="wps">
             <w:drawing>
-              <wp:anchor distT="0" distB="0" distL="114300" distR="114300" simplePos="0" relativeHeight="251664384" behindDoc="0" locked="0" layoutInCell="1" allowOverlap="1" wp14:anchorId="650D6811" wp14:editId="4E5E4CA9">
+              <wp:anchor distT="0" distB="0" distL="114300" distR="114300" simplePos="0" relativeHeight="251664384" behindDoc="0" locked="0" layoutInCell="1" allowOverlap="1" wp14:anchorId="650D6811" wp14:editId="33EBA13F">
                 <wp:simplePos x="0" y="0"/>
                 <wp:positionH relativeFrom="margin">
                   <wp:posOffset>4247781</wp:posOffset>
@@ -2424,9 +2942,9 @@
               </wp:anchor>
             </w:drawing>
           </mc:Choice>
-          <mc:Fallback xmlns:w16se="http://schemas.microsoft.com/office/word/2015/wordml/symex" xmlns:cx="http://schemas.microsoft.com/office/drawing/2014/chartex">
+          <mc:Fallback>
             <w:pict>
-              <v:shape w14:anchorId="249391D0" id="Cuadro de texto 4" o:spid="_x0000_s1040" type="#_x0000_t202" style="position:absolute;margin-left:334.45pt;margin-top:4.85pt;width:83.8pt;height:21.45pt;z-index:251664384;visibility:visible;mso-wrap-style:square;mso-width-percent:0;mso-height-percent:0;mso-wrap-distance-left:9pt;mso-wrap-distance-top:0;mso-wrap-distance-right:9pt;mso-wrap-distance-bottom:0;mso-position-horizontal:absolute;mso-position-horizontal-relative:margin;mso-position-vertical:absolute;mso-position-vertical-relative:text;mso-width-percent:0;mso-height-percent:0;mso-width-relative:margin;mso-height-relative:margin;v-text-anchor:top" o:gfxdata="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" fillcolor="white [3201]" strokeweight=".5pt">
+              <v:shape w14:anchorId="650D6811" id="Cuadro_x0020_de_x0020_texto_x0020_4" o:spid="_x0000_s1042" type="#_x0000_t202" style="position:absolute;margin-left:334.45pt;margin-top:4.85pt;width:83.8pt;height:21.45pt;z-index:251664384;visibility:visible;mso-wrap-style:square;mso-width-percent:0;mso-height-percent:0;mso-wrap-distance-left:9pt;mso-wrap-distance-top:0;mso-wrap-distance-right:9pt;mso-wrap-distance-bottom:0;mso-position-horizontal:absolute;mso-position-horizontal-relative:margin;mso-position-vertical:absolute;mso-position-vertical-relative:text;mso-width-percent:0;mso-height-percent:0;mso-width-relative:margin;mso-height-relative:margin;v-text-anchor:top" o:gfxdata="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" fillcolor="white [3201]" strokeweight=".5pt">
                 <v:textbox>
                   <w:txbxContent>
                     <w:p>
@@ -2464,154 +2982,7 @@
         <mc:AlternateContent>
           <mc:Choice Requires="wps">
             <w:drawing>
-              <wp:anchor distT="0" distB="0" distL="114300" distR="114300" simplePos="0" relativeHeight="251687936" behindDoc="0" locked="0" layoutInCell="1" allowOverlap="1" wp14:anchorId="12AFCC3C" wp14:editId="7D3ACF4B">
-                <wp:simplePos x="0" y="0"/>
-                <wp:positionH relativeFrom="margin">
-                  <wp:posOffset>4241968</wp:posOffset>
-                </wp:positionH>
-                <wp:positionV relativeFrom="paragraph">
-                  <wp:posOffset>4466854</wp:posOffset>
-                </wp:positionV>
-                <wp:extent cx="1112808" cy="272737"/>
-                <wp:effectExtent l="0" t="0" r="11430" b="13335"/>
-                <wp:wrapNone/>
-                <wp:docPr id="19" name="Cuadro de texto 19"/>
-                <wp:cNvGraphicFramePr/>
-                <a:graphic xmlns:a="http://schemas.openxmlformats.org/drawingml/2006/main">
-                  <a:graphicData uri="http://schemas.microsoft.com/office/word/2010/wordprocessingShape">
-                    <wps:wsp>
-                      <wps:cNvSpPr txBox="1"/>
-                      <wps:spPr>
-                        <a:xfrm>
-                          <a:off x="0" y="0"/>
-                          <a:ext cx="1112808" cy="272737"/>
-                        </a:xfrm>
-                        <a:prstGeom prst="rect">
-                          <a:avLst/>
-                        </a:prstGeom>
-                        <a:solidFill>
-                          <a:schemeClr val="lt1"/>
-                        </a:solidFill>
-                        <a:ln w="6350">
-                          <a:solidFill>
-                            <a:prstClr val="black"/>
-                          </a:solidFill>
-                        </a:ln>
-                      </wps:spPr>
-                      <wps:txbx>
-                        <w:txbxContent>
-                          <w:p>
-                            <w:pPr>
-                              <w:jc w:val="center"/>
-                              <w:rPr>
-                                <w:rFonts w:ascii="Arial" w:hAnsi="Arial" w:cs="Arial"/>
-                                <w:sz w:val="20"/>
-                                <w:szCs w:val="20"/>
-                              </w:rPr>
-                            </w:pPr>
-                            <w:r>
-                              <w:rPr>
-                                <w:rFonts w:ascii="Arial" w:hAnsi="Arial" w:cs="Arial"/>
-                                <w:sz w:val="20"/>
-                                <w:szCs w:val="20"/>
-                              </w:rPr>
-                              <w:t>${</w:t>
-                            </w:r>
-                            <w:r>
-                              <w:rPr>
-                                <w:rFonts w:ascii="Arial" w:hAnsi="Arial" w:cs="Arial"/>
-                                <w:sz w:val="20"/>
-                                <w:szCs w:val="20"/>
-                              </w:rPr>
-                              <w:t>termino</w:t>
-                            </w:r>
-                            <w:r>
-                              <w:rPr>
-                                <w:rFonts w:ascii="Arial" w:hAnsi="Arial" w:cs="Arial"/>
-                                <w:sz w:val="20"/>
-                                <w:szCs w:val="20"/>
-                              </w:rPr>
-                              <w:t>}</w:t>
-                            </w:r>
-                          </w:p>
-                        </w:txbxContent>
-                      </wps:txbx>
-                      <wps:bodyPr rot="0" spcFirstLastPara="0" vertOverflow="overflow" horzOverflow="overflow" vert="horz" wrap="square" lIns="91440" tIns="45720" rIns="91440" bIns="45720" numCol="1" spcCol="0" rtlCol="0" fromWordArt="0" anchor="t" anchorCtr="0" forceAA="0" compatLnSpc="1">
-                        <a:prstTxWarp prst="textNoShape">
-                          <a:avLst/>
-                        </a:prstTxWarp>
-                        <a:noAutofit/>
-                      </wps:bodyPr>
-                    </wps:wsp>
-                  </a:graphicData>
-                </a:graphic>
-                <wp14:sizeRelH relativeFrom="margin">
-                  <wp14:pctWidth>0</wp14:pctWidth>
-                </wp14:sizeRelH>
-                <wp14:sizeRelV relativeFrom="margin">
-                  <wp14:pctHeight>0</wp14:pctHeight>
-                </wp14:sizeRelV>
-              </wp:anchor>
-            </w:drawing>
-          </mc:Choice>
-          <mc:Fallback xmlns:w16se="http://schemas.microsoft.com/office/word/2015/wordml/symex" xmlns:cx="http://schemas.microsoft.com/office/drawing/2014/chartex">
-            <w:pict>
-              <v:shape w14:anchorId="68341D88" id="Cuadro de texto 19" o:spid="_x0000_s1041" type="#_x0000_t202" style="position:absolute;margin-left:334pt;margin-top:351.7pt;width:87.6pt;height:21.5pt;z-index:251687936;visibility:visible;mso-wrap-style:square;mso-width-percent:0;mso-height-percent:0;mso-wrap-distance-left:9pt;mso-wrap-distance-top:0;mso-wrap-distance-right:9pt;mso-wrap-distance-bottom:0;mso-position-horizontal:absolute;mso-position-horizontal-relative:margin;mso-position-vertical:absolute;mso-position-vertical-relative:text;mso-width-percent:0;mso-height-percent:0;mso-width-relative:margin;mso-height-relative:margin;v-text-anchor:top" o:gfxdata="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" fillcolor="white [3201]" strokeweight=".5pt">
-                <v:textbox>
-                  <w:txbxContent>
-                    <w:p>
-                      <w:pPr>
-                        <w:jc w:val="center"/>
-                        <w:rPr>
-                          <w:rFonts w:ascii="Arial" w:hAnsi="Arial" w:cs="Arial"/>
-                          <w:sz w:val="20"/>
-                          <w:szCs w:val="20"/>
-                        </w:rPr>
-                      </w:pPr>
-                      <w:r>
-                        <w:rPr>
-                          <w:rFonts w:ascii="Arial" w:hAnsi="Arial" w:cs="Arial"/>
-                          <w:sz w:val="20"/>
-                          <w:szCs w:val="20"/>
-                        </w:rPr>
-                        <w:t>${</w:t>
-                      </w:r>
-                      <w:r>
-                        <w:rPr>
-                          <w:rFonts w:ascii="Arial" w:hAnsi="Arial" w:cs="Arial"/>
-                          <w:sz w:val="20"/>
-                          <w:szCs w:val="20"/>
-                        </w:rPr>
-                        <w:t>termino</w:t>
-                      </w:r>
-                      <w:bookmarkStart w:id="1" w:name="_GoBack"/>
-                      <w:bookmarkEnd w:id="1"/>
-                      <w:r>
-                        <w:rPr>
-                          <w:rFonts w:ascii="Arial" w:hAnsi="Arial" w:cs="Arial"/>
-                          <w:sz w:val="20"/>
-                          <w:szCs w:val="20"/>
-                        </w:rPr>
-                        <w:t>}</w:t>
-                      </w:r>
-                    </w:p>
-                  </w:txbxContent>
-                </v:textbox>
-                <w10:wrap anchorx="margin"/>
-              </v:shape>
-            </w:pict>
-          </mc:Fallback>
-        </mc:AlternateContent>
-      </w:r>
-      <w:r>
-        <w:rPr>
-          <w:noProof/>
-          <w:lang w:val="es-ES_tradnl" w:eastAsia="es-ES_tradnl"/>
-        </w:rPr>
-        <mc:AlternateContent>
-          <mc:Choice Requires="wps">
-            <w:drawing>
-              <wp:anchor distT="0" distB="0" distL="114300" distR="114300" simplePos="0" relativeHeight="251679744" behindDoc="0" locked="0" layoutInCell="1" allowOverlap="1" wp14:anchorId="542F649C" wp14:editId="393391F5">
+              <wp:anchor distT="0" distB="0" distL="114300" distR="114300" simplePos="0" relativeHeight="251679744" behindDoc="0" locked="0" layoutInCell="1" allowOverlap="1" wp14:anchorId="542F649C" wp14:editId="4EB9BDDF">
                 <wp:simplePos x="0" y="0"/>
                 <wp:positionH relativeFrom="margin">
                   <wp:posOffset>308717</wp:posOffset>
@@ -2661,7 +3032,16 @@
                                 <w:sz w:val="24"/>
                                 <w:szCs w:val="24"/>
                               </w:rPr>
-                              <w:t xml:space="preserve">   </w:t>
+                              <w:t xml:space="preserve"> </w:t>
+                            </w:r>
+                            <w:bookmarkStart w:id="0" w:name="_GoBack"/>
+                            <w:r>
+                              <w:rPr>
+                                <w:rFonts w:ascii="Arial" w:hAnsi="Arial" w:cs="Arial"/>
+                                <w:sz w:val="24"/>
+                                <w:szCs w:val="24"/>
+                              </w:rPr>
+                              <w:t xml:space="preserve">  </w:t>
                             </w:r>
                             <w:r>
                               <w:rPr>
@@ -2699,220 +3079,7 @@
                               <w:t>}</w:t>
                             </w:r>
                           </w:p>
-                        </w:txbxContent>
-                      </wps:txbx>
-                      <wps:bodyPr rot="0" spcFirstLastPara="0" vertOverflow="overflow" horzOverflow="overflow" vert="horz" wrap="square" lIns="91440" tIns="45720" rIns="91440" bIns="45720" numCol="1" spcCol="0" rtlCol="0" fromWordArt="0" anchor="t" anchorCtr="0" forceAA="0" compatLnSpc="1">
-                        <a:prstTxWarp prst="textNoShape">
-                          <a:avLst/>
-                        </a:prstTxWarp>
-                        <a:noAutofit/>
-                      </wps:bodyPr>
-                    </wps:wsp>
-                  </a:graphicData>
-                </a:graphic>
-                <wp14:sizeRelH relativeFrom="margin">
-                  <wp14:pctWidth>0</wp14:pctWidth>
-                </wp14:sizeRelH>
-                <wp14:sizeRelV relativeFrom="margin">
-                  <wp14:pctHeight>0</wp14:pctHeight>
-                </wp14:sizeRelV>
-              </wp:anchor>
-            </w:drawing>
-          </mc:Choice>
-          <mc:Fallback xmlns:w16se="http://schemas.microsoft.com/office/word/2015/wordml/symex" xmlns:cx="http://schemas.microsoft.com/office/drawing/2014/chartex">
-            <w:pict>
-              <v:shape w14:anchorId="52D6CFB4" id="Cuadro de texto 15" o:spid="_x0000_s1042" type="#_x0000_t202" style="position:absolute;margin-left:24.3pt;margin-top:303.55pt;width:396.1pt;height:30.05pt;z-index:251679744;visibility:visible;mso-wrap-style:square;mso-width-percent:0;mso-height-percent:0;mso-wrap-distance-left:9pt;mso-wrap-distance-top:0;mso-wrap-distance-right:9pt;mso-wrap-distance-bottom:0;mso-position-horizontal:absolute;mso-position-horizontal-relative:margin;mso-position-vertical:absolute;mso-position-vertical-relative:text;mso-width-percent:0;mso-height-percent:0;mso-width-relative:margin;mso-height-relative:margin;v-text-anchor:top" o:gfxdata="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" fillcolor="white [3201]" strokeweight=".5pt">
-                <v:textbox>
-                  <w:txbxContent>
-                    <w:p>
-                      <w:pPr>
-                        <w:rPr>
-                          <w:rFonts w:ascii="Arial" w:hAnsi="Arial" w:cs="Arial"/>
-                          <w:sz w:val="20"/>
-                          <w:szCs w:val="20"/>
-                        </w:rPr>
-                      </w:pPr>
-                      <w:r>
-                        <w:rPr>
-                          <w:rFonts w:ascii="Arial" w:hAnsi="Arial" w:cs="Arial"/>
-                          <w:sz w:val="24"/>
-                          <w:szCs w:val="24"/>
-                        </w:rPr>
-                        <w:t xml:space="preserve">   </w:t>
-                      </w:r>
-                      <w:r>
-                        <w:rPr>
-                          <w:rFonts w:ascii="Arial" w:hAnsi="Arial" w:cs="Arial"/>
-                          <w:sz w:val="20"/>
-                          <w:szCs w:val="20"/>
-                        </w:rPr>
-                        <w:t>${</w:t>
-                      </w:r>
-                      <w:proofErr w:type="spellStart"/>
-                      <w:r>
-                        <w:rPr>
-                          <w:rFonts w:ascii="Arial" w:hAnsi="Arial" w:cs="Arial"/>
-                          <w:sz w:val="20"/>
-                          <w:szCs w:val="20"/>
-                          <w:u w:val="single"/>
-                        </w:rPr>
-                        <w:t>area</w:t>
-                      </w:r>
-                      <w:r>
-                        <w:rPr>
-                          <w:rFonts w:ascii="Arial" w:hAnsi="Arial" w:cs="Arial"/>
-                          <w:sz w:val="20"/>
-                          <w:szCs w:val="20"/>
-                        </w:rPr>
-                        <w:t>_turnada</w:t>
-                      </w:r>
-                      <w:proofErr w:type="spellEnd"/>
-                      <w:r>
-                        <w:rPr>
-                          <w:rFonts w:ascii="Arial" w:hAnsi="Arial" w:cs="Arial"/>
-                          <w:sz w:val="20"/>
-                          <w:szCs w:val="20"/>
-                        </w:rPr>
-                        <w:t>}</w:t>
-                      </w:r>
-                    </w:p>
-                  </w:txbxContent>
-                </v:textbox>
-                <w10:wrap anchorx="margin"/>
-              </v:shape>
-            </w:pict>
-          </mc:Fallback>
-        </mc:AlternateContent>
-      </w:r>
-      <w:r>
-        <w:rPr>
-          <w:noProof/>
-          <w:lang w:val="es-ES_tradnl" w:eastAsia="es-ES_tradnl"/>
-        </w:rPr>
-        <mc:AlternateContent>
-          <mc:Choice Requires="wps">
-            <w:drawing>
-              <wp:anchor distT="0" distB="0" distL="114300" distR="114300" simplePos="0" relativeHeight="251683840" behindDoc="0" locked="0" layoutInCell="1" allowOverlap="1" wp14:anchorId="0A734351" wp14:editId="02EA2FB4">
-                <wp:simplePos x="0" y="0"/>
-                <wp:positionH relativeFrom="column">
-                  <wp:posOffset>2016748</wp:posOffset>
-                </wp:positionH>
-                <wp:positionV relativeFrom="paragraph">
-                  <wp:posOffset>4424177</wp:posOffset>
-                </wp:positionV>
-                <wp:extent cx="905774" cy="301924"/>
-                <wp:effectExtent l="0" t="0" r="0" b="3175"/>
-                <wp:wrapNone/>
-                <wp:docPr id="17" name="Cuadro de texto 17"/>
-                <wp:cNvGraphicFramePr/>
-                <a:graphic xmlns:a="http://schemas.openxmlformats.org/drawingml/2006/main">
-                  <a:graphicData uri="http://schemas.microsoft.com/office/word/2010/wordprocessingShape">
-                    <wps:wsp>
-                      <wps:cNvSpPr txBox="1"/>
-                      <wps:spPr>
-                        <a:xfrm>
-                          <a:off x="0" y="0"/>
-                          <a:ext cx="905774" cy="301924"/>
-                        </a:xfrm>
-                        <a:prstGeom prst="rect">
-                          <a:avLst/>
-                        </a:prstGeom>
-                        <a:noFill/>
-                        <a:ln w="6350">
-                          <a:noFill/>
-                        </a:ln>
-                      </wps:spPr>
-                      <wps:txbx>
-                        <w:txbxContent>
-                          <w:tbl>
-                            <w:tblPr>
-                              <w:tblW w:w="11420" w:type="dxa"/>
-                              <w:tblInd w:w="10" w:type="dxa"/>
-                              <w:tblLayout w:type="fixed"/>
-                              <w:tblCellMar>
-                                <w:left w:w="10" w:type="dxa"/>
-                                <w:right w:w="10" w:type="dxa"/>
-                              </w:tblCellMar>
-                              <w:tblLook w:val="0000" w:firstRow="0" w:lastRow="0" w:firstColumn="0" w:lastColumn="0" w:noHBand="0" w:noVBand="0"/>
-                            </w:tblPr>
-                            <w:tblGrid>
-                              <w:gridCol w:w="4927"/>
-                              <w:gridCol w:w="6493"/>
-                            </w:tblGrid>
-                            <w:tr>
-                              <w:trPr>
-                                <w:gridAfter w:val="1"/>
-                                <w:wAfter w:w="1608" w:type="dxa"/>
-                                <w:trHeight w:hRule="exact" w:val="100"/>
-                              </w:trPr>
-                              <w:tc>
-                                <w:tcPr>
-                                  <w:tcW w:w="1220" w:type="dxa"/>
-                                </w:tcPr>
-                                <w:p>
-                                  <w:pPr>
-                                    <w:pStyle w:val="EMPTYCELLSTYLE"/>
-                                  </w:pPr>
-                                </w:p>
-                              </w:tc>
-                            </w:tr>
-                            <w:tr>
-                              <w:trPr>
-                                <w:trHeight w:hRule="exact" w:val="400"/>
-                              </w:trPr>
-                              <w:tc>
-                                <w:tcPr>
-                                  <w:tcW w:w="1420" w:type="dxa"/>
-                                  <w:gridSpan w:val="2"/>
-                                  <w:tcMar>
-                                    <w:top w:w="0" w:type="dxa"/>
-                                    <w:left w:w="0" w:type="dxa"/>
-                                    <w:bottom w:w="0" w:type="dxa"/>
-                                    <w:right w:w="0" w:type="dxa"/>
-                                  </w:tcMar>
-                                </w:tcPr>
-                                <w:p>
-                                  <w:pPr>
-                                    <w:pStyle w:val="Columnheader"/>
-                                    <w:rPr>
-                                      <w:b w:val="0"/>
-                                      <w:sz w:val="18"/>
-                                      <w:szCs w:val="18"/>
-                                    </w:rPr>
-                                  </w:pPr>
-                                  <w:r>
-                                    <w:rPr>
-                                      <w:rFonts w:ascii="Arial" w:eastAsia="Arial" w:hAnsi="Arial" w:cs="Arial"/>
-                                      <w:b w:val="0"/>
-                                      <w:color w:val="000000"/>
-                                      <w:sz w:val="18"/>
-                                      <w:szCs w:val="18"/>
-                                    </w:rPr>
-                                    <w:t>FECHA LIMITE</w:t>
-                                  </w:r>
-                                </w:p>
-                              </w:tc>
-                            </w:tr>
-                          </w:tbl>
-                          <w:p>
-                            <w:pPr>
-                              <w:rPr>
-                                <w:rFonts w:ascii="Arial" w:hAnsi="Arial" w:cs="Arial"/>
-                                <w:b/>
-                                <w:sz w:val="24"/>
-                                <w:szCs w:val="24"/>
-                              </w:rPr>
-                            </w:pPr>
-                            <w:r>
-                              <w:rPr>
-                                <w:rFonts w:ascii="Arial" w:hAnsi="Arial" w:cs="Arial"/>
-                                <w:b/>
-                                <w:sz w:val="24"/>
-                                <w:szCs w:val="24"/>
-                              </w:rPr>
-                              <w:t>.</w:t>
-                            </w:r>
-                          </w:p>
+                          <w:bookmarkEnd w:id="0"/>
                         </w:txbxContent>
                       </wps:txbx>
                       <wps:bodyPr rot="0" spcFirstLastPara="0" vertOverflow="overflow" horzOverflow="overflow" vert="horz" wrap="square" lIns="91440" tIns="45720" rIns="91440" bIns="45720" numCol="1" spcCol="0" rtlCol="0" fromWordArt="0" anchor="t" anchorCtr="0" forceAA="0" compatLnSpc="1">
@@ -2935,100 +3102,74 @@
           </mc:Choice>
           <mc:Fallback>
             <w:pict>
-              <v:shape w14:anchorId="0A734351" id="Cuadro_x0020_de_x0020_texto_x0020_17" o:spid="_x0000_s1043" type="#_x0000_t202" style="position:absolute;margin-left:158.8pt;margin-top:348.35pt;width:71.3pt;height:23.75pt;z-index:251683840;visibility:visible;mso-wrap-style:square;mso-width-percent:0;mso-height-percent:0;mso-wrap-distance-left:9pt;mso-wrap-distance-top:0;mso-wrap-distance-right:9pt;mso-wrap-distance-bottom:0;mso-position-horizontal:absolute;mso-position-horizontal-relative:text;mso-position-vertical:absolute;mso-position-vertical-relative:text;mso-width-percent:0;mso-height-percent:0;mso-width-relative:margin;mso-height-relative:margin;v-text-anchor:top" o:gfxdata="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" filled="f" stroked="f" strokeweight=".5pt">
+              <v:shape w14:anchorId="542F649C" id="Cuadro_x0020_de_x0020_texto_x0020_15" o:spid="_x0000_s1044" type="#_x0000_t202" style="position:absolute;margin-left:24.3pt;margin-top:303.55pt;width:396.1pt;height:30.05pt;z-index:251679744;visibility:visible;mso-wrap-style:square;mso-width-percent:0;mso-height-percent:0;mso-wrap-distance-left:9pt;mso-wrap-distance-top:0;mso-wrap-distance-right:9pt;mso-wrap-distance-bottom:0;mso-position-horizontal:absolute;mso-position-horizontal-relative:margin;mso-position-vertical:absolute;mso-position-vertical-relative:text;mso-width-percent:0;mso-height-percent:0;mso-width-relative:margin;mso-height-relative:margin;v-text-anchor:top" o:gfxdata="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" fillcolor="white [3201]" strokeweight=".5pt">
                 <v:textbox>
                   <w:txbxContent>
-                    <w:tbl>
-                      <w:tblPr>
-                        <w:tblW w:w="11420" w:type="dxa"/>
-                        <w:tblInd w:w="10" w:type="dxa"/>
-                        <w:tblLayout w:type="fixed"/>
-                        <w:tblCellMar>
-                          <w:left w:w="10" w:type="dxa"/>
-                          <w:right w:w="10" w:type="dxa"/>
-                        </w:tblCellMar>
-                        <w:tblLook w:val="0000" w:firstRow="0" w:lastRow="0" w:firstColumn="0" w:lastColumn="0" w:noHBand="0" w:noVBand="0"/>
-                      </w:tblPr>
-                      <w:tblGrid>
-                        <w:gridCol w:w="4927"/>
-                        <w:gridCol w:w="6493"/>
-                      </w:tblGrid>
-                      <w:tr>
-                        <w:trPr>
-                          <w:gridAfter w:val="1"/>
-                          <w:wAfter w:w="1608" w:type="dxa"/>
-                          <w:trHeight w:hRule="exact" w:val="100"/>
-                        </w:trPr>
-                        <w:tc>
-                          <w:tcPr>
-                            <w:tcW w:w="1220" w:type="dxa"/>
-                          </w:tcPr>
-                          <w:p>
-                            <w:pPr>
-                              <w:pStyle w:val="EMPTYCELLSTYLE"/>
-                            </w:pPr>
-                          </w:p>
-                        </w:tc>
-                      </w:tr>
-                      <w:tr>
-                        <w:trPr>
-                          <w:trHeight w:hRule="exact" w:val="400"/>
-                        </w:trPr>
-                        <w:tc>
-                          <w:tcPr>
-                            <w:tcW w:w="1420" w:type="dxa"/>
-                            <w:gridSpan w:val="2"/>
-                            <w:tcMar>
-                              <w:top w:w="0" w:type="dxa"/>
-                              <w:left w:w="0" w:type="dxa"/>
-                              <w:bottom w:w="0" w:type="dxa"/>
-                              <w:right w:w="0" w:type="dxa"/>
-                            </w:tcMar>
-                          </w:tcPr>
-                          <w:p>
-                            <w:pPr>
-                              <w:pStyle w:val="Columnheader"/>
-                              <w:rPr>
-                                <w:b w:val="0"/>
-                                <w:sz w:val="18"/>
-                                <w:szCs w:val="18"/>
-                              </w:rPr>
-                            </w:pPr>
-                            <w:r>
-                              <w:rPr>
-                                <w:rFonts w:ascii="Arial" w:eastAsia="Arial" w:hAnsi="Arial" w:cs="Arial"/>
-                                <w:b w:val="0"/>
-                                <w:color w:val="000000"/>
-                                <w:sz w:val="18"/>
-                                <w:szCs w:val="18"/>
-                              </w:rPr>
-                              <w:t>FECHA LIMITE</w:t>
-                            </w:r>
-                          </w:p>
-                        </w:tc>
-                      </w:tr>
-                    </w:tbl>
                     <w:p>
                       <w:pPr>
                         <w:rPr>
                           <w:rFonts w:ascii="Arial" w:hAnsi="Arial" w:cs="Arial"/>
-                          <w:b/>
+                          <w:sz w:val="20"/>
+                          <w:szCs w:val="20"/>
+                        </w:rPr>
+                      </w:pPr>
+                      <w:r>
+                        <w:rPr>
+                          <w:rFonts w:ascii="Arial" w:hAnsi="Arial" w:cs="Arial"/>
                           <w:sz w:val="24"/>
                           <w:szCs w:val="24"/>
                         </w:rPr>
-                      </w:pPr>
+                        <w:t xml:space="preserve"> </w:t>
+                      </w:r>
+                      <w:bookmarkStart w:id="1" w:name="_GoBack"/>
                       <w:r>
                         <w:rPr>
                           <w:rFonts w:ascii="Arial" w:hAnsi="Arial" w:cs="Arial"/>
-                          <w:b/>
                           <w:sz w:val="24"/>
                           <w:szCs w:val="24"/>
                         </w:rPr>
-                        <w:t>.</w:t>
+                        <w:t xml:space="preserve">  </w:t>
+                      </w:r>
+                      <w:r>
+                        <w:rPr>
+                          <w:rFonts w:ascii="Arial" w:hAnsi="Arial" w:cs="Arial"/>
+                          <w:sz w:val="20"/>
+                          <w:szCs w:val="20"/>
+                        </w:rPr>
+                        <w:t>${</w:t>
+                      </w:r>
+                      <w:proofErr w:type="spellStart"/>
+                      <w:r>
+                        <w:rPr>
+                          <w:rFonts w:ascii="Arial" w:hAnsi="Arial" w:cs="Arial"/>
+                          <w:sz w:val="20"/>
+                          <w:szCs w:val="20"/>
+                          <w:u w:val="single"/>
+                        </w:rPr>
+                        <w:t>area</w:t>
+                      </w:r>
+                      <w:r>
+                        <w:rPr>
+                          <w:rFonts w:ascii="Arial" w:hAnsi="Arial" w:cs="Arial"/>
+                          <w:sz w:val="20"/>
+                          <w:szCs w:val="20"/>
+                        </w:rPr>
+                        <w:t>_turnada</w:t>
+                      </w:r>
+                      <w:proofErr w:type="spellEnd"/>
+                      <w:r>
+                        <w:rPr>
+                          <w:rFonts w:ascii="Arial" w:hAnsi="Arial" w:cs="Arial"/>
+                          <w:sz w:val="20"/>
+                          <w:szCs w:val="20"/>
+                        </w:rPr>
+                        <w:t>}</w:t>
                       </w:r>
                     </w:p>
+                    <w:bookmarkEnd w:id="1"/>
                   </w:txbxContent>
                 </v:textbox>
+                <w10:wrap anchorx="margin"/>
               </v:shape>
             </w:pict>
           </mc:Fallback>
@@ -3185,7 +3326,7 @@
           </mc:Choice>
           <mc:Fallback>
             <w:pict>
-              <v:shape w14:anchorId="6D34C57C" id="Cuadro_x0020_de_x0020_texto_x0020_32" o:spid="_x0000_s1044" type="#_x0000_t202" style="position:absolute;margin-left:-57.15pt;margin-top:437.3pt;width:93.5pt;height:31.15pt;z-index:251714560;visibility:visible;mso-wrap-style:square;mso-width-percent:0;mso-height-percent:0;mso-wrap-distance-left:9pt;mso-wrap-distance-top:0;mso-wrap-distance-right:9pt;mso-wrap-distance-bottom:0;mso-position-horizontal:absolute;mso-position-horizontal-relative:margin;mso-position-vertical:absolute;mso-position-vertical-relative:text;mso-width-percent:0;mso-height-percent:0;mso-width-relative:margin;mso-height-relative:margin;v-text-anchor:top" o:gfxdata="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" filled="f" stroked="f" strokeweight=".5pt">
+              <v:shape w14:anchorId="6D34C57C" id="Cuadro_x0020_de_x0020_texto_x0020_32" o:spid="_x0000_s1045" type="#_x0000_t202" style="position:absolute;margin-left:-57.15pt;margin-top:437.3pt;width:93.5pt;height:31.15pt;z-index:251714560;visibility:visible;mso-wrap-style:square;mso-width-percent:0;mso-height-percent:0;mso-wrap-distance-left:9pt;mso-wrap-distance-top:0;mso-wrap-distance-right:9pt;mso-wrap-distance-bottom:0;mso-position-horizontal:absolute;mso-position-horizontal-relative:margin;mso-position-vertical:absolute;mso-position-vertical-relative:text;mso-width-percent:0;mso-height-percent:0;mso-width-relative:margin;mso-height-relative:margin;v-text-anchor:top" o:gfxdata="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" filled="f" stroked="f" strokeweight=".5pt">
                 <v:textbox>
                   <w:txbxContent>
                     <w:tbl>
@@ -3394,7 +3535,7 @@
           </mc:Choice>
           <mc:Fallback>
             <w:pict>
-              <v:shape w14:anchorId="512934FB" id="Cuadro_x0020_de_x0020_texto_x0020_33" o:spid="_x0000_s1045" type="#_x0000_t202" style="position:absolute;margin-left:-55.75pt;margin-top:390.05pt;width:92.4pt;height:32.2pt;z-index:251716608;visibility:visible;mso-wrap-style:square;mso-width-percent:0;mso-height-percent:0;mso-wrap-distance-left:9pt;mso-wrap-distance-top:0;mso-wrap-distance-right:9pt;mso-wrap-distance-bottom:0;mso-position-horizontal:absolute;mso-position-horizontal-relative:margin;mso-position-vertical:absolute;mso-position-vertical-relative:text;mso-width-percent:0;mso-height-percent:0;mso-width-relative:margin;mso-height-relative:margin;v-text-anchor:top" o:gfxdata="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" filled="f" stroked="f" strokeweight=".5pt">
+              <v:shape w14:anchorId="512934FB" id="Cuadro_x0020_de_x0020_texto_x0020_33" o:spid="_x0000_s1046" type="#_x0000_t202" style="position:absolute;margin-left:-55.75pt;margin-top:390.05pt;width:92.4pt;height:32.2pt;z-index:251716608;visibility:visible;mso-wrap-style:square;mso-width-percent:0;mso-height-percent:0;mso-wrap-distance-left:9pt;mso-wrap-distance-top:0;mso-wrap-distance-right:9pt;mso-wrap-distance-bottom:0;mso-position-horizontal:absolute;mso-position-horizontal-relative:margin;mso-position-vertical:absolute;mso-position-vertical-relative:text;mso-width-percent:0;mso-height-percent:0;mso-width-relative:margin;mso-height-relative:margin;v-text-anchor:top" o:gfxdata="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" filled="f" stroked="f" strokeweight=".5pt">
                 <v:textbox>
                   <w:txbxContent>
                     <w:tbl>
@@ -3609,7 +3750,7 @@
           </mc:Choice>
           <mc:Fallback>
             <w:pict>
-              <v:shape w14:anchorId="6BE75A0C" id="Cuadro_x0020_de_x0020_texto_x0020_30" o:spid="_x0000_s1046" type="#_x0000_t202" style="position:absolute;margin-left:-59.85pt;margin-top:303.8pt;width:93.5pt;height:31.15pt;z-index:251710464;visibility:visible;mso-wrap-style:square;mso-width-percent:0;mso-height-percent:0;mso-wrap-distance-left:9pt;mso-wrap-distance-top:0;mso-wrap-distance-right:9pt;mso-wrap-distance-bottom:0;mso-position-horizontal:absolute;mso-position-horizontal-relative:margin;mso-position-vertical:absolute;mso-position-vertical-relative:text;mso-width-percent:0;mso-height-percent:0;mso-width-relative:margin;mso-height-relative:margin;v-text-anchor:top" o:gfxdata="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" filled="f" stroked="f" strokeweight=".5pt">
+              <v:shape w14:anchorId="6BE75A0C" id="Cuadro_x0020_de_x0020_texto_x0020_30" o:spid="_x0000_s1047" type="#_x0000_t202" style="position:absolute;margin-left:-59.85pt;margin-top:303.8pt;width:93.5pt;height:31.15pt;z-index:251710464;visibility:visible;mso-wrap-style:square;mso-width-percent:0;mso-height-percent:0;mso-wrap-distance-left:9pt;mso-wrap-distance-top:0;mso-wrap-distance-right:9pt;mso-wrap-distance-bottom:0;mso-position-horizontal:absolute;mso-position-horizontal-relative:margin;mso-position-vertical:absolute;mso-position-vertical-relative:text;mso-width-percent:0;mso-height-percent:0;mso-width-relative:margin;mso-height-relative:margin;v-text-anchor:top" o:gfxdata="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" filled="f" stroked="f" strokeweight=".5pt">
                 <v:textbox>
                   <w:txbxContent>
                     <w:tbl>
@@ -4147,7 +4288,7 @@
           </mc:Choice>
           <mc:Fallback>
             <w:pict>
-              <v:shape w14:anchorId="0AA85E4A" id="Cuadro_x0020_de_x0020_texto_x0020_31" o:spid="_x0000_s1049" type="#_x0000_t202" style="position:absolute;margin-left:25.95pt;margin-top:333.35pt;width:75.2pt;height:40.85pt;z-index:251712512;visibility:visible;mso-wrap-style:square;mso-width-percent:0;mso-height-percent:0;mso-wrap-distance-left:9pt;mso-wrap-distance-top:0;mso-wrap-distance-right:9pt;mso-wrap-distance-bottom:0;mso-position-horizontal:absolute;mso-position-horizontal-relative:left-margin-area;mso-position-vertical:absolute;mso-position-vertical-relative:text;mso-width-percent:0;mso-height-percent:0;mso-width-relative:margin;mso-height-relative:margin;v-text-anchor:top" o:gfxdata="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" filled="f" stroked="f" strokeweight=".5pt">
+              <v:shape w14:anchorId="0AA85E4A" id="Cuadro_x0020_de_x0020_texto_x0020_31" o:spid="_x0000_s1050" type="#_x0000_t202" style="position:absolute;margin-left:25.95pt;margin-top:333.35pt;width:75.2pt;height:40.85pt;z-index:251712512;visibility:visible;mso-wrap-style:square;mso-width-percent:0;mso-height-percent:0;mso-wrap-distance-left:9pt;mso-wrap-distance-top:0;mso-wrap-distance-right:9pt;mso-wrap-distance-bottom:0;mso-position-horizontal:absolute;mso-position-horizontal-relative:left-margin-area;mso-position-vertical:absolute;mso-position-vertical-relative:text;mso-width-percent:0;mso-height-percent:0;mso-width-relative:margin;mso-height-relative:margin;v-text-anchor:top" o:gfxdata="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" filled="f" stroked="f" strokeweight=".5pt">
                 <v:textbox>
                   <w:txbxContent>
                     <w:tbl>
@@ -4557,7 +4698,7 @@
           </mc:Choice>
           <mc:Fallback>
             <w:pict>
-              <v:shape w14:anchorId="66704F92" id="Cuadro_x0020_de_x0020_texto_x0020_23" o:spid="_x0000_s1051" type="#_x0000_t202" style="position:absolute;margin-left:280.4pt;margin-top:495.9pt;width:75.7pt;height:23.6pt;z-index:251696128;visibility:visible;mso-wrap-style:square;mso-width-percent:0;mso-height-percent:0;mso-wrap-distance-left:9pt;mso-wrap-distance-top:0;mso-wrap-distance-right:9pt;mso-wrap-distance-bottom:0;mso-position-horizontal:absolute;mso-position-horizontal-relative:text;mso-position-vertical:absolute;mso-position-vertical-relative:text;mso-width-percent:0;mso-height-percent:0;mso-width-relative:margin;mso-height-relative:margin;v-text-anchor:top" o:gfxdata="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" filled="f" stroked="f" strokeweight=".5pt">
+              <v:shape w14:anchorId="66704F92" id="Cuadro_x0020_de_x0020_texto_x0020_23" o:spid="_x0000_s1052" type="#_x0000_t202" style="position:absolute;margin-left:280.4pt;margin-top:495.9pt;width:75.7pt;height:23.6pt;z-index:251696128;visibility:visible;mso-wrap-style:square;mso-width-percent:0;mso-height-percent:0;mso-wrap-distance-left:9pt;mso-wrap-distance-top:0;mso-wrap-distance-right:9pt;mso-wrap-distance-bottom:0;mso-position-horizontal:absolute;mso-position-horizontal-relative:text;mso-position-vertical:absolute;mso-position-vertical-relative:text;mso-width-percent:0;mso-height-percent:0;mso-width-relative:margin;mso-height-relative:margin;v-text-anchor:top" o:gfxdata="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" filled="f" stroked="f" strokeweight=".5pt">
                 <v:textbox>
                   <w:txbxContent>
                     <w:tbl>
@@ -4793,7 +4934,7 @@
           </mc:Choice>
           <mc:Fallback>
             <w:pict>
-              <v:shape w14:anchorId="69BACD75" id="Cuadro_x0020_de_x0020_texto_x0020_22" o:spid="_x0000_s1052" type="#_x0000_t202" style="position:absolute;margin-left:46.2pt;margin-top:494.7pt;width:75.7pt;height:23.6pt;z-index:251694080;visibility:visible;mso-wrap-style:square;mso-width-percent:0;mso-height-percent:0;mso-wrap-distance-left:9pt;mso-wrap-distance-top:0;mso-wrap-distance-right:9pt;mso-wrap-distance-bottom:0;mso-position-horizontal:absolute;mso-position-horizontal-relative:text;mso-position-vertical:absolute;mso-position-vertical-relative:text;mso-width-percent:0;mso-height-percent:0;mso-width-relative:margin;mso-height-relative:margin;v-text-anchor:top" o:gfxdata="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" filled="f" stroked="f" strokeweight=".5pt">
+              <v:shape w14:anchorId="69BACD75" id="Cuadro_x0020_de_x0020_texto_x0020_22" o:spid="_x0000_s1053" type="#_x0000_t202" style="position:absolute;margin-left:46.2pt;margin-top:494.7pt;width:75.7pt;height:23.6pt;z-index:251694080;visibility:visible;mso-wrap-style:square;mso-width-percent:0;mso-height-percent:0;mso-wrap-distance-left:9pt;mso-wrap-distance-top:0;mso-wrap-distance-right:9pt;mso-wrap-distance-bottom:0;mso-position-horizontal:absolute;mso-position-horizontal-relative:text;mso-position-vertical:absolute;mso-position-vertical-relative:text;mso-width-percent:0;mso-height-percent:0;mso-width-relative:margin;mso-height-relative:margin;v-text-anchor:top" o:gfxdata="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" filled="f" stroked="f" strokeweight=".5pt">
                 <v:textbox>
                   <w:txbxContent>
                     <w:tbl>
@@ -4893,7 +5034,7 @@
         <mc:AlternateContent>
           <mc:Choice Requires="wps">
             <w:drawing>
-              <wp:anchor distT="0" distB="0" distL="114300" distR="114300" simplePos="0" relativeHeight="251698176" behindDoc="0" locked="0" layoutInCell="1" allowOverlap="1" wp14:anchorId="5B11E9D7" wp14:editId="5944D42A">
+              <wp:anchor distT="0" distB="0" distL="114300" distR="114300" simplePos="0" relativeHeight="251698176" behindDoc="0" locked="0" layoutInCell="1" allowOverlap="1" wp14:anchorId="5B11E9D7" wp14:editId="685F1C11">
                 <wp:simplePos x="0" y="0"/>
                 <wp:positionH relativeFrom="margin">
                   <wp:posOffset>-343156</wp:posOffset>
@@ -4965,9 +5106,9 @@
               </wp:anchor>
             </w:drawing>
           </mc:Choice>
-          <mc:Fallback xmlns:w16se="http://schemas.microsoft.com/office/word/2015/wordml/symex" xmlns:cx="http://schemas.microsoft.com/office/drawing/2014/chartex">
+          <mc:Fallback>
             <w:pict>
-              <v:shape w14:anchorId="1C0F3E47" id="Cuadro de texto 24" o:spid="_x0000_s1053" type="#_x0000_t202" style="position:absolute;margin-left:-27pt;margin-top:519.3pt;width:204.2pt;height:35.45pt;z-index:251698176;visibility:visible;mso-wrap-style:square;mso-width-percent:0;mso-height-percent:0;mso-wrap-distance-left:9pt;mso-wrap-distance-top:0;mso-wrap-distance-right:9pt;mso-wrap-distance-bottom:0;mso-position-horizontal:absolute;mso-position-horizontal-relative:margin;mso-position-vertical:absolute;mso-position-vertical-relative:text;mso-width-percent:0;mso-height-percent:0;mso-width-relative:margin;mso-height-relative:margin;v-text-anchor:top" o:gfxdata="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" filled="f" strokecolor="black [3213]" strokeweight=".5pt">
+              <v:shape w14:anchorId="5B11E9D7" id="Cuadro_x0020_de_x0020_texto_x0020_24" o:spid="_x0000_s1054" type="#_x0000_t202" style="position:absolute;margin-left:-27pt;margin-top:519.3pt;width:204.2pt;height:35.45pt;z-index:251698176;visibility:visible;mso-wrap-style:square;mso-width-percent:0;mso-height-percent:0;mso-wrap-distance-left:9pt;mso-wrap-distance-top:0;mso-wrap-distance-right:9pt;mso-wrap-distance-bottom:0;mso-position-horizontal:absolute;mso-position-horizontal-relative:margin;mso-position-vertical:absolute;mso-position-vertical-relative:text;mso-width-percent:0;mso-height-percent:0;mso-width-relative:margin;mso-height-relative:margin;v-text-anchor:top" o:gfxdata="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" filled="f" strokecolor="black [3213]" strokeweight=".5pt">
                 <v:textbox>
                   <w:txbxContent>
                     <w:p>
@@ -4986,155 +5127,6 @@
                           <w:szCs w:val="20"/>
                         </w:rPr>
                         <w:t>${turna}</w:t>
-                      </w:r>
-                    </w:p>
-                  </w:txbxContent>
-                </v:textbox>
-                <w10:wrap anchorx="margin"/>
-              </v:shape>
-            </w:pict>
-          </mc:Fallback>
-        </mc:AlternateContent>
-      </w:r>
-      <w:r>
-        <w:rPr>
-          <w:noProof/>
-          <w:lang w:val="es-ES_tradnl" w:eastAsia="es-ES_tradnl"/>
-        </w:rPr>
-        <mc:AlternateContent>
-          <mc:Choice Requires="wps">
-            <w:drawing>
-              <wp:anchor distT="0" distB="0" distL="114300" distR="114300" simplePos="0" relativeHeight="251685888" behindDoc="0" locked="0" layoutInCell="1" allowOverlap="1" wp14:anchorId="408C4126" wp14:editId="5FAC2C3D">
-                <wp:simplePos x="0" y="0"/>
-                <wp:positionH relativeFrom="margin">
-                  <wp:posOffset>2918660</wp:posOffset>
-                </wp:positionH>
-                <wp:positionV relativeFrom="paragraph">
-                  <wp:posOffset>4466021</wp:posOffset>
-                </wp:positionV>
-                <wp:extent cx="1146412" cy="286385"/>
-                <wp:effectExtent l="0" t="0" r="15875" b="18415"/>
-                <wp:wrapNone/>
-                <wp:docPr id="18" name="Cuadro de texto 18"/>
-                <wp:cNvGraphicFramePr/>
-                <a:graphic xmlns:a="http://schemas.openxmlformats.org/drawingml/2006/main">
-                  <a:graphicData uri="http://schemas.microsoft.com/office/word/2010/wordprocessingShape">
-                    <wps:wsp>
-                      <wps:cNvSpPr txBox="1"/>
-                      <wps:spPr>
-                        <a:xfrm>
-                          <a:off x="0" y="0"/>
-                          <a:ext cx="1146412" cy="286385"/>
-                        </a:xfrm>
-                        <a:prstGeom prst="rect">
-                          <a:avLst/>
-                        </a:prstGeom>
-                        <a:solidFill>
-                          <a:schemeClr val="lt1"/>
-                        </a:solidFill>
-                        <a:ln w="6350">
-                          <a:solidFill>
-                            <a:prstClr val="black"/>
-                          </a:solidFill>
-                        </a:ln>
-                      </wps:spPr>
-                      <wps:txbx>
-                        <w:txbxContent>
-                          <w:p>
-                            <w:pPr>
-                              <w:jc w:val="center"/>
-                              <w:rPr>
-                                <w:rFonts w:ascii="Arial" w:hAnsi="Arial" w:cs="Arial"/>
-                                <w:sz w:val="20"/>
-                                <w:szCs w:val="20"/>
-                              </w:rPr>
-                            </w:pPr>
-                            <w:r>
-                              <w:rPr>
-                                <w:rFonts w:ascii="Arial" w:hAnsi="Arial" w:cs="Arial"/>
-                                <w:sz w:val="20"/>
-                                <w:szCs w:val="20"/>
-                              </w:rPr>
-                              <w:t>${</w:t>
-                            </w:r>
-                            <w:proofErr w:type="spellStart"/>
-                            <w:r>
-                              <w:rPr>
-                                <w:rFonts w:ascii="Arial" w:hAnsi="Arial" w:cs="Arial"/>
-                                <w:sz w:val="20"/>
-                                <w:szCs w:val="20"/>
-                              </w:rPr>
-                              <w:t>fecha_limte</w:t>
-                            </w:r>
-                            <w:proofErr w:type="spellEnd"/>
-                            <w:r>
-                              <w:rPr>
-                                <w:rFonts w:ascii="Arial" w:hAnsi="Arial" w:cs="Arial"/>
-                                <w:sz w:val="20"/>
-                                <w:szCs w:val="20"/>
-                              </w:rPr>
-                              <w:t>}</w:t>
-                            </w:r>
-                          </w:p>
-                        </w:txbxContent>
-                      </wps:txbx>
-                      <wps:bodyPr rot="0" spcFirstLastPara="0" vertOverflow="overflow" horzOverflow="overflow" vert="horz" wrap="square" lIns="91440" tIns="45720" rIns="91440" bIns="45720" numCol="1" spcCol="0" rtlCol="0" fromWordArt="0" anchor="t" anchorCtr="0" forceAA="0" compatLnSpc="1">
-                        <a:prstTxWarp prst="textNoShape">
-                          <a:avLst/>
-                        </a:prstTxWarp>
-                        <a:noAutofit/>
-                      </wps:bodyPr>
-                    </wps:wsp>
-                  </a:graphicData>
-                </a:graphic>
-                <wp14:sizeRelH relativeFrom="margin">
-                  <wp14:pctWidth>0</wp14:pctWidth>
-                </wp14:sizeRelH>
-                <wp14:sizeRelV relativeFrom="margin">
-                  <wp14:pctHeight>0</wp14:pctHeight>
-                </wp14:sizeRelV>
-              </wp:anchor>
-            </w:drawing>
-          </mc:Choice>
-          <mc:Fallback xmlns:w16se="http://schemas.microsoft.com/office/word/2015/wordml/symex" xmlns:cx="http://schemas.microsoft.com/office/drawing/2014/chartex">
-            <w:pict>
-              <v:shape w14:anchorId="73DA9601" id="Cuadro de texto 18" o:spid="_x0000_s1054" type="#_x0000_t202" style="position:absolute;margin-left:229.8pt;margin-top:351.65pt;width:90.25pt;height:22.55pt;z-index:251685888;visibility:visible;mso-wrap-style:square;mso-width-percent:0;mso-height-percent:0;mso-wrap-distance-left:9pt;mso-wrap-distance-top:0;mso-wrap-distance-right:9pt;mso-wrap-distance-bottom:0;mso-position-horizontal:absolute;mso-position-horizontal-relative:margin;mso-position-vertical:absolute;mso-position-vertical-relative:text;mso-width-percent:0;mso-height-percent:0;mso-width-relative:margin;mso-height-relative:margin;v-text-anchor:top" o:gfxdata="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" fillcolor="white [3201]" strokeweight=".5pt">
-                <v:textbox>
-                  <w:txbxContent>
-                    <w:p>
-                      <w:pPr>
-                        <w:jc w:val="center"/>
-                        <w:rPr>
-                          <w:rFonts w:ascii="Arial" w:hAnsi="Arial" w:cs="Arial"/>
-                          <w:sz w:val="20"/>
-                          <w:szCs w:val="20"/>
-                        </w:rPr>
-                      </w:pPr>
-                      <w:r>
-                        <w:rPr>
-                          <w:rFonts w:ascii="Arial" w:hAnsi="Arial" w:cs="Arial"/>
-                          <w:sz w:val="20"/>
-                          <w:szCs w:val="20"/>
-                        </w:rPr>
-                        <w:t>${</w:t>
-                      </w:r>
-                      <w:proofErr w:type="spellStart"/>
-                      <w:r>
-                        <w:rPr>
-                          <w:rFonts w:ascii="Arial" w:hAnsi="Arial" w:cs="Arial"/>
-                          <w:sz w:val="20"/>
-                          <w:szCs w:val="20"/>
-                        </w:rPr>
-                        <w:t>fecha_limte</w:t>
-                      </w:r>
-                      <w:proofErr w:type="spellEnd"/>
-                      <w:r>
-                        <w:rPr>
-                          <w:rFonts w:ascii="Arial" w:hAnsi="Arial" w:cs="Arial"/>
-                          <w:sz w:val="20"/>
-                          <w:szCs w:val="20"/>
-                        </w:rPr>
-                        <w:t>}</w:t>
                       </w:r>
                     </w:p>
                   </w:txbxContent>

</xml_diff>

<commit_message>
se realizo varios cambios al proyecto para que funcionara perfectamente
</commit_message>
<xml_diff>
--- a/public/plantillasDoc/plantilla2018.docx
+++ b/public/plantillasDoc/plantilla2018.docx
@@ -1,6 +1,6 @@
 
 <file path=word/document.xml><?xml version="1.0" encoding="utf-8"?>
-<w:document xmlns:wpc="http://schemas.microsoft.com/office/word/2010/wordprocessingCanvas" xmlns:mo="http://schemas.microsoft.com/office/mac/office/2008/main" xmlns:mc="http://schemas.openxmlformats.org/markup-compatibility/2006" xmlns:mv="urn:schemas-microsoft-com:mac:vml" xmlns:o="urn:schemas-microsoft-com:office:office" xmlns:r="http://schemas.openxmlformats.org/officeDocument/2006/relationships" xmlns:m="http://schemas.openxmlformats.org/officeDocument/2006/math" xmlns:v="urn:schemas-microsoft-com:vml" xmlns:wp14="http://schemas.microsoft.com/office/word/2010/wordprocessingDrawing" xmlns:wp="http://schemas.openxmlformats.org/drawingml/2006/wordprocessingDrawing" xmlns:w10="urn:schemas-microsoft-com:office:word" xmlns:w="http://schemas.openxmlformats.org/wordprocessingml/2006/main" xmlns:w14="http://schemas.microsoft.com/office/word/2010/wordml" xmlns:w15="http://schemas.microsoft.com/office/word/2012/wordml" xmlns:wpg="http://schemas.microsoft.com/office/word/2010/wordprocessingGroup" xmlns:wpi="http://schemas.microsoft.com/office/word/2010/wordprocessingInk" xmlns:wne="http://schemas.microsoft.com/office/word/2006/wordml" xmlns:wps="http://schemas.microsoft.com/office/word/2010/wordprocessingShape" mc:Ignorable="w14 w15 wp14">
+<w:document xmlns:wpc="http://schemas.microsoft.com/office/word/2010/wordprocessingCanvas" xmlns:cx="http://schemas.microsoft.com/office/drawing/2014/chartex" xmlns:mc="http://schemas.openxmlformats.org/markup-compatibility/2006" xmlns:o="urn:schemas-microsoft-com:office:office" xmlns:r="http://schemas.openxmlformats.org/officeDocument/2006/relationships" xmlns:m="http://schemas.openxmlformats.org/officeDocument/2006/math" xmlns:v="urn:schemas-microsoft-com:vml" xmlns:wp14="http://schemas.microsoft.com/office/word/2010/wordprocessingDrawing" xmlns:wp="http://schemas.openxmlformats.org/drawingml/2006/wordprocessingDrawing" xmlns:w10="urn:schemas-microsoft-com:office:word" xmlns:w="http://schemas.openxmlformats.org/wordprocessingml/2006/main" xmlns:w14="http://schemas.microsoft.com/office/word/2010/wordml" xmlns:w15="http://schemas.microsoft.com/office/word/2012/wordml" xmlns:w16se="http://schemas.microsoft.com/office/word/2015/wordml/symex" xmlns:wpg="http://schemas.microsoft.com/office/word/2010/wordprocessingGroup" xmlns:wpi="http://schemas.microsoft.com/office/word/2010/wordprocessingInk" xmlns:wne="http://schemas.microsoft.com/office/word/2006/wordml" xmlns:wps="http://schemas.microsoft.com/office/word/2010/wordprocessingShape" mc:Ignorable="w14 w15 w16se wp14">
   <w:body>
     <w:p>
       <w:pPr>
@@ -11,7 +11,7 @@
       <w:r>
         <w:rPr>
           <w:noProof/>
-          <w:lang w:val="es-ES_tradnl" w:eastAsia="es-ES_tradnl"/>
+          <w:lang w:val="es-MX" w:eastAsia="es-MX"/>
         </w:rPr>
         <mc:AlternateContent>
           <mc:Choice Requires="wps">
@@ -179,11 +179,11 @@
           </mc:Choice>
           <mc:Fallback>
             <w:pict>
-              <v:shapetype w14:anchorId="743DB0C0" id="_x0000_t202" coordsize="21600,21600" o:spt="202" path="m0,0l0,21600,21600,21600,21600,0xe">
+              <v:shapetype w14:anchorId="743DB0C0" id="_x0000_t202" coordsize="21600,21600" o:spt="202" path="m,l,21600r21600,l21600,xe">
                 <v:stroke joinstyle="miter"/>
                 <v:path gradientshapeok="t" o:connecttype="rect"/>
               </v:shapetype>
-              <v:shape id="Cuadro_x0020_de_x0020_texto_x0020_27" o:spid="_x0000_s1026" type="#_x0000_t202" style="position:absolute;margin-left:-48.25pt;margin-top:22.95pt;width:88.5pt;height:24.7pt;z-index:251704320;visibility:visible;mso-wrap-style:square;mso-width-percent:0;mso-height-percent:0;mso-wrap-distance-left:9pt;mso-wrap-distance-top:0;mso-wrap-distance-right:9pt;mso-wrap-distance-bottom:0;mso-position-horizontal:absolute;mso-position-horizontal-relative:margin;mso-position-vertical:absolute;mso-position-vertical-relative:text;mso-width-percent:0;mso-height-percent:0;mso-width-relative:margin;mso-height-relative:margin;v-text-anchor:top" o:gfxdata="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" filled="f" stroked="f" strokeweight=".5pt">
+              <v:shape id="Cuadro de texto 27" o:spid="_x0000_s1026" type="#_x0000_t202" style="position:absolute;margin-left:-48.25pt;margin-top:22.95pt;width:88.5pt;height:24.7pt;z-index:251704320;visibility:visible;mso-wrap-style:square;mso-width-percent:0;mso-height-percent:0;mso-wrap-distance-left:9pt;mso-wrap-distance-top:0;mso-wrap-distance-right:9pt;mso-wrap-distance-bottom:0;mso-position-horizontal:absolute;mso-position-horizontal-relative:margin;mso-position-vertical:absolute;mso-position-vertical-relative:text;mso-width-percent:0;mso-height-percent:0;mso-width-relative:margin;mso-height-relative:margin;v-text-anchor:top" o:gfxdata="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" filled="f" stroked="f" strokeweight=".5pt">
                 <v:textbox>
                   <w:txbxContent>
                     <w:tbl>
@@ -306,7 +306,7 @@
       <w:r>
         <w:rPr>
           <w:noProof/>
-          <w:lang w:val="es-ES_tradnl" w:eastAsia="es-ES_tradnl"/>
+          <w:lang w:val="es-MX" w:eastAsia="es-MX"/>
         </w:rPr>
         <mc:AlternateContent>
           <mc:Choice Requires="wps">
@@ -374,7 +374,7 @@
               </wp:anchor>
             </w:drawing>
           </mc:Choice>
-          <mc:Fallback xmlns:w16se="http://schemas.microsoft.com/office/word/2015/wordml/symex" xmlns:cx="http://schemas.microsoft.com/office/drawing/2014/chartex">
+          <mc:Fallback xmlns:mv="urn:schemas-microsoft-com:mac:vml" xmlns:mo="http://schemas.microsoft.com/office/mac/office/2008/main">
             <w:pict>
               <v:shape w14:anchorId="77CCE65A" id="Cuadro de texto 2" o:spid="_x0000_s1027" type="#_x0000_t202" style="position:absolute;margin-left:57.85pt;margin-top:-56.8pt;width:222.45pt;height:26.85pt;z-index:251661312;visibility:visible;mso-wrap-style:square;mso-width-percent:0;mso-height-percent:0;mso-wrap-distance-left:9pt;mso-wrap-distance-top:0;mso-wrap-distance-right:9pt;mso-wrap-distance-bottom:0;mso-position-horizontal:absolute;mso-position-horizontal-relative:margin;mso-position-vertical:absolute;mso-position-vertical-relative:text;mso-width-percent:0;mso-height-percent:0;mso-width-relative:margin;mso-height-relative:margin;v-text-anchor:top" o:gfxdata="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" filled="f" stroked="f" strokeweight=".5pt">
                 <v:textbox>
@@ -401,7 +401,7 @@
       <w:r>
         <w:rPr>
           <w:noProof/>
-          <w:lang w:val="es-ES_tradnl" w:eastAsia="es-ES_tradnl"/>
+          <w:lang w:val="es-MX" w:eastAsia="es-MX"/>
         </w:rPr>
         <mc:AlternateContent>
           <mc:Choice Requires="wps">
@@ -468,7 +468,7 @@
               </wp:anchor>
             </w:drawing>
           </mc:Choice>
-          <mc:Fallback xmlns:w16se="http://schemas.microsoft.com/office/word/2015/wordml/symex" xmlns:cx="http://schemas.microsoft.com/office/drawing/2014/chartex">
+          <mc:Fallback xmlns:mv="urn:schemas-microsoft-com:mac:vml" xmlns:mo="http://schemas.microsoft.com/office/mac/office/2008/main">
             <w:pict>
               <v:shape w14:anchorId="563A5737" id="Cuadro de texto 1" o:spid="_x0000_s1027" type="#_x0000_t202" style="position:absolute;margin-left:20.2pt;margin-top:-88pt;width:324.55pt;height:26.85pt;z-index:251659264;visibility:visible;mso-wrap-style:square;mso-width-percent:0;mso-height-percent:0;mso-wrap-distance-left:9pt;mso-wrap-distance-top:0;mso-wrap-distance-right:9pt;mso-wrap-distance-bottom:0;mso-position-horizontal:absolute;mso-position-horizontal-relative:margin;mso-position-vertical:absolute;mso-position-vertical-relative:text;mso-width-percent:0;mso-height-percent:0;mso-width-relative:margin;mso-height-relative:margin;v-text-anchor:top" o:gfxdata="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" filled="f" stroked="f" strokeweight=".5pt">
                 <v:textbox>
@@ -498,23 +498,174 @@
           <w:lang w:val="es-MX"/>
         </w:rPr>
       </w:pPr>
+      <w:bookmarkStart w:id="0" w:name="_GoBack"/>
+      <w:bookmarkEnd w:id="0"/>
       <w:r>
         <w:rPr>
           <w:noProof/>
-          <w:lang w:val="es-ES_tradnl" w:eastAsia="es-ES_tradnl"/>
+          <w:lang w:val="es-MX" w:eastAsia="es-MX"/>
         </w:rPr>
         <mc:AlternateContent>
           <mc:Choice Requires="wps">
             <w:drawing>
-              <wp:anchor distT="0" distB="0" distL="114300" distR="114300" simplePos="0" relativeHeight="251683840" behindDoc="0" locked="0" layoutInCell="1" allowOverlap="1" wp14:anchorId="0A734351" wp14:editId="7FFE4F0C">
+              <wp:anchor distT="0" distB="0" distL="114300" distR="114300" simplePos="0" relativeHeight="251685888" behindDoc="0" locked="0" layoutInCell="1" allowOverlap="1" wp14:anchorId="408C4126" wp14:editId="29D2F2F0">
+                <wp:simplePos x="0" y="0"/>
+                <wp:positionH relativeFrom="margin">
+                  <wp:posOffset>2748916</wp:posOffset>
+                </wp:positionH>
+                <wp:positionV relativeFrom="paragraph">
+                  <wp:posOffset>4428490</wp:posOffset>
+                </wp:positionV>
+                <wp:extent cx="1069340" cy="286385"/>
+                <wp:effectExtent l="0" t="0" r="16510" b="18415"/>
+                <wp:wrapNone/>
+                <wp:docPr id="18" name="Cuadro de texto 18"/>
+                <wp:cNvGraphicFramePr/>
+                <a:graphic xmlns:a="http://schemas.openxmlformats.org/drawingml/2006/main">
+                  <a:graphicData uri="http://schemas.microsoft.com/office/word/2010/wordprocessingShape">
+                    <wps:wsp>
+                      <wps:cNvSpPr txBox="1"/>
+                      <wps:spPr>
+                        <a:xfrm>
+                          <a:off x="0" y="0"/>
+                          <a:ext cx="1069340" cy="286385"/>
+                        </a:xfrm>
+                        <a:prstGeom prst="rect">
+                          <a:avLst/>
+                        </a:prstGeom>
+                        <a:solidFill>
+                          <a:schemeClr val="lt1"/>
+                        </a:solidFill>
+                        <a:ln w="6350">
+                          <a:solidFill>
+                            <a:prstClr val="black"/>
+                          </a:solidFill>
+                        </a:ln>
+                      </wps:spPr>
+                      <wps:txbx>
+                        <w:txbxContent>
+                          <w:p>
+                            <w:pPr>
+                              <w:jc w:val="center"/>
+                              <w:rPr>
+                                <w:rFonts w:ascii="Arial" w:hAnsi="Arial" w:cs="Arial"/>
+                                <w:sz w:val="20"/>
+                                <w:szCs w:val="20"/>
+                              </w:rPr>
+                            </w:pPr>
+                            <w:r>
+                              <w:rPr>
+                                <w:rFonts w:ascii="Arial" w:hAnsi="Arial" w:cs="Arial"/>
+                                <w:sz w:val="20"/>
+                                <w:szCs w:val="20"/>
+                              </w:rPr>
+                              <w:t>${</w:t>
+                            </w:r>
+                            <w:proofErr w:type="spellStart"/>
+                            <w:r>
+                              <w:rPr>
+                                <w:rFonts w:ascii="Arial" w:hAnsi="Arial" w:cs="Arial"/>
+                                <w:sz w:val="20"/>
+                                <w:szCs w:val="20"/>
+                              </w:rPr>
+                              <w:t>fecha_limte</w:t>
+                            </w:r>
+                            <w:proofErr w:type="spellEnd"/>
+                            <w:r>
+                              <w:rPr>
+                                <w:rFonts w:ascii="Arial" w:hAnsi="Arial" w:cs="Arial"/>
+                                <w:sz w:val="20"/>
+                                <w:szCs w:val="20"/>
+                              </w:rPr>
+                              <w:t>}</w:t>
+                            </w:r>
+                          </w:p>
+                        </w:txbxContent>
+                      </wps:txbx>
+                      <wps:bodyPr rot="0" spcFirstLastPara="0" vertOverflow="overflow" horzOverflow="overflow" vert="horz" wrap="square" lIns="91440" tIns="45720" rIns="91440" bIns="45720" numCol="1" spcCol="0" rtlCol="0" fromWordArt="0" anchor="t" anchorCtr="0" forceAA="0" compatLnSpc="1">
+                        <a:prstTxWarp prst="textNoShape">
+                          <a:avLst/>
+                        </a:prstTxWarp>
+                        <a:noAutofit/>
+                      </wps:bodyPr>
+                    </wps:wsp>
+                  </a:graphicData>
+                </a:graphic>
+                <wp14:sizeRelH relativeFrom="margin">
+                  <wp14:pctWidth>0</wp14:pctWidth>
+                </wp14:sizeRelH>
+                <wp14:sizeRelV relativeFrom="margin">
+                  <wp14:pctHeight>0</wp14:pctHeight>
+                </wp14:sizeRelV>
+              </wp:anchor>
+            </w:drawing>
+          </mc:Choice>
+          <mc:Fallback>
+            <w:pict>
+              <v:shape w14:anchorId="408C4126" id="Cuadro de texto 18" o:spid="_x0000_s1029" type="#_x0000_t202" style="position:absolute;margin-left:216.45pt;margin-top:348.7pt;width:84.2pt;height:22.55pt;z-index:251685888;visibility:visible;mso-wrap-style:square;mso-width-percent:0;mso-height-percent:0;mso-wrap-distance-left:9pt;mso-wrap-distance-top:0;mso-wrap-distance-right:9pt;mso-wrap-distance-bottom:0;mso-position-horizontal:absolute;mso-position-horizontal-relative:margin;mso-position-vertical:absolute;mso-position-vertical-relative:text;mso-width-percent:0;mso-height-percent:0;mso-width-relative:margin;mso-height-relative:margin;v-text-anchor:top" o:gfxdata="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" fillcolor="white [3201]" strokeweight=".5pt">
+                <v:textbox>
+                  <w:txbxContent>
+                    <w:p>
+                      <w:pPr>
+                        <w:jc w:val="center"/>
+                        <w:rPr>
+                          <w:rFonts w:ascii="Arial" w:hAnsi="Arial" w:cs="Arial"/>
+                          <w:sz w:val="20"/>
+                          <w:szCs w:val="20"/>
+                        </w:rPr>
+                      </w:pPr>
+                      <w:r>
+                        <w:rPr>
+                          <w:rFonts w:ascii="Arial" w:hAnsi="Arial" w:cs="Arial"/>
+                          <w:sz w:val="20"/>
+                          <w:szCs w:val="20"/>
+                        </w:rPr>
+                        <w:t>${</w:t>
+                      </w:r>
+                      <w:proofErr w:type="spellStart"/>
+                      <w:r>
+                        <w:rPr>
+                          <w:rFonts w:ascii="Arial" w:hAnsi="Arial" w:cs="Arial"/>
+                          <w:sz w:val="20"/>
+                          <w:szCs w:val="20"/>
+                        </w:rPr>
+                        <w:t>fecha_limte</w:t>
+                      </w:r>
+                      <w:proofErr w:type="spellEnd"/>
+                      <w:r>
+                        <w:rPr>
+                          <w:rFonts w:ascii="Arial" w:hAnsi="Arial" w:cs="Arial"/>
+                          <w:sz w:val="20"/>
+                          <w:szCs w:val="20"/>
+                        </w:rPr>
+                        <w:t>}</w:t>
+                      </w:r>
+                    </w:p>
+                  </w:txbxContent>
+                </v:textbox>
+                <w10:wrap anchorx="margin"/>
+              </v:shape>
+            </w:pict>
+          </mc:Fallback>
+        </mc:AlternateContent>
+      </w:r>
+      <w:r>
+        <w:rPr>
+          <w:noProof/>
+          <w:lang w:val="es-MX" w:eastAsia="es-MX"/>
+        </w:rPr>
+        <mc:AlternateContent>
+          <mc:Choice Requires="wps">
+            <w:drawing>
+              <wp:anchor distT="0" distB="0" distL="114300" distR="114300" simplePos="0" relativeHeight="251683840" behindDoc="0" locked="0" layoutInCell="1" allowOverlap="1" wp14:anchorId="0A734351" wp14:editId="21547760">
                 <wp:simplePos x="0" y="0"/>
                 <wp:positionH relativeFrom="column">
-                  <wp:posOffset>1941195</wp:posOffset>
+                  <wp:posOffset>1817370</wp:posOffset>
                 </wp:positionH>
                 <wp:positionV relativeFrom="paragraph">
-                  <wp:posOffset>4360677</wp:posOffset>
+                  <wp:posOffset>4360545</wp:posOffset>
                 </wp:positionV>
-                <wp:extent cx="905774" cy="301924"/>
+                <wp:extent cx="905510" cy="301625"/>
                 <wp:effectExtent l="0" t="0" r="0" b="3175"/>
                 <wp:wrapNone/>
                 <wp:docPr id="17" name="Cuadro de texto 17"/>
@@ -526,7 +677,7 @@
                       <wps:spPr>
                         <a:xfrm>
                           <a:off x="0" y="0"/>
-                          <a:ext cx="905774" cy="301924"/>
+                          <a:ext cx="905510" cy="301625"/>
                         </a:xfrm>
                         <a:prstGeom prst="rect">
                           <a:avLst/>
@@ -649,7 +800,7 @@
           </mc:Choice>
           <mc:Fallback>
             <w:pict>
-              <v:shape w14:anchorId="0A734351" id="Cuadro_x0020_de_x0020_texto_x0020_17" o:spid="_x0000_s1029" type="#_x0000_t202" style="position:absolute;margin-left:152.85pt;margin-top:343.35pt;width:71.3pt;height:23.75pt;z-index:251683840;visibility:visible;mso-wrap-style:square;mso-width-percent:0;mso-height-percent:0;mso-wrap-distance-left:9pt;mso-wrap-distance-top:0;mso-wrap-distance-right:9pt;mso-wrap-distance-bottom:0;mso-position-horizontal:absolute;mso-position-horizontal-relative:text;mso-position-vertical:absolute;mso-position-vertical-relative:text;mso-width-percent:0;mso-height-percent:0;mso-width-relative:margin;mso-height-relative:margin;v-text-anchor:top" o:gfxdata="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" filled="f" stroked="f" strokeweight=".5pt">
+              <v:shape w14:anchorId="0A734351" id="Cuadro de texto 17" o:spid="_x0000_s1030" type="#_x0000_t202" style="position:absolute;margin-left:143.1pt;margin-top:343.35pt;width:71.3pt;height:23.75pt;z-index:251683840;visibility:visible;mso-wrap-style:square;mso-width-percent:0;mso-height-percent:0;mso-wrap-distance-left:9pt;mso-wrap-distance-top:0;mso-wrap-distance-right:9pt;mso-wrap-distance-bottom:0;mso-position-horizontal:absolute;mso-position-horizontal-relative:text;mso-position-vertical:absolute;mso-position-vertical-relative:text;mso-width-percent:0;mso-height-percent:0;mso-width-relative:margin;mso-height-relative:margin;v-text-anchor:top" o:gfxdata="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" filled="f" stroked="f" strokeweight=".5pt">
                 <v:textbox>
                   <w:txbxContent>
                     <w:tbl>
@@ -751,12 +902,375 @@
       <w:r>
         <w:rPr>
           <w:noProof/>
-          <w:lang w:val="es-ES_tradnl" w:eastAsia="es-ES_tradnl"/>
+          <w:lang w:val="es-MX" w:eastAsia="es-MX"/>
         </w:rPr>
         <mc:AlternateContent>
           <mc:Choice Requires="wps">
             <w:drawing>
-              <wp:anchor distT="0" distB="0" distL="114300" distR="114300" simplePos="0" relativeHeight="251687936" behindDoc="0" locked="0" layoutInCell="1" allowOverlap="1" wp14:anchorId="12AFCC3C" wp14:editId="16E934E0">
+              <wp:anchor distT="0" distB="0" distL="114300" distR="114300" simplePos="0" relativeHeight="251671552" behindDoc="0" locked="0" layoutInCell="1" allowOverlap="1" wp14:anchorId="205B467E" wp14:editId="5F5E6693">
+                <wp:simplePos x="0" y="0"/>
+                <wp:positionH relativeFrom="margin">
+                  <wp:posOffset>2748915</wp:posOffset>
+                </wp:positionH>
+                <wp:positionV relativeFrom="paragraph">
+                  <wp:posOffset>770890</wp:posOffset>
+                </wp:positionV>
+                <wp:extent cx="2586355" cy="272415"/>
+                <wp:effectExtent l="0" t="0" r="23495" b="13335"/>
+                <wp:wrapNone/>
+                <wp:docPr id="11" name="Cuadro de texto 11"/>
+                <wp:cNvGraphicFramePr/>
+                <a:graphic xmlns:a="http://schemas.openxmlformats.org/drawingml/2006/main">
+                  <a:graphicData uri="http://schemas.microsoft.com/office/word/2010/wordprocessingShape">
+                    <wps:wsp>
+                      <wps:cNvSpPr txBox="1"/>
+                      <wps:spPr>
+                        <a:xfrm>
+                          <a:off x="0" y="0"/>
+                          <a:ext cx="2586355" cy="272415"/>
+                        </a:xfrm>
+                        <a:prstGeom prst="rect">
+                          <a:avLst/>
+                        </a:prstGeom>
+                        <a:solidFill>
+                          <a:schemeClr val="lt1"/>
+                        </a:solidFill>
+                        <a:ln w="6350">
+                          <a:solidFill>
+                            <a:prstClr val="black"/>
+                          </a:solidFill>
+                        </a:ln>
+                      </wps:spPr>
+                      <wps:txbx>
+                        <w:txbxContent>
+                          <w:p>
+                            <w:pPr>
+                              <w:jc w:val="center"/>
+                              <w:rPr>
+                                <w:rFonts w:ascii="Arial" w:hAnsi="Arial" w:cs="Arial"/>
+                                <w:sz w:val="20"/>
+                                <w:szCs w:val="20"/>
+                              </w:rPr>
+                            </w:pPr>
+                            <w:r>
+                              <w:rPr>
+                                <w:rFonts w:ascii="Arial" w:hAnsi="Arial" w:cs="Arial"/>
+                                <w:sz w:val="20"/>
+                                <w:szCs w:val="20"/>
+                              </w:rPr>
+                              <w:t>${referencia}</w:t>
+                            </w:r>
+                          </w:p>
+                        </w:txbxContent>
+                      </wps:txbx>
+                      <wps:bodyPr rot="0" spcFirstLastPara="0" vertOverflow="overflow" horzOverflow="overflow" vert="horz" wrap="square" lIns="91440" tIns="45720" rIns="91440" bIns="45720" numCol="1" spcCol="0" rtlCol="0" fromWordArt="0" anchor="t" anchorCtr="0" forceAA="0" compatLnSpc="1">
+                        <a:prstTxWarp prst="textNoShape">
+                          <a:avLst/>
+                        </a:prstTxWarp>
+                        <a:noAutofit/>
+                      </wps:bodyPr>
+                    </wps:wsp>
+                  </a:graphicData>
+                </a:graphic>
+                <wp14:sizeRelH relativeFrom="margin">
+                  <wp14:pctWidth>0</wp14:pctWidth>
+                </wp14:sizeRelH>
+                <wp14:sizeRelV relativeFrom="margin">
+                  <wp14:pctHeight>0</wp14:pctHeight>
+                </wp14:sizeRelV>
+              </wp:anchor>
+            </w:drawing>
+          </mc:Choice>
+          <mc:Fallback>
+            <w:pict>
+              <v:shape w14:anchorId="205B467E" id="Cuadro de texto 11" o:spid="_x0000_s1029" type="#_x0000_t202" style="position:absolute;margin-left:216.45pt;margin-top:60.7pt;width:203.65pt;height:21.45pt;z-index:251671552;visibility:visible;mso-wrap-style:square;mso-width-percent:0;mso-height-percent:0;mso-wrap-distance-left:9pt;mso-wrap-distance-top:0;mso-wrap-distance-right:9pt;mso-wrap-distance-bottom:0;mso-position-horizontal:absolute;mso-position-horizontal-relative:margin;mso-position-vertical:absolute;mso-position-vertical-relative:text;mso-width-percent:0;mso-height-percent:0;mso-width-relative:margin;mso-height-relative:margin;v-text-anchor:top" o:gfxdata="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" fillcolor="white [3201]" strokeweight=".5pt">
+                <v:textbox>
+                  <w:txbxContent>
+                    <w:p>
+                      <w:pPr>
+                        <w:jc w:val="center"/>
+                        <w:rPr>
+                          <w:rFonts w:ascii="Arial" w:hAnsi="Arial" w:cs="Arial"/>
+                          <w:sz w:val="20"/>
+                          <w:szCs w:val="20"/>
+                        </w:rPr>
+                      </w:pPr>
+                      <w:r>
+                        <w:rPr>
+                          <w:rFonts w:ascii="Arial" w:hAnsi="Arial" w:cs="Arial"/>
+                          <w:sz w:val="20"/>
+                          <w:szCs w:val="20"/>
+                        </w:rPr>
+                        <w:t>${referencia}</w:t>
+                      </w:r>
+                    </w:p>
+                  </w:txbxContent>
+                </v:textbox>
+                <w10:wrap anchorx="margin"/>
+              </v:shape>
+            </w:pict>
+          </mc:Fallback>
+        </mc:AlternateContent>
+      </w:r>
+      <w:r>
+        <w:rPr>
+          <w:noProof/>
+          <w:lang w:val="es-MX" w:eastAsia="es-MX"/>
+        </w:rPr>
+        <mc:AlternateContent>
+          <mc:Choice Requires="wps">
+            <w:drawing>
+              <wp:anchor distT="0" distB="0" distL="114300" distR="114300" simplePos="0" relativeHeight="251669504" behindDoc="0" locked="0" layoutInCell="1" allowOverlap="1" wp14:anchorId="086E549D" wp14:editId="3F6C74DF">
+                <wp:simplePos x="0" y="0"/>
+                <wp:positionH relativeFrom="column">
+                  <wp:posOffset>1863090</wp:posOffset>
+                </wp:positionH>
+                <wp:positionV relativeFrom="paragraph">
+                  <wp:posOffset>723265</wp:posOffset>
+                </wp:positionV>
+                <wp:extent cx="962025" cy="340995"/>
+                <wp:effectExtent l="0" t="0" r="0" b="1905"/>
+                <wp:wrapNone/>
+                <wp:docPr id="9" name="Cuadro de texto 9"/>
+                <wp:cNvGraphicFramePr/>
+                <a:graphic xmlns:a="http://schemas.openxmlformats.org/drawingml/2006/main">
+                  <a:graphicData uri="http://schemas.microsoft.com/office/word/2010/wordprocessingShape">
+                    <wps:wsp>
+                      <wps:cNvSpPr txBox="1"/>
+                      <wps:spPr>
+                        <a:xfrm>
+                          <a:off x="0" y="0"/>
+                          <a:ext cx="962025" cy="340995"/>
+                        </a:xfrm>
+                        <a:prstGeom prst="rect">
+                          <a:avLst/>
+                        </a:prstGeom>
+                        <a:noFill/>
+                        <a:ln w="6350">
+                          <a:noFill/>
+                        </a:ln>
+                      </wps:spPr>
+                      <wps:txbx>
+                        <w:txbxContent>
+                          <w:tbl>
+                            <w:tblPr>
+                              <w:tblW w:w="11420" w:type="dxa"/>
+                              <w:tblInd w:w="10" w:type="dxa"/>
+                              <w:tblLayout w:type="fixed"/>
+                              <w:tblCellMar>
+                                <w:left w:w="10" w:type="dxa"/>
+                                <w:right w:w="10" w:type="dxa"/>
+                              </w:tblCellMar>
+                              <w:tblLook w:val="0000" w:firstRow="0" w:lastRow="0" w:firstColumn="0" w:lastColumn="0" w:noHBand="0" w:noVBand="0"/>
+                            </w:tblPr>
+                            <w:tblGrid>
+                              <w:gridCol w:w="4927"/>
+                              <w:gridCol w:w="6493"/>
+                            </w:tblGrid>
+                            <w:tr>
+                              <w:trPr>
+                                <w:gridAfter w:val="1"/>
+                                <w:wAfter w:w="1608" w:type="dxa"/>
+                                <w:trHeight w:hRule="exact" w:val="100"/>
+                              </w:trPr>
+                              <w:tc>
+                                <w:tcPr>
+                                  <w:tcW w:w="1220" w:type="dxa"/>
+                                </w:tcPr>
+                                <w:p>
+                                  <w:pPr>
+                                    <w:pStyle w:val="EMPTYCELLSTYLE"/>
+                                  </w:pPr>
+                                </w:p>
+                              </w:tc>
+                            </w:tr>
+                            <w:tr>
+                              <w:trPr>
+                                <w:trHeight w:hRule="exact" w:val="400"/>
+                              </w:trPr>
+                              <w:tc>
+                                <w:tcPr>
+                                  <w:tcW w:w="1420" w:type="dxa"/>
+                                  <w:gridSpan w:val="2"/>
+                                  <w:tcMar>
+                                    <w:top w:w="0" w:type="dxa"/>
+                                    <w:left w:w="0" w:type="dxa"/>
+                                    <w:bottom w:w="0" w:type="dxa"/>
+                                    <w:right w:w="0" w:type="dxa"/>
+                                  </w:tcMar>
+                                </w:tcPr>
+                                <w:p>
+                                  <w:pPr>
+                                    <w:pStyle w:val="Columnheader"/>
+                                    <w:rPr>
+                                      <w:b w:val="0"/>
+                                      <w:sz w:val="18"/>
+                                      <w:szCs w:val="18"/>
+                                    </w:rPr>
+                                  </w:pPr>
+                                  <w:r>
+                                    <w:rPr>
+                                      <w:rFonts w:ascii="Arial" w:eastAsia="Arial" w:hAnsi="Arial" w:cs="Arial"/>
+                                      <w:b w:val="0"/>
+                                      <w:color w:val="000000"/>
+                                      <w:sz w:val="18"/>
+                                      <w:szCs w:val="18"/>
+                                    </w:rPr>
+                                    <w:t>REFERENCIA</w:t>
+                                  </w:r>
+                                </w:p>
+                              </w:tc>
+                            </w:tr>
+                          </w:tbl>
+                          <w:p>
+                            <w:pPr>
+                              <w:rPr>
+                                <w:rFonts w:ascii="Arial" w:hAnsi="Arial" w:cs="Arial"/>
+                                <w:b/>
+                                <w:sz w:val="24"/>
+                                <w:szCs w:val="24"/>
+                              </w:rPr>
+                            </w:pPr>
+                            <w:r>
+                              <w:rPr>
+                                <w:rFonts w:ascii="Arial" w:hAnsi="Arial" w:cs="Arial"/>
+                                <w:b/>
+                                <w:sz w:val="24"/>
+                                <w:szCs w:val="24"/>
+                              </w:rPr>
+                              <w:t>.</w:t>
+                            </w:r>
+                          </w:p>
+                        </w:txbxContent>
+                      </wps:txbx>
+                      <wps:bodyPr rot="0" spcFirstLastPara="0" vertOverflow="overflow" horzOverflow="overflow" vert="horz" wrap="square" lIns="91440" tIns="45720" rIns="91440" bIns="45720" numCol="1" spcCol="0" rtlCol="0" fromWordArt="0" anchor="t" anchorCtr="0" forceAA="0" compatLnSpc="1">
+                        <a:prstTxWarp prst="textNoShape">
+                          <a:avLst/>
+                        </a:prstTxWarp>
+                        <a:noAutofit/>
+                      </wps:bodyPr>
+                    </wps:wsp>
+                  </a:graphicData>
+                </a:graphic>
+                <wp14:sizeRelH relativeFrom="margin">
+                  <wp14:pctWidth>0</wp14:pctWidth>
+                </wp14:sizeRelH>
+                <wp14:sizeRelV relativeFrom="margin">
+                  <wp14:pctHeight>0</wp14:pctHeight>
+                </wp14:sizeRelV>
+              </wp:anchor>
+            </w:drawing>
+          </mc:Choice>
+          <mc:Fallback>
+            <w:pict>
+              <v:shape w14:anchorId="086E549D" id="Cuadro de texto 9" o:spid="_x0000_s1032" type="#_x0000_t202" style="position:absolute;margin-left:146.7pt;margin-top:56.95pt;width:75.75pt;height:26.85pt;z-index:251669504;visibility:visible;mso-wrap-style:square;mso-width-percent:0;mso-height-percent:0;mso-wrap-distance-left:9pt;mso-wrap-distance-top:0;mso-wrap-distance-right:9pt;mso-wrap-distance-bottom:0;mso-position-horizontal:absolute;mso-position-horizontal-relative:text;mso-position-vertical:absolute;mso-position-vertical-relative:text;mso-width-percent:0;mso-height-percent:0;mso-width-relative:margin;mso-height-relative:margin;v-text-anchor:top" o:gfxdata="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" filled="f" stroked="f" strokeweight=".5pt">
+                <v:textbox>
+                  <w:txbxContent>
+                    <w:tbl>
+                      <w:tblPr>
+                        <w:tblW w:w="11420" w:type="dxa"/>
+                        <w:tblInd w:w="10" w:type="dxa"/>
+                        <w:tblLayout w:type="fixed"/>
+                        <w:tblCellMar>
+                          <w:left w:w="10" w:type="dxa"/>
+                          <w:right w:w="10" w:type="dxa"/>
+                        </w:tblCellMar>
+                        <w:tblLook w:val="0000" w:firstRow="0" w:lastRow="0" w:firstColumn="0" w:lastColumn="0" w:noHBand="0" w:noVBand="0"/>
+                      </w:tblPr>
+                      <w:tblGrid>
+                        <w:gridCol w:w="4927"/>
+                        <w:gridCol w:w="6493"/>
+                      </w:tblGrid>
+                      <w:tr>
+                        <w:trPr>
+                          <w:gridAfter w:val="1"/>
+                          <w:wAfter w:w="1608" w:type="dxa"/>
+                          <w:trHeight w:hRule="exact" w:val="100"/>
+                        </w:trPr>
+                        <w:tc>
+                          <w:tcPr>
+                            <w:tcW w:w="1220" w:type="dxa"/>
+                          </w:tcPr>
+                          <w:p>
+                            <w:pPr>
+                              <w:pStyle w:val="EMPTYCELLSTYLE"/>
+                            </w:pPr>
+                          </w:p>
+                        </w:tc>
+                      </w:tr>
+                      <w:tr>
+                        <w:trPr>
+                          <w:trHeight w:hRule="exact" w:val="400"/>
+                        </w:trPr>
+                        <w:tc>
+                          <w:tcPr>
+                            <w:tcW w:w="1420" w:type="dxa"/>
+                            <w:gridSpan w:val="2"/>
+                            <w:tcMar>
+                              <w:top w:w="0" w:type="dxa"/>
+                              <w:left w:w="0" w:type="dxa"/>
+                              <w:bottom w:w="0" w:type="dxa"/>
+                              <w:right w:w="0" w:type="dxa"/>
+                            </w:tcMar>
+                          </w:tcPr>
+                          <w:p>
+                            <w:pPr>
+                              <w:pStyle w:val="Columnheader"/>
+                              <w:rPr>
+                                <w:b w:val="0"/>
+                                <w:sz w:val="18"/>
+                                <w:szCs w:val="18"/>
+                              </w:rPr>
+                            </w:pPr>
+                            <w:r>
+                              <w:rPr>
+                                <w:rFonts w:ascii="Arial" w:eastAsia="Arial" w:hAnsi="Arial" w:cs="Arial"/>
+                                <w:b w:val="0"/>
+                                <w:color w:val="000000"/>
+                                <w:sz w:val="18"/>
+                                <w:szCs w:val="18"/>
+                              </w:rPr>
+                              <w:t>REFERENCIA</w:t>
+                            </w:r>
+                          </w:p>
+                        </w:tc>
+                      </w:tr>
+                    </w:tbl>
+                    <w:p>
+                      <w:pPr>
+                        <w:rPr>
+                          <w:rFonts w:ascii="Arial" w:hAnsi="Arial" w:cs="Arial"/>
+                          <w:b/>
+                          <w:sz w:val="24"/>
+                          <w:szCs w:val="24"/>
+                        </w:rPr>
+                      </w:pPr>
+                      <w:r>
+                        <w:rPr>
+                          <w:rFonts w:ascii="Arial" w:hAnsi="Arial" w:cs="Arial"/>
+                          <w:b/>
+                          <w:sz w:val="24"/>
+                          <w:szCs w:val="24"/>
+                        </w:rPr>
+                        <w:t>.</w:t>
+                      </w:r>
+                    </w:p>
+                  </w:txbxContent>
+                </v:textbox>
+              </v:shape>
+            </w:pict>
+          </mc:Fallback>
+        </mc:AlternateContent>
+      </w:r>
+      <w:r>
+        <w:rPr>
+          <w:noProof/>
+          <w:lang w:val="es-MX" w:eastAsia="es-MX"/>
+        </w:rPr>
+        <mc:AlternateContent>
+          <mc:Choice Requires="wps">
+            <w:drawing>
+              <wp:anchor distT="0" distB="0" distL="114300" distR="114300" simplePos="0" relativeHeight="251687936" behindDoc="0" locked="0" layoutInCell="1" allowOverlap="1" wp14:anchorId="12AFCC3C" wp14:editId="5D1ABF8D">
                 <wp:simplePos x="0" y="0"/>
                 <wp:positionH relativeFrom="margin">
                   <wp:posOffset>3886200</wp:posOffset>
@@ -840,7 +1354,7 @@
           </mc:Choice>
           <mc:Fallback>
             <w:pict>
-              <v:shape w14:anchorId="12AFCC3C" id="Cuadro_x0020_de_x0020_texto_x0020_19" o:spid="_x0000_s1030" type="#_x0000_t202" style="position:absolute;margin-left:306pt;margin-top:348.8pt;width:115.55pt;height:21.45pt;z-index:251687936;visibility:visible;mso-wrap-style:square;mso-width-percent:0;mso-height-percent:0;mso-wrap-distance-left:9pt;mso-wrap-distance-top:0;mso-wrap-distance-right:9pt;mso-wrap-distance-bottom:0;mso-position-horizontal:absolute;mso-position-horizontal-relative:margin;mso-position-vertical:absolute;mso-position-vertical-relative:text;mso-width-percent:0;mso-height-percent:0;mso-width-relative:margin;mso-height-relative:margin;v-text-anchor:top" o:gfxdata="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" fillcolor="white [3201]" strokeweight=".5pt">
+              <v:shape w14:anchorId="12AFCC3C" id="Cuadro de texto 19" o:spid="_x0000_s1033" type="#_x0000_t202" style="position:absolute;margin-left:306pt;margin-top:348.8pt;width:115.55pt;height:21.45pt;z-index:251687936;visibility:visible;mso-wrap-style:square;mso-width-percent:0;mso-height-percent:0;mso-wrap-distance-left:9pt;mso-wrap-distance-top:0;mso-wrap-distance-right:9pt;mso-wrap-distance-bottom:0;mso-position-horizontal:absolute;mso-position-horizontal-relative:margin;mso-position-vertical:absolute;mso-position-vertical-relative:text;mso-width-percent:0;mso-height-percent:0;mso-width-relative:margin;mso-height-relative:margin;v-text-anchor:top" o:gfxdata="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" fillcolor="white [3201]" strokeweight=".5pt">
                 <v:textbox>
                   <w:txbxContent>
                     <w:p>
@@ -880,269 +1394,7 @@
       <w:r>
         <w:rPr>
           <w:noProof/>
-          <w:lang w:val="es-ES_tradnl" w:eastAsia="es-ES_tradnl"/>
-        </w:rPr>
-        <mc:AlternateContent>
-          <mc:Choice Requires="wps">
-            <w:drawing>
-              <wp:anchor distT="0" distB="0" distL="114300" distR="114300" simplePos="0" relativeHeight="251685888" behindDoc="0" locked="0" layoutInCell="1" allowOverlap="1" wp14:anchorId="408C4126" wp14:editId="7192D97B">
-                <wp:simplePos x="0" y="0"/>
-                <wp:positionH relativeFrom="margin">
-                  <wp:posOffset>2857368</wp:posOffset>
-                </wp:positionH>
-                <wp:positionV relativeFrom="paragraph">
-                  <wp:posOffset>4430774</wp:posOffset>
-                </wp:positionV>
-                <wp:extent cx="965068" cy="286385"/>
-                <wp:effectExtent l="0" t="0" r="26035" b="18415"/>
-                <wp:wrapNone/>
-                <wp:docPr id="18" name="Cuadro de texto 18"/>
-                <wp:cNvGraphicFramePr/>
-                <a:graphic xmlns:a="http://schemas.openxmlformats.org/drawingml/2006/main">
-                  <a:graphicData uri="http://schemas.microsoft.com/office/word/2010/wordprocessingShape">
-                    <wps:wsp>
-                      <wps:cNvSpPr txBox="1"/>
-                      <wps:spPr>
-                        <a:xfrm>
-                          <a:off x="0" y="0"/>
-                          <a:ext cx="965068" cy="286385"/>
-                        </a:xfrm>
-                        <a:prstGeom prst="rect">
-                          <a:avLst/>
-                        </a:prstGeom>
-                        <a:solidFill>
-                          <a:schemeClr val="lt1"/>
-                        </a:solidFill>
-                        <a:ln w="6350">
-                          <a:solidFill>
-                            <a:prstClr val="black"/>
-                          </a:solidFill>
-                        </a:ln>
-                      </wps:spPr>
-                      <wps:txbx>
-                        <w:txbxContent>
-                          <w:p>
-                            <w:pPr>
-                              <w:jc w:val="center"/>
-                              <w:rPr>
-                                <w:rFonts w:ascii="Arial" w:hAnsi="Arial" w:cs="Arial"/>
-                                <w:sz w:val="20"/>
-                                <w:szCs w:val="20"/>
-                              </w:rPr>
-                            </w:pPr>
-                            <w:r>
-                              <w:rPr>
-                                <w:rFonts w:ascii="Arial" w:hAnsi="Arial" w:cs="Arial"/>
-                                <w:sz w:val="20"/>
-                                <w:szCs w:val="20"/>
-                              </w:rPr>
-                              <w:t>${</w:t>
-                            </w:r>
-                            <w:proofErr w:type="spellStart"/>
-                            <w:r>
-                              <w:rPr>
-                                <w:rFonts w:ascii="Arial" w:hAnsi="Arial" w:cs="Arial"/>
-                                <w:sz w:val="20"/>
-                                <w:szCs w:val="20"/>
-                              </w:rPr>
-                              <w:t>fecha_limte</w:t>
-                            </w:r>
-                            <w:proofErr w:type="spellEnd"/>
-                            <w:r>
-                              <w:rPr>
-                                <w:rFonts w:ascii="Arial" w:hAnsi="Arial" w:cs="Arial"/>
-                                <w:sz w:val="20"/>
-                                <w:szCs w:val="20"/>
-                              </w:rPr>
-                              <w:t>}</w:t>
-                            </w:r>
-                          </w:p>
-                        </w:txbxContent>
-                      </wps:txbx>
-                      <wps:bodyPr rot="0" spcFirstLastPara="0" vertOverflow="overflow" horzOverflow="overflow" vert="horz" wrap="square" lIns="91440" tIns="45720" rIns="91440" bIns="45720" numCol="1" spcCol="0" rtlCol="0" fromWordArt="0" anchor="t" anchorCtr="0" forceAA="0" compatLnSpc="1">
-                        <a:prstTxWarp prst="textNoShape">
-                          <a:avLst/>
-                        </a:prstTxWarp>
-                        <a:noAutofit/>
-                      </wps:bodyPr>
-                    </wps:wsp>
-                  </a:graphicData>
-                </a:graphic>
-                <wp14:sizeRelH relativeFrom="margin">
-                  <wp14:pctWidth>0</wp14:pctWidth>
-                </wp14:sizeRelH>
-                <wp14:sizeRelV relativeFrom="margin">
-                  <wp14:pctHeight>0</wp14:pctHeight>
-                </wp14:sizeRelV>
-              </wp:anchor>
-            </w:drawing>
-          </mc:Choice>
-          <mc:Fallback>
-            <w:pict>
-              <v:shape w14:anchorId="408C4126" id="Cuadro_x0020_de_x0020_texto_x0020_18" o:spid="_x0000_s1031" type="#_x0000_t202" style="position:absolute;margin-left:225pt;margin-top:348.9pt;width:76pt;height:22.55pt;z-index:251685888;visibility:visible;mso-wrap-style:square;mso-width-percent:0;mso-height-percent:0;mso-wrap-distance-left:9pt;mso-wrap-distance-top:0;mso-wrap-distance-right:9pt;mso-wrap-distance-bottom:0;mso-position-horizontal:absolute;mso-position-horizontal-relative:margin;mso-position-vertical:absolute;mso-position-vertical-relative:text;mso-width-percent:0;mso-height-percent:0;mso-width-relative:margin;mso-height-relative:margin;v-text-anchor:top" o:gfxdata="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" fillcolor="white [3201]" strokeweight=".5pt">
-                <v:textbox>
-                  <w:txbxContent>
-                    <w:p>
-                      <w:pPr>
-                        <w:jc w:val="center"/>
-                        <w:rPr>
-                          <w:rFonts w:ascii="Arial" w:hAnsi="Arial" w:cs="Arial"/>
-                          <w:sz w:val="20"/>
-                          <w:szCs w:val="20"/>
-                        </w:rPr>
-                      </w:pPr>
-                      <w:r>
-                        <w:rPr>
-                          <w:rFonts w:ascii="Arial" w:hAnsi="Arial" w:cs="Arial"/>
-                          <w:sz w:val="20"/>
-                          <w:szCs w:val="20"/>
-                        </w:rPr>
-                        <w:t>${</w:t>
-                      </w:r>
-                      <w:proofErr w:type="spellStart"/>
-                      <w:r>
-                        <w:rPr>
-                          <w:rFonts w:ascii="Arial" w:hAnsi="Arial" w:cs="Arial"/>
-                          <w:sz w:val="20"/>
-                          <w:szCs w:val="20"/>
-                        </w:rPr>
-                        <w:t>fecha_limte</w:t>
-                      </w:r>
-                      <w:proofErr w:type="spellEnd"/>
-                      <w:r>
-                        <w:rPr>
-                          <w:rFonts w:ascii="Arial" w:hAnsi="Arial" w:cs="Arial"/>
-                          <w:sz w:val="20"/>
-                          <w:szCs w:val="20"/>
-                        </w:rPr>
-                        <w:t>}</w:t>
-                      </w:r>
-                    </w:p>
-                  </w:txbxContent>
-                </v:textbox>
-                <w10:wrap anchorx="margin"/>
-              </v:shape>
-            </w:pict>
-          </mc:Fallback>
-        </mc:AlternateContent>
-      </w:r>
-      <w:r>
-        <w:rPr>
-          <w:noProof/>
-          <w:lang w:val="es-ES_tradnl" w:eastAsia="es-ES_tradnl"/>
-        </w:rPr>
-        <mc:AlternateContent>
-          <mc:Choice Requires="wps">
-            <w:drawing>
-              <wp:anchor distT="0" distB="0" distL="114300" distR="114300" simplePos="0" relativeHeight="251671552" behindDoc="0" locked="0" layoutInCell="1" allowOverlap="1" wp14:anchorId="205B467E" wp14:editId="68AC1754">
-                <wp:simplePos x="0" y="0"/>
-                <wp:positionH relativeFrom="margin">
-                  <wp:posOffset>3657600</wp:posOffset>
-                </wp:positionH>
-                <wp:positionV relativeFrom="paragraph">
-                  <wp:posOffset>772424</wp:posOffset>
-                </wp:positionV>
-                <wp:extent cx="1681829" cy="272415"/>
-                <wp:effectExtent l="0" t="0" r="20320" b="32385"/>
-                <wp:wrapNone/>
-                <wp:docPr id="11" name="Cuadro de texto 11"/>
-                <wp:cNvGraphicFramePr/>
-                <a:graphic xmlns:a="http://schemas.openxmlformats.org/drawingml/2006/main">
-                  <a:graphicData uri="http://schemas.microsoft.com/office/word/2010/wordprocessingShape">
-                    <wps:wsp>
-                      <wps:cNvSpPr txBox="1"/>
-                      <wps:spPr>
-                        <a:xfrm>
-                          <a:off x="0" y="0"/>
-                          <a:ext cx="1681829" cy="272415"/>
-                        </a:xfrm>
-                        <a:prstGeom prst="rect">
-                          <a:avLst/>
-                        </a:prstGeom>
-                        <a:solidFill>
-                          <a:schemeClr val="lt1"/>
-                        </a:solidFill>
-                        <a:ln w="6350">
-                          <a:solidFill>
-                            <a:prstClr val="black"/>
-                          </a:solidFill>
-                        </a:ln>
-                      </wps:spPr>
-                      <wps:txbx>
-                        <w:txbxContent>
-                          <w:p>
-                            <w:pPr>
-                              <w:jc w:val="center"/>
-                              <w:rPr>
-                                <w:rFonts w:ascii="Arial" w:hAnsi="Arial" w:cs="Arial"/>
-                                <w:sz w:val="20"/>
-                                <w:szCs w:val="20"/>
-                              </w:rPr>
-                            </w:pPr>
-                            <w:r>
-                              <w:rPr>
-                                <w:rFonts w:ascii="Arial" w:hAnsi="Arial" w:cs="Arial"/>
-                                <w:sz w:val="20"/>
-                                <w:szCs w:val="20"/>
-                              </w:rPr>
-                              <w:t>${referencia}</w:t>
-                            </w:r>
-                          </w:p>
-                        </w:txbxContent>
-                      </wps:txbx>
-                      <wps:bodyPr rot="0" spcFirstLastPara="0" vertOverflow="overflow" horzOverflow="overflow" vert="horz" wrap="square" lIns="91440" tIns="45720" rIns="91440" bIns="45720" numCol="1" spcCol="0" rtlCol="0" fromWordArt="0" anchor="t" anchorCtr="0" forceAA="0" compatLnSpc="1">
-                        <a:prstTxWarp prst="textNoShape">
-                          <a:avLst/>
-                        </a:prstTxWarp>
-                        <a:noAutofit/>
-                      </wps:bodyPr>
-                    </wps:wsp>
-                  </a:graphicData>
-                </a:graphic>
-                <wp14:sizeRelH relativeFrom="margin">
-                  <wp14:pctWidth>0</wp14:pctWidth>
-                </wp14:sizeRelH>
-                <wp14:sizeRelV relativeFrom="margin">
-                  <wp14:pctHeight>0</wp14:pctHeight>
-                </wp14:sizeRelV>
-              </wp:anchor>
-            </w:drawing>
-          </mc:Choice>
-          <mc:Fallback>
-            <w:pict>
-              <v:shape w14:anchorId="205B467E" id="Cuadro_x0020_de_x0020_texto_x0020_11" o:spid="_x0000_s1029" type="#_x0000_t202" style="position:absolute;margin-left:4in;margin-top:60.8pt;width:132.45pt;height:21.45pt;z-index:251671552;visibility:visible;mso-wrap-style:square;mso-width-percent:0;mso-height-percent:0;mso-wrap-distance-left:9pt;mso-wrap-distance-top:0;mso-wrap-distance-right:9pt;mso-wrap-distance-bottom:0;mso-position-horizontal:absolute;mso-position-horizontal-relative:margin;mso-position-vertical:absolute;mso-position-vertical-relative:text;mso-width-percent:0;mso-height-percent:0;mso-width-relative:margin;mso-height-relative:margin;v-text-anchor:top" o:gfxdata="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" fillcolor="white [3201]" strokeweight=".5pt">
-                <v:textbox>
-                  <w:txbxContent>
-                    <w:p>
-                      <w:pPr>
-                        <w:jc w:val="center"/>
-                        <w:rPr>
-                          <w:rFonts w:ascii="Arial" w:hAnsi="Arial" w:cs="Arial"/>
-                          <w:sz w:val="20"/>
-                          <w:szCs w:val="20"/>
-                        </w:rPr>
-                      </w:pPr>
-                      <w:r>
-                        <w:rPr>
-                          <w:rFonts w:ascii="Arial" w:hAnsi="Arial" w:cs="Arial"/>
-                          <w:sz w:val="20"/>
-                          <w:szCs w:val="20"/>
-                        </w:rPr>
-                        <w:t>${referencia}</w:t>
-                      </w:r>
-                    </w:p>
-                  </w:txbxContent>
-                </v:textbox>
-                <w10:wrap anchorx="margin"/>
-              </v:shape>
-            </w:pict>
-          </mc:Fallback>
-        </mc:AlternateContent>
-      </w:r>
-      <w:r>
-        <w:rPr>
-          <w:noProof/>
-          <w:lang w:val="es-ES_tradnl" w:eastAsia="es-ES_tradnl"/>
+          <w:lang w:val="es-MX" w:eastAsia="es-MX"/>
         </w:rPr>
         <mc:AlternateContent>
           <mc:Choice Requires="wps">
@@ -1239,7 +1491,7 @@
               </wp:anchor>
             </w:drawing>
           </mc:Choice>
-          <mc:Fallback xmlns:w16se="http://schemas.microsoft.com/office/word/2015/wordml/symex" xmlns:cx="http://schemas.microsoft.com/office/drawing/2014/chartex">
+          <mc:Fallback xmlns:mv="urn:schemas-microsoft-com:mac:vml" xmlns:mo="http://schemas.microsoft.com/office/mac/office/2008/main">
             <w:pict>
               <v:shape w14:anchorId="6FC59F7C" id="Cuadro de texto 21" o:spid="_x0000_s1029" type="#_x0000_t202" style="position:absolute;margin-left:26.7pt;margin-top:426.7pt;width:393.3pt;height:68.75pt;z-index:251692032;visibility:visible;mso-wrap-style:square;mso-width-percent:0;mso-height-percent:0;mso-wrap-distance-left:9pt;mso-wrap-distance-top:0;mso-wrap-distance-right:9pt;mso-wrap-distance-bottom:0;mso-position-horizontal:absolute;mso-position-horizontal-relative:margin;mso-position-vertical:absolute;mso-position-vertical-relative:text;mso-width-percent:0;mso-height-percent:0;mso-width-relative:margin;mso-height-relative:margin;v-text-anchor:top" o:gfxdata="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" fillcolor="white [3201]" strokeweight=".5pt">
                 <v:textbox>
@@ -1291,7 +1543,7 @@
       <w:r>
         <w:rPr>
           <w:noProof/>
-          <w:lang w:val="es-ES_tradnl" w:eastAsia="es-ES_tradnl"/>
+          <w:lang w:val="es-MX" w:eastAsia="es-MX"/>
         </w:rPr>
         <mc:AlternateContent>
           <mc:Choice Requires="wps">
@@ -1369,7 +1621,7 @@
               </wp:anchor>
             </w:drawing>
           </mc:Choice>
-          <mc:Fallback xmlns:w16se="http://schemas.microsoft.com/office/word/2015/wordml/symex" xmlns:cx="http://schemas.microsoft.com/office/drawing/2014/chartex">
+          <mc:Fallback xmlns:mv="urn:schemas-microsoft-com:mac:vml" xmlns:mo="http://schemas.microsoft.com/office/mac/office/2008/main">
             <w:pict>
               <v:shape w14:anchorId="12F63A5A" id="Cuadro de texto 20" o:spid="_x0000_s1030" type="#_x0000_t202" style="position:absolute;margin-left:26.7pt;margin-top:393.7pt;width:393.4pt;height:22.5pt;z-index:251689984;visibility:visible;mso-wrap-style:square;mso-width-percent:0;mso-height-percent:0;mso-wrap-distance-left:9pt;mso-wrap-distance-top:0;mso-wrap-distance-right:9pt;mso-wrap-distance-bottom:0;mso-position-horizontal:absolute;mso-position-horizontal-relative:margin;mso-position-vertical:absolute;mso-position-vertical-relative:text;mso-width-percent:0;mso-height-percent:0;mso-width-relative:margin;mso-height-relative:margin;v-text-anchor:top" o:gfxdata="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" fillcolor="white [3201]" strokeweight=".5pt">
                 <v:textbox>
@@ -1402,7 +1654,7 @@
       <w:r>
         <w:rPr>
           <w:noProof/>
-          <w:lang w:val="es-ES_tradnl" w:eastAsia="es-ES_tradnl"/>
+          <w:lang w:val="es-MX" w:eastAsia="es-MX"/>
         </w:rPr>
         <mc:AlternateContent>
           <mc:Choice Requires="wps">
@@ -1480,7 +1732,7 @@
               </wp:anchor>
             </w:drawing>
           </mc:Choice>
-          <mc:Fallback xmlns:w16se="http://schemas.microsoft.com/office/word/2015/wordml/symex" xmlns:cx="http://schemas.microsoft.com/office/drawing/2014/chartex">
+          <mc:Fallback xmlns:mv="urn:schemas-microsoft-com:mac:vml" xmlns:mo="http://schemas.microsoft.com/office/mac/office/2008/main">
             <w:pict>
               <v:shape w14:anchorId="4A8010C6" id="Cuadro de texto 13" o:spid="_x0000_s1031" type="#_x0000_t202" style="position:absolute;margin-left:24.45pt;margin-top:166.45pt;width:393.25pt;height:96.85pt;z-index:251675648;visibility:visible;mso-wrap-style:square;mso-width-percent:0;mso-height-percent:0;mso-wrap-distance-left:9pt;mso-wrap-distance-top:0;mso-wrap-distance-right:9pt;mso-wrap-distance-bottom:0;mso-position-horizontal:absolute;mso-position-horizontal-relative:margin;mso-position-vertical:absolute;mso-position-vertical-relative:text;mso-width-percent:0;mso-height-percent:0;mso-width-relative:margin;mso-height-relative:margin;v-text-anchor:top" o:gfxdata="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" fillcolor="white [3201]" strokeweight=".5pt">
                 <v:textbox>
@@ -1513,7 +1765,7 @@
       <w:r>
         <w:rPr>
           <w:noProof/>
-          <w:lang w:val="es-ES_tradnl" w:eastAsia="es-ES_tradnl"/>
+          <w:lang w:val="es-MX" w:eastAsia="es-MX"/>
         </w:rPr>
         <mc:AlternateContent>
           <mc:Choice Requires="wps">
@@ -1661,7 +1913,7 @@
           </mc:Choice>
           <mc:Fallback>
             <w:pict>
-              <v:shape w14:anchorId="3E7CF2BB" id="Cuadro_x0020_de_x0020_texto_x0020_29" o:spid="_x0000_s1036" type="#_x0000_t202" style="position:absolute;margin-left:-56.7pt;margin-top:185.2pt;width:67.7pt;height:31.15pt;z-index:251708416;visibility:visible;mso-wrap-style:square;mso-width-percent:0;mso-height-percent:0;mso-wrap-distance-left:9pt;mso-wrap-distance-top:0;mso-wrap-distance-right:9pt;mso-wrap-distance-bottom:0;mso-position-horizontal:absolute;mso-position-horizontal-relative:margin;mso-position-vertical:absolute;mso-position-vertical-relative:text;mso-width-percent:0;mso-height-percent:0;mso-width-relative:margin;mso-height-relative:margin;v-text-anchor:top" o:gfxdata="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" filled="f" stroked="f" strokeweight=".5pt">
+              <v:shape w14:anchorId="3E7CF2BB" id="Cuadro de texto 29" o:spid="_x0000_s1037" type="#_x0000_t202" style="position:absolute;margin-left:-56.7pt;margin-top:185.2pt;width:67.7pt;height:31.15pt;z-index:251708416;visibility:visible;mso-wrap-style:square;mso-width-percent:0;mso-height-percent:0;mso-wrap-distance-left:9pt;mso-wrap-distance-top:0;mso-wrap-distance-right:9pt;mso-wrap-distance-bottom:0;mso-position-horizontal:absolute;mso-position-horizontal-relative:margin;mso-position-vertical:absolute;mso-position-vertical-relative:text;mso-width-percent:0;mso-height-percent:0;mso-width-relative:margin;mso-height-relative:margin;v-text-anchor:top" o:gfxdata="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" filled="f" stroked="f" strokeweight=".5pt">
                 <v:textbox>
                   <w:txbxContent>
                     <w:tbl>
@@ -1764,7 +2016,7 @@
       <w:r>
         <w:rPr>
           <w:noProof/>
-          <w:lang w:val="es-ES_tradnl" w:eastAsia="es-ES_tradnl"/>
+          <w:lang w:val="es-MX" w:eastAsia="es-MX"/>
         </w:rPr>
         <mc:AlternateContent>
           <mc:Choice Requires="wps">
@@ -1912,7 +2164,7 @@
           </mc:Choice>
           <mc:Fallback>
             <w:pict>
-              <v:shape w14:anchorId="667FC6FF" id="Cuadro_x0020_de_x0020_texto_x0020_28" o:spid="_x0000_s1037" type="#_x0000_t202" style="position:absolute;margin-left:-56pt;margin-top:121.95pt;width:93.5pt;height:31.15pt;z-index:251706368;visibility:visible;mso-wrap-style:square;mso-width-percent:0;mso-height-percent:0;mso-wrap-distance-left:9pt;mso-wrap-distance-top:0;mso-wrap-distance-right:9pt;mso-wrap-distance-bottom:0;mso-position-horizontal:absolute;mso-position-horizontal-relative:margin;mso-position-vertical:absolute;mso-position-vertical-relative:text;mso-width-percent:0;mso-height-percent:0;mso-width-relative:margin;mso-height-relative:margin;v-text-anchor:top" o:gfxdata="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" filled="f" stroked="f" strokeweight=".5pt">
+              <v:shape w14:anchorId="667FC6FF" id="Cuadro de texto 28" o:spid="_x0000_s1038" type="#_x0000_t202" style="position:absolute;margin-left:-56pt;margin-top:121.95pt;width:93.5pt;height:31.15pt;z-index:251706368;visibility:visible;mso-wrap-style:square;mso-width-percent:0;mso-height-percent:0;mso-wrap-distance-left:9pt;mso-wrap-distance-top:0;mso-wrap-distance-right:9pt;mso-wrap-distance-bottom:0;mso-position-horizontal:absolute;mso-position-horizontal-relative:margin;mso-position-vertical:absolute;mso-position-vertical-relative:text;mso-width-percent:0;mso-height-percent:0;mso-width-relative:margin;mso-height-relative:margin;v-text-anchor:top" o:gfxdata="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" filled="f" stroked="f" strokeweight=".5pt">
                 <v:textbox>
                   <w:txbxContent>
                     <w:tbl>
@@ -2015,12 +2267,12 @@
       <w:r>
         <w:rPr>
           <w:noProof/>
-          <w:lang w:val="es-ES_tradnl" w:eastAsia="es-ES_tradnl"/>
+          <w:lang w:val="es-MX" w:eastAsia="es-MX"/>
         </w:rPr>
         <mc:AlternateContent>
           <mc:Choice Requires="wps">
             <w:drawing>
-              <wp:anchor distT="0" distB="0" distL="114300" distR="114300" simplePos="0" relativeHeight="251673600" behindDoc="0" locked="0" layoutInCell="1" allowOverlap="1" wp14:anchorId="1E3B3593" wp14:editId="608318CC">
+              <wp:anchor distT="0" distB="0" distL="114300" distR="114300" simplePos="0" relativeHeight="251673600" behindDoc="0" locked="0" layoutInCell="1" allowOverlap="1" wp14:anchorId="1E3B3593" wp14:editId="0FB3244C">
                 <wp:simplePos x="0" y="0"/>
                 <wp:positionH relativeFrom="margin">
                   <wp:posOffset>329565</wp:posOffset>
@@ -2096,7 +2348,7 @@
           </mc:Choice>
           <mc:Fallback>
             <w:pict>
-              <v:shape w14:anchorId="1E3B3593" id="Cuadro_x0020_de_x0020_texto_x0020_12" o:spid="_x0000_s1035" type="#_x0000_t202" style="position:absolute;margin-left:25.95pt;margin-top:121.2pt;width:393.25pt;height:30.05pt;z-index:251673600;visibility:visible;mso-wrap-style:square;mso-width-percent:0;mso-height-percent:0;mso-wrap-distance-left:9pt;mso-wrap-distance-top:0;mso-wrap-distance-right:9pt;mso-wrap-distance-bottom:0;mso-position-horizontal:absolute;mso-position-horizontal-relative:margin;mso-position-vertical:absolute;mso-position-vertical-relative:text;mso-width-percent:0;mso-height-percent:0;mso-width-relative:margin;mso-height-relative:margin;v-text-anchor:top" o:gfxdata="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" fillcolor="white [3201]" strokeweight=".5pt">
+              <v:shape w14:anchorId="1E3B3593" id="Cuadro de texto 12" o:spid="_x0000_s1039" type="#_x0000_t202" style="position:absolute;margin-left:25.95pt;margin-top:121.2pt;width:393.25pt;height:30.05pt;z-index:251673600;visibility:visible;mso-wrap-style:square;mso-width-percent:0;mso-height-percent:0;mso-wrap-distance-left:9pt;mso-wrap-distance-top:0;mso-wrap-distance-right:9pt;mso-wrap-distance-bottom:0;mso-position-horizontal:absolute;mso-position-horizontal-relative:margin;mso-position-vertical:absolute;mso-position-vertical-relative:text;mso-width-percent:0;mso-height-percent:0;mso-width-relative:margin;mso-height-relative:margin;v-text-anchor:top" o:gfxdata="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" fillcolor="white [3201]" strokeweight=".5pt">
                 <v:textbox>
                   <w:txbxContent>
                     <w:p>
@@ -2114,19 +2366,9 @@
                           <w:sz w:val="20"/>
                           <w:szCs w:val="20"/>
                         </w:rPr>
-                        <w:t>$</w:t>
-                      </w:r>
-                      <w:bookmarkStart w:id="1" w:name="_GoBack"/>
-                      <w:r>
-                        <w:rPr>
-                          <w:rFonts w:ascii="Arial" w:hAnsi="Arial" w:cs="Arial"/>
-                          <w:sz w:val="20"/>
-                          <w:szCs w:val="20"/>
-                        </w:rPr>
-                        <w:t>{procedencia}</w:t>
+                        <w:t>${procedencia}</w:t>
                       </w:r>
                     </w:p>
-                    <w:bookmarkEnd w:id="1"/>
                   </w:txbxContent>
                 </v:textbox>
                 <w10:wrap anchorx="margin"/>
@@ -2138,257 +2380,7 @@
       <w:r>
         <w:rPr>
           <w:noProof/>
-          <w:lang w:val="es-ES_tradnl" w:eastAsia="es-ES_tradnl"/>
-        </w:rPr>
-        <mc:AlternateContent>
-          <mc:Choice Requires="wps">
-            <w:drawing>
-              <wp:anchor distT="0" distB="0" distL="114300" distR="114300" simplePos="0" relativeHeight="251669504" behindDoc="0" locked="0" layoutInCell="1" allowOverlap="1" wp14:anchorId="086E549D" wp14:editId="0BB0AF01">
-                <wp:simplePos x="0" y="0"/>
-                <wp:positionH relativeFrom="column">
-                  <wp:posOffset>2576830</wp:posOffset>
-                </wp:positionH>
-                <wp:positionV relativeFrom="paragraph">
-                  <wp:posOffset>723900</wp:posOffset>
-                </wp:positionV>
-                <wp:extent cx="1105469" cy="341194"/>
-                <wp:effectExtent l="0" t="0" r="0" b="1905"/>
-                <wp:wrapNone/>
-                <wp:docPr id="9" name="Cuadro de texto 9"/>
-                <wp:cNvGraphicFramePr/>
-                <a:graphic xmlns:a="http://schemas.openxmlformats.org/drawingml/2006/main">
-                  <a:graphicData uri="http://schemas.microsoft.com/office/word/2010/wordprocessingShape">
-                    <wps:wsp>
-                      <wps:cNvSpPr txBox="1"/>
-                      <wps:spPr>
-                        <a:xfrm>
-                          <a:off x="0" y="0"/>
-                          <a:ext cx="1105469" cy="341194"/>
-                        </a:xfrm>
-                        <a:prstGeom prst="rect">
-                          <a:avLst/>
-                        </a:prstGeom>
-                        <a:noFill/>
-                        <a:ln w="6350">
-                          <a:noFill/>
-                        </a:ln>
-                      </wps:spPr>
-                      <wps:txbx>
-                        <w:txbxContent>
-                          <w:tbl>
-                            <w:tblPr>
-                              <w:tblW w:w="11420" w:type="dxa"/>
-                              <w:tblInd w:w="10" w:type="dxa"/>
-                              <w:tblLayout w:type="fixed"/>
-                              <w:tblCellMar>
-                                <w:left w:w="10" w:type="dxa"/>
-                                <w:right w:w="10" w:type="dxa"/>
-                              </w:tblCellMar>
-                              <w:tblLook w:val="0000" w:firstRow="0" w:lastRow="0" w:firstColumn="0" w:lastColumn="0" w:noHBand="0" w:noVBand="0"/>
-                            </w:tblPr>
-                            <w:tblGrid>
-                              <w:gridCol w:w="4927"/>
-                              <w:gridCol w:w="6493"/>
-                            </w:tblGrid>
-                            <w:tr>
-                              <w:trPr>
-                                <w:gridAfter w:val="1"/>
-                                <w:wAfter w:w="1608" w:type="dxa"/>
-                                <w:trHeight w:hRule="exact" w:val="100"/>
-                              </w:trPr>
-                              <w:tc>
-                                <w:tcPr>
-                                  <w:tcW w:w="1220" w:type="dxa"/>
-                                </w:tcPr>
-                                <w:p>
-                                  <w:pPr>
-                                    <w:pStyle w:val="EMPTYCELLSTYLE"/>
-                                  </w:pPr>
-                                </w:p>
-                              </w:tc>
-                            </w:tr>
-                            <w:tr>
-                              <w:trPr>
-                                <w:trHeight w:hRule="exact" w:val="400"/>
-                              </w:trPr>
-                              <w:tc>
-                                <w:tcPr>
-                                  <w:tcW w:w="1420" w:type="dxa"/>
-                                  <w:gridSpan w:val="2"/>
-                                  <w:tcMar>
-                                    <w:top w:w="0" w:type="dxa"/>
-                                    <w:left w:w="0" w:type="dxa"/>
-                                    <w:bottom w:w="0" w:type="dxa"/>
-                                    <w:right w:w="0" w:type="dxa"/>
-                                  </w:tcMar>
-                                </w:tcPr>
-                                <w:p>
-                                  <w:pPr>
-                                    <w:pStyle w:val="Columnheader"/>
-                                    <w:rPr>
-                                      <w:b w:val="0"/>
-                                      <w:sz w:val="18"/>
-                                      <w:szCs w:val="18"/>
-                                    </w:rPr>
-                                  </w:pPr>
-                                  <w:r>
-                                    <w:rPr>
-                                      <w:rFonts w:ascii="Arial" w:eastAsia="Arial" w:hAnsi="Arial" w:cs="Arial"/>
-                                      <w:b w:val="0"/>
-                                      <w:color w:val="000000"/>
-                                      <w:sz w:val="18"/>
-                                      <w:szCs w:val="18"/>
-                                    </w:rPr>
-                                    <w:t>REFERENCIA</w:t>
-                                  </w:r>
-                                </w:p>
-                              </w:tc>
-                            </w:tr>
-                          </w:tbl>
-                          <w:p>
-                            <w:pPr>
-                              <w:rPr>
-                                <w:rFonts w:ascii="Arial" w:hAnsi="Arial" w:cs="Arial"/>
-                                <w:b/>
-                                <w:sz w:val="24"/>
-                                <w:szCs w:val="24"/>
-                              </w:rPr>
-                            </w:pPr>
-                            <w:r>
-                              <w:rPr>
-                                <w:rFonts w:ascii="Arial" w:hAnsi="Arial" w:cs="Arial"/>
-                                <w:b/>
-                                <w:sz w:val="24"/>
-                                <w:szCs w:val="24"/>
-                              </w:rPr>
-                              <w:t>.</w:t>
-                            </w:r>
-                          </w:p>
-                        </w:txbxContent>
-                      </wps:txbx>
-                      <wps:bodyPr rot="0" spcFirstLastPara="0" vertOverflow="overflow" horzOverflow="overflow" vert="horz" wrap="square" lIns="91440" tIns="45720" rIns="91440" bIns="45720" numCol="1" spcCol="0" rtlCol="0" fromWordArt="0" anchor="t" anchorCtr="0" forceAA="0" compatLnSpc="1">
-                        <a:prstTxWarp prst="textNoShape">
-                          <a:avLst/>
-                        </a:prstTxWarp>
-                        <a:noAutofit/>
-                      </wps:bodyPr>
-                    </wps:wsp>
-                  </a:graphicData>
-                </a:graphic>
-                <wp14:sizeRelH relativeFrom="margin">
-                  <wp14:pctWidth>0</wp14:pctWidth>
-                </wp14:sizeRelH>
-                <wp14:sizeRelV relativeFrom="margin">
-                  <wp14:pctHeight>0</wp14:pctHeight>
-                </wp14:sizeRelV>
-              </wp:anchor>
-            </w:drawing>
-          </mc:Choice>
-          <mc:Fallback>
-            <w:pict>
-              <v:shape w14:anchorId="086E549D" id="Cuadro_x0020_de_x0020_texto_x0020_9" o:spid="_x0000_s1039" type="#_x0000_t202" style="position:absolute;margin-left:202.9pt;margin-top:57pt;width:87.05pt;height:26.85pt;z-index:251669504;visibility:visible;mso-wrap-style:square;mso-width-percent:0;mso-height-percent:0;mso-wrap-distance-left:9pt;mso-wrap-distance-top:0;mso-wrap-distance-right:9pt;mso-wrap-distance-bottom:0;mso-position-horizontal:absolute;mso-position-horizontal-relative:text;mso-position-vertical:absolute;mso-position-vertical-relative:text;mso-width-percent:0;mso-height-percent:0;mso-width-relative:margin;mso-height-relative:margin;v-text-anchor:top" o:gfxdata="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" filled="f" stroked="f" strokeweight=".5pt">
-                <v:textbox>
-                  <w:txbxContent>
-                    <w:tbl>
-                      <w:tblPr>
-                        <w:tblW w:w="11420" w:type="dxa"/>
-                        <w:tblInd w:w="10" w:type="dxa"/>
-                        <w:tblLayout w:type="fixed"/>
-                        <w:tblCellMar>
-                          <w:left w:w="10" w:type="dxa"/>
-                          <w:right w:w="10" w:type="dxa"/>
-                        </w:tblCellMar>
-                        <w:tblLook w:val="0000" w:firstRow="0" w:lastRow="0" w:firstColumn="0" w:lastColumn="0" w:noHBand="0" w:noVBand="0"/>
-                      </w:tblPr>
-                      <w:tblGrid>
-                        <w:gridCol w:w="4927"/>
-                        <w:gridCol w:w="6493"/>
-                      </w:tblGrid>
-                      <w:tr>
-                        <w:trPr>
-                          <w:gridAfter w:val="1"/>
-                          <w:wAfter w:w="1608" w:type="dxa"/>
-                          <w:trHeight w:hRule="exact" w:val="100"/>
-                        </w:trPr>
-                        <w:tc>
-                          <w:tcPr>
-                            <w:tcW w:w="1220" w:type="dxa"/>
-                          </w:tcPr>
-                          <w:p>
-                            <w:pPr>
-                              <w:pStyle w:val="EMPTYCELLSTYLE"/>
-                            </w:pPr>
-                          </w:p>
-                        </w:tc>
-                      </w:tr>
-                      <w:tr>
-                        <w:trPr>
-                          <w:trHeight w:hRule="exact" w:val="400"/>
-                        </w:trPr>
-                        <w:tc>
-                          <w:tcPr>
-                            <w:tcW w:w="1420" w:type="dxa"/>
-                            <w:gridSpan w:val="2"/>
-                            <w:tcMar>
-                              <w:top w:w="0" w:type="dxa"/>
-                              <w:left w:w="0" w:type="dxa"/>
-                              <w:bottom w:w="0" w:type="dxa"/>
-                              <w:right w:w="0" w:type="dxa"/>
-                            </w:tcMar>
-                          </w:tcPr>
-                          <w:p>
-                            <w:pPr>
-                              <w:pStyle w:val="Columnheader"/>
-                              <w:rPr>
-                                <w:b w:val="0"/>
-                                <w:sz w:val="18"/>
-                                <w:szCs w:val="18"/>
-                              </w:rPr>
-                            </w:pPr>
-                            <w:r>
-                              <w:rPr>
-                                <w:rFonts w:ascii="Arial" w:eastAsia="Arial" w:hAnsi="Arial" w:cs="Arial"/>
-                                <w:b w:val="0"/>
-                                <w:color w:val="000000"/>
-                                <w:sz w:val="18"/>
-                                <w:szCs w:val="18"/>
-                              </w:rPr>
-                              <w:t>REFERENCIA</w:t>
-                            </w:r>
-                          </w:p>
-                        </w:tc>
-                      </w:tr>
-                    </w:tbl>
-                    <w:p>
-                      <w:pPr>
-                        <w:rPr>
-                          <w:rFonts w:ascii="Arial" w:hAnsi="Arial" w:cs="Arial"/>
-                          <w:b/>
-                          <w:sz w:val="24"/>
-                          <w:szCs w:val="24"/>
-                        </w:rPr>
-                      </w:pPr>
-                      <w:r>
-                        <w:rPr>
-                          <w:rFonts w:ascii="Arial" w:hAnsi="Arial" w:cs="Arial"/>
-                          <w:b/>
-                          <w:sz w:val="24"/>
-                          <w:szCs w:val="24"/>
-                        </w:rPr>
-                        <w:t>.</w:t>
-                      </w:r>
-                    </w:p>
-                  </w:txbxContent>
-                </v:textbox>
-              </v:shape>
-            </w:pict>
-          </mc:Fallback>
-        </mc:AlternateContent>
-      </w:r>
-      <w:r>
-        <w:rPr>
-          <w:noProof/>
-          <w:lang w:val="es-ES_tradnl" w:eastAsia="es-ES_tradnl"/>
+          <w:lang w:val="es-MX" w:eastAsia="es-MX"/>
         </w:rPr>
         <mc:AlternateContent>
           <mc:Choice Requires="wps">
@@ -2467,7 +2459,7 @@
               </wp:anchor>
             </w:drawing>
           </mc:Choice>
-          <mc:Fallback xmlns:w16se="http://schemas.microsoft.com/office/word/2015/wordml/symex" xmlns:cx="http://schemas.microsoft.com/office/drawing/2014/chartex">
+          <mc:Fallback xmlns:mv="urn:schemas-microsoft-com:mac:vml" xmlns:mo="http://schemas.microsoft.com/office/mac/office/2008/main">
             <w:pict>
               <v:shape w14:anchorId="5E3F3FF3" id="Cuadro de texto 8" o:spid="_x0000_s1037" type="#_x0000_t202" style="position:absolute;margin-left:24.15pt;margin-top:59.55pt;width:120.35pt;height:21.5pt;z-index:251667456;visibility:visible;mso-wrap-style:square;mso-width-percent:0;mso-height-percent:0;mso-wrap-distance-left:9pt;mso-wrap-distance-top:0;mso-wrap-distance-right:9pt;mso-wrap-distance-bottom:0;mso-position-horizontal:absolute;mso-position-horizontal-relative:margin;mso-position-vertical:absolute;mso-position-vertical-relative:text;mso-width-percent:0;mso-height-percent:0;mso-width-relative:margin;mso-height-relative:margin;v-text-anchor:top" o:gfxdata="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" fillcolor="white [3201]" strokeweight=".5pt">
                 <v:textbox>
@@ -2501,7 +2493,7 @@
       <w:r>
         <w:rPr>
           <w:noProof/>
-          <w:lang w:val="es-ES_tradnl" w:eastAsia="es-ES_tradnl"/>
+          <w:lang w:val="es-MX" w:eastAsia="es-MX"/>
         </w:rPr>
         <mc:AlternateContent>
           <mc:Choice Requires="wps">
@@ -2649,7 +2641,7 @@
           </mc:Choice>
           <mc:Fallback>
             <w:pict>
-              <v:shape w14:anchorId="24BB7230" id="Cuadro_x0020_de_x0020_texto_x0020_26" o:spid="_x0000_s1041" type="#_x0000_t202" style="position:absolute;margin-left:34.35pt;margin-top:51.75pt;width:39.75pt;height:29pt;z-index:251702272;visibility:visible;mso-wrap-style:square;mso-width-percent:0;mso-height-percent:0;mso-wrap-distance-left:9pt;mso-wrap-distance-top:0;mso-wrap-distance-right:9pt;mso-wrap-distance-bottom:0;mso-position-horizontal:absolute;mso-position-horizontal-relative:left-margin-area;mso-position-vertical:absolute;mso-position-vertical-relative:text;mso-width-percent:0;mso-height-percent:0;mso-width-relative:margin;mso-height-relative:margin;v-text-anchor:top" o:gfxdata="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" filled="f" stroked="f" strokeweight=".5pt">
+              <v:shape w14:anchorId="24BB7230" id="Cuadro de texto 26" o:spid="_x0000_s1041" type="#_x0000_t202" style="position:absolute;margin-left:34.35pt;margin-top:51.75pt;width:39.75pt;height:29pt;z-index:251702272;visibility:visible;mso-wrap-style:square;mso-width-percent:0;mso-height-percent:0;mso-wrap-distance-left:9pt;mso-wrap-distance-top:0;mso-wrap-distance-right:9pt;mso-wrap-distance-bottom:0;mso-position-horizontal:absolute;mso-position-horizontal-relative:left-margin-area;mso-position-vertical:absolute;mso-position-vertical-relative:text;mso-width-percent:0;mso-height-percent:0;mso-width-relative:margin;mso-height-relative:margin;v-text-anchor:top" o:gfxdata="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" filled="f" stroked="f" strokeweight=".5pt">
                 <v:textbox>
                   <w:txbxContent>
                     <w:tbl>
@@ -2752,7 +2744,7 @@
       <w:r>
         <w:rPr>
           <w:noProof/>
-          <w:lang w:val="es-ES_tradnl" w:eastAsia="es-ES_tradnl"/>
+          <w:lang w:val="es-MX" w:eastAsia="es-MX"/>
         </w:rPr>
         <mc:AlternateContent>
           <mc:Choice Requires="wps">
@@ -2828,7 +2820,7 @@
               </wp:anchor>
             </w:drawing>
           </mc:Choice>
-          <mc:Fallback xmlns:w16se="http://schemas.microsoft.com/office/word/2015/wordml/symex" xmlns:cx="http://schemas.microsoft.com/office/drawing/2014/chartex">
+          <mc:Fallback xmlns:mv="urn:schemas-microsoft-com:mac:vml" xmlns:mo="http://schemas.microsoft.com/office/mac/office/2008/main">
             <w:pict>
               <v:shape w14:anchorId="5F7513F0" id="Cuadro de texto 7" o:spid="_x0000_s1029" type="#_x0000_t202" style="position:absolute;margin-left:301.45pt;margin-top:5.45pt;width:33pt;height:19.5pt;z-index:251665408;visibility:visible;mso-wrap-style:square;mso-width-percent:0;mso-height-percent:0;mso-wrap-distance-left:9pt;mso-wrap-distance-top:0;mso-wrap-distance-right:9pt;mso-wrap-distance-bottom:0;mso-position-horizontal:absolute;mso-position-horizontal-relative:text;mso-position-vertical:absolute;mso-position-vertical-relative:text;mso-width-percent:0;mso-height-percent:0;mso-width-relative:margin;mso-height-relative:margin;v-text-anchor:top" o:gfxdata="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" filled="f" stroked="f" strokeweight=".5pt">
                 <v:textbox>
@@ -2862,7 +2854,7 @@
       <w:r>
         <w:rPr>
           <w:noProof/>
-          <w:lang w:val="es-ES_tradnl" w:eastAsia="es-ES_tradnl"/>
+          <w:lang w:val="es-MX" w:eastAsia="es-MX"/>
         </w:rPr>
         <mc:AlternateContent>
           <mc:Choice Requires="wps">
@@ -2942,7 +2934,7 @@
               </wp:anchor>
             </w:drawing>
           </mc:Choice>
-          <mc:Fallback>
+          <mc:Fallback xmlns:mv="urn:schemas-microsoft-com:mac:vml" xmlns:mo="http://schemas.microsoft.com/office/mac/office/2008/main">
             <w:pict>
               <v:shape w14:anchorId="650D6811" id="Cuadro_x0020_de_x0020_texto_x0020_4" o:spid="_x0000_s1042" type="#_x0000_t202" style="position:absolute;margin-left:334.45pt;margin-top:4.85pt;width:83.8pt;height:21.45pt;z-index:251664384;visibility:visible;mso-wrap-style:square;mso-width-percent:0;mso-height-percent:0;mso-wrap-distance-left:9pt;mso-wrap-distance-top:0;mso-wrap-distance-right:9pt;mso-wrap-distance-bottom:0;mso-position-horizontal:absolute;mso-position-horizontal-relative:margin;mso-position-vertical:absolute;mso-position-vertical-relative:text;mso-width-percent:0;mso-height-percent:0;mso-width-relative:margin;mso-height-relative:margin;v-text-anchor:top" o:gfxdata="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" fillcolor="white [3201]" strokeweight=".5pt">
                 <v:textbox>
@@ -2977,7 +2969,7 @@
       <w:r>
         <w:rPr>
           <w:noProof/>
-          <w:lang w:val="es-ES_tradnl" w:eastAsia="es-ES_tradnl"/>
+          <w:lang w:val="es-MX" w:eastAsia="es-MX"/>
         </w:rPr>
         <mc:AlternateContent>
           <mc:Choice Requires="wps">
@@ -3032,16 +3024,7 @@
                                 <w:sz w:val="24"/>
                                 <w:szCs w:val="24"/>
                               </w:rPr>
-                              <w:t xml:space="preserve"> </w:t>
-                            </w:r>
-                            <w:bookmarkStart w:id="0" w:name="_GoBack"/>
-                            <w:r>
-                              <w:rPr>
-                                <w:rFonts w:ascii="Arial" w:hAnsi="Arial" w:cs="Arial"/>
-                                <w:sz w:val="24"/>
-                                <w:szCs w:val="24"/>
-                              </w:rPr>
-                              <w:t xml:space="preserve">  </w:t>
+                              <w:t xml:space="preserve">   </w:t>
                             </w:r>
                             <w:r>
                               <w:rPr>
@@ -3079,7 +3062,6 @@
                               <w:t>}</w:t>
                             </w:r>
                           </w:p>
-                          <w:bookmarkEnd w:id="0"/>
                         </w:txbxContent>
                       </wps:txbx>
                       <wps:bodyPr rot="0" spcFirstLastPara="0" vertOverflow="overflow" horzOverflow="overflow" vert="horz" wrap="square" lIns="91440" tIns="45720" rIns="91440" bIns="45720" numCol="1" spcCol="0" rtlCol="0" fromWordArt="0" anchor="t" anchorCtr="0" forceAA="0" compatLnSpc="1">
@@ -3100,7 +3082,7 @@
               </wp:anchor>
             </w:drawing>
           </mc:Choice>
-          <mc:Fallback>
+          <mc:Fallback xmlns:mv="urn:schemas-microsoft-com:mac:vml" xmlns:mo="http://schemas.microsoft.com/office/mac/office/2008/main">
             <w:pict>
               <v:shape w14:anchorId="542F649C" id="Cuadro_x0020_de_x0020_texto_x0020_15" o:spid="_x0000_s1044" type="#_x0000_t202" style="position:absolute;margin-left:24.3pt;margin-top:303.55pt;width:396.1pt;height:30.05pt;z-index:251679744;visibility:visible;mso-wrap-style:square;mso-width-percent:0;mso-height-percent:0;mso-wrap-distance-left:9pt;mso-wrap-distance-top:0;mso-wrap-distance-right:9pt;mso-wrap-distance-bottom:0;mso-position-horizontal:absolute;mso-position-horizontal-relative:margin;mso-position-vertical:absolute;mso-position-vertical-relative:text;mso-width-percent:0;mso-height-percent:0;mso-width-relative:margin;mso-height-relative:margin;v-text-anchor:top" o:gfxdata="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" fillcolor="white [3201]" strokeweight=".5pt">
                 <v:textbox>
@@ -3178,7 +3160,7 @@
       <w:r>
         <w:rPr>
           <w:noProof/>
-          <w:lang w:val="es-ES_tradnl" w:eastAsia="es-ES_tradnl"/>
+          <w:lang w:val="es-MX" w:eastAsia="es-MX"/>
         </w:rPr>
         <mc:AlternateContent>
           <mc:Choice Requires="wps">
@@ -3326,7 +3308,7 @@
           </mc:Choice>
           <mc:Fallback>
             <w:pict>
-              <v:shape w14:anchorId="6D34C57C" id="Cuadro_x0020_de_x0020_texto_x0020_32" o:spid="_x0000_s1045" type="#_x0000_t202" style="position:absolute;margin-left:-57.15pt;margin-top:437.3pt;width:93.5pt;height:31.15pt;z-index:251714560;visibility:visible;mso-wrap-style:square;mso-width-percent:0;mso-height-percent:0;mso-wrap-distance-left:9pt;mso-wrap-distance-top:0;mso-wrap-distance-right:9pt;mso-wrap-distance-bottom:0;mso-position-horizontal:absolute;mso-position-horizontal-relative:margin;mso-position-vertical:absolute;mso-position-vertical-relative:text;mso-width-percent:0;mso-height-percent:0;mso-width-relative:margin;mso-height-relative:margin;v-text-anchor:top" o:gfxdata="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" filled="f" stroked="f" strokeweight=".5pt">
+              <v:shape w14:anchorId="6D34C57C" id="Cuadro de texto 32" o:spid="_x0000_s1045" type="#_x0000_t202" style="position:absolute;margin-left:-57.15pt;margin-top:437.3pt;width:93.5pt;height:31.15pt;z-index:251714560;visibility:visible;mso-wrap-style:square;mso-width-percent:0;mso-height-percent:0;mso-wrap-distance-left:9pt;mso-wrap-distance-top:0;mso-wrap-distance-right:9pt;mso-wrap-distance-bottom:0;mso-position-horizontal:absolute;mso-position-horizontal-relative:margin;mso-position-vertical:absolute;mso-position-vertical-relative:text;mso-width-percent:0;mso-height-percent:0;mso-width-relative:margin;mso-height-relative:margin;v-text-anchor:top" o:gfxdata="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" filled="f" stroked="f" strokeweight=".5pt">
                 <v:textbox>
                   <w:txbxContent>
                     <w:tbl>
@@ -3429,7 +3411,7 @@
       <w:r>
         <w:rPr>
           <w:noProof/>
-          <w:lang w:val="es-ES_tradnl" w:eastAsia="es-ES_tradnl"/>
+          <w:lang w:val="es-MX" w:eastAsia="es-MX"/>
         </w:rPr>
         <mc:AlternateContent>
           <mc:Choice Requires="wps">
@@ -3535,7 +3517,7 @@
           </mc:Choice>
           <mc:Fallback>
             <w:pict>
-              <v:shape w14:anchorId="512934FB" id="Cuadro_x0020_de_x0020_texto_x0020_33" o:spid="_x0000_s1046" type="#_x0000_t202" style="position:absolute;margin-left:-55.75pt;margin-top:390.05pt;width:92.4pt;height:32.2pt;z-index:251716608;visibility:visible;mso-wrap-style:square;mso-width-percent:0;mso-height-percent:0;mso-wrap-distance-left:9pt;mso-wrap-distance-top:0;mso-wrap-distance-right:9pt;mso-wrap-distance-bottom:0;mso-position-horizontal:absolute;mso-position-horizontal-relative:margin;mso-position-vertical:absolute;mso-position-vertical-relative:text;mso-width-percent:0;mso-height-percent:0;mso-width-relative:margin;mso-height-relative:margin;v-text-anchor:top" o:gfxdata="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" filled="f" stroked="f" strokeweight=".5pt">
+              <v:shape w14:anchorId="512934FB" id="Cuadro de texto 33" o:spid="_x0000_s1046" type="#_x0000_t202" style="position:absolute;margin-left:-55.75pt;margin-top:390.05pt;width:92.4pt;height:32.2pt;z-index:251716608;visibility:visible;mso-wrap-style:square;mso-width-percent:0;mso-height-percent:0;mso-wrap-distance-left:9pt;mso-wrap-distance-top:0;mso-wrap-distance-right:9pt;mso-wrap-distance-bottom:0;mso-position-horizontal:absolute;mso-position-horizontal-relative:margin;mso-position-vertical:absolute;mso-position-vertical-relative:text;mso-width-percent:0;mso-height-percent:0;mso-width-relative:margin;mso-height-relative:margin;v-text-anchor:top" o:gfxdata="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" filled="f" stroked="f" strokeweight=".5pt">
                 <v:textbox>
                   <w:txbxContent>
                     <w:tbl>
@@ -3596,7 +3578,7 @@
       <w:r>
         <w:rPr>
           <w:noProof/>
-          <w:lang w:val="es-ES_tradnl" w:eastAsia="es-ES_tradnl"/>
+          <w:lang w:val="es-MX" w:eastAsia="es-MX"/>
         </w:rPr>
         <mc:AlternateContent>
           <mc:Choice Requires="wps">
@@ -3750,7 +3732,7 @@
           </mc:Choice>
           <mc:Fallback>
             <w:pict>
-              <v:shape w14:anchorId="6BE75A0C" id="Cuadro_x0020_de_x0020_texto_x0020_30" o:spid="_x0000_s1047" type="#_x0000_t202" style="position:absolute;margin-left:-59.85pt;margin-top:303.8pt;width:93.5pt;height:31.15pt;z-index:251710464;visibility:visible;mso-wrap-style:square;mso-width-percent:0;mso-height-percent:0;mso-wrap-distance-left:9pt;mso-wrap-distance-top:0;mso-wrap-distance-right:9pt;mso-wrap-distance-bottom:0;mso-position-horizontal:absolute;mso-position-horizontal-relative:margin;mso-position-vertical:absolute;mso-position-vertical-relative:text;mso-width-percent:0;mso-height-percent:0;mso-width-relative:margin;mso-height-relative:margin;v-text-anchor:top" o:gfxdata="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" filled="f" stroked="f" strokeweight=".5pt">
+              <v:shape w14:anchorId="6BE75A0C" id="Cuadro de texto 30" o:spid="_x0000_s1047" type="#_x0000_t202" style="position:absolute;margin-left:-59.85pt;margin-top:303.8pt;width:93.5pt;height:31.15pt;z-index:251710464;visibility:visible;mso-wrap-style:square;mso-width-percent:0;mso-height-percent:0;mso-wrap-distance-left:9pt;mso-wrap-distance-top:0;mso-wrap-distance-right:9pt;mso-wrap-distance-bottom:0;mso-position-horizontal:absolute;mso-position-horizontal-relative:margin;mso-position-vertical:absolute;mso-position-vertical-relative:text;mso-width-percent:0;mso-height-percent:0;mso-width-relative:margin;mso-height-relative:margin;v-text-anchor:top" o:gfxdata="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" filled="f" stroked="f" strokeweight=".5pt">
                 <v:textbox>
                   <w:txbxContent>
                     <w:tbl>
@@ -3859,7 +3841,7 @@
       <w:r>
         <w:rPr>
           <w:noProof/>
-          <w:lang w:val="es-ES_tradnl" w:eastAsia="es-ES_tradnl"/>
+          <w:lang w:val="es-MX" w:eastAsia="es-MX"/>
         </w:rPr>
         <mc:AlternateContent>
           <mc:Choice Requires="wps">
@@ -3956,7 +3938,7 @@
               </wp:anchor>
             </w:drawing>
           </mc:Choice>
-          <mc:Fallback xmlns:w16se="http://schemas.microsoft.com/office/word/2015/wordml/symex" xmlns:cx="http://schemas.microsoft.com/office/drawing/2014/chartex">
+          <mc:Fallback xmlns:mv="urn:schemas-microsoft-com:mac:vml" xmlns:mo="http://schemas.microsoft.com/office/mac/office/2008/main">
             <w:pict>
               <v:shape w14:anchorId="6FE640AE" id="Cuadro de texto 16" o:spid="_x0000_s1047" type="#_x0000_t202" style="position:absolute;margin-left:24.9pt;margin-top:348.4pt;width:120.35pt;height:21.5pt;z-index:251681792;visibility:visible;mso-wrap-style:square;mso-width-percent:0;mso-height-percent:0;mso-wrap-distance-left:9pt;mso-wrap-distance-top:0;mso-wrap-distance-right:9pt;mso-wrap-distance-bottom:0;mso-position-horizontal:absolute;mso-position-horizontal-relative:margin;mso-position-vertical:absolute;mso-position-vertical-relative:text;mso-width-percent:0;mso-height-percent:0;mso-width-relative:margin;mso-height-relative:margin;v-text-anchor:top" o:gfxdata="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" fillcolor="white [3201]" strokeweight=".5pt">
                 <v:textbox>
@@ -4008,7 +3990,7 @@
       <w:r>
         <w:rPr>
           <w:noProof/>
-          <w:lang w:val="es-ES_tradnl" w:eastAsia="es-ES_tradnl"/>
+          <w:lang w:val="es-MX" w:eastAsia="es-MX"/>
         </w:rPr>
         <mc:AlternateContent>
           <mc:Choice Requires="wps">
@@ -4085,7 +4067,7 @@
               </wp:anchor>
             </w:drawing>
           </mc:Choice>
-          <mc:Fallback xmlns:w16se="http://schemas.microsoft.com/office/word/2015/wordml/symex" xmlns:cx="http://schemas.microsoft.com/office/drawing/2014/chartex">
+          <mc:Fallback xmlns:mv="urn:schemas-microsoft-com:mac:vml" xmlns:mo="http://schemas.microsoft.com/office/mac/office/2008/main">
             <w:pict>
               <v:shape w14:anchorId="5A2C6917" id="Cuadro de texto 25" o:spid="_x0000_s1048" type="#_x0000_t202" style="position:absolute;margin-left:193.8pt;margin-top:519.85pt;width:229.95pt;height:34.9pt;z-index:251700224;visibility:visible;mso-wrap-style:square;mso-width-percent:0;mso-height-percent:0;mso-wrap-distance-left:9pt;mso-wrap-distance-top:0;mso-wrap-distance-right:9pt;mso-wrap-distance-bottom:0;mso-position-horizontal:absolute;mso-position-horizontal-relative:margin;mso-position-vertical:absolute;mso-position-vertical-relative:text;mso-width-percent:0;mso-height-percent:0;mso-width-relative:margin;mso-height-relative:margin;v-text-anchor:top" o:gfxdata="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" filled="f" strokecolor="black [3213]" strokeweight=".5pt">
                 <v:textbox>
@@ -4121,7 +4103,7 @@
       <w:r>
         <w:rPr>
           <w:noProof/>
-          <w:lang w:val="es-ES_tradnl" w:eastAsia="es-ES_tradnl"/>
+          <w:lang w:val="es-MX" w:eastAsia="es-MX"/>
         </w:rPr>
         <mc:AlternateContent>
           <mc:Choice Requires="wps">
@@ -4288,7 +4270,7 @@
           </mc:Choice>
           <mc:Fallback>
             <w:pict>
-              <v:shape w14:anchorId="0AA85E4A" id="Cuadro_x0020_de_x0020_texto_x0020_31" o:spid="_x0000_s1050" type="#_x0000_t202" style="position:absolute;margin-left:25.95pt;margin-top:333.35pt;width:75.2pt;height:40.85pt;z-index:251712512;visibility:visible;mso-wrap-style:square;mso-width-percent:0;mso-height-percent:0;mso-wrap-distance-left:9pt;mso-wrap-distance-top:0;mso-wrap-distance-right:9pt;mso-wrap-distance-bottom:0;mso-position-horizontal:absolute;mso-position-horizontal-relative:left-margin-area;mso-position-vertical:absolute;mso-position-vertical-relative:text;mso-width-percent:0;mso-height-percent:0;mso-width-relative:margin;mso-height-relative:margin;v-text-anchor:top" o:gfxdata="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" filled="f" stroked="f" strokeweight=".5pt">
+              <v:shape w14:anchorId="0AA85E4A" id="Cuadro de texto 31" o:spid="_x0000_s1050" type="#_x0000_t202" style="position:absolute;margin-left:25.95pt;margin-top:333.35pt;width:75.2pt;height:40.85pt;z-index:251712512;visibility:visible;mso-wrap-style:square;mso-width-percent:0;mso-height-percent:0;mso-wrap-distance-left:9pt;mso-wrap-distance-top:0;mso-wrap-distance-right:9pt;mso-wrap-distance-bottom:0;mso-position-horizontal:absolute;mso-position-horizontal-relative:left-margin-area;mso-position-vertical:absolute;mso-position-vertical-relative:text;mso-width-percent:0;mso-height-percent:0;mso-width-relative:margin;mso-height-relative:margin;v-text-anchor:top" o:gfxdata="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" filled="f" stroked="f" strokeweight=".5pt">
                 <v:textbox>
                   <w:txbxContent>
                     <w:tbl>
@@ -4410,7 +4392,7 @@
       <w:r>
         <w:rPr>
           <w:noProof/>
-          <w:lang w:val="es-ES_tradnl" w:eastAsia="es-ES_tradnl"/>
+          <w:lang w:val="es-MX" w:eastAsia="es-MX"/>
         </w:rPr>
         <mc:AlternateContent>
           <mc:Choice Requires="wps">
@@ -4506,7 +4488,7 @@
               </wp:anchor>
             </w:drawing>
           </mc:Choice>
-          <mc:Fallback xmlns:w16se="http://schemas.microsoft.com/office/word/2015/wordml/symex" xmlns:cx="http://schemas.microsoft.com/office/drawing/2014/chartex">
+          <mc:Fallback xmlns:mv="urn:schemas-microsoft-com:mac:vml" xmlns:mo="http://schemas.microsoft.com/office/mac/office/2008/main">
             <w:pict>
               <v:shape w14:anchorId="7E2D0FA7" id="Cuadro de texto 3" o:spid="_x0000_s1050" type="#_x0000_t202" style="position:absolute;margin-left:48.2pt;margin-top:3.45pt;width:120.35pt;height:21.5pt;z-index:251662336;visibility:visible;mso-wrap-style:square;mso-width-percent:0;mso-height-percent:0;mso-wrap-distance-left:9pt;mso-wrap-distance-top:0;mso-wrap-distance-right:9pt;mso-wrap-distance-bottom:0;mso-position-horizontal:absolute;mso-position-horizontal-relative:margin;mso-position-vertical:absolute;mso-position-vertical-relative:text;mso-width-percent:0;mso-height-percent:0;mso-width-relative:margin;mso-height-relative:margin;v-text-anchor:top" o:gfxdata="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" fillcolor="white [3201]" strokeweight=".5pt">
                 <v:textbox>
@@ -4557,7 +4539,7 @@
       <w:r>
         <w:rPr>
           <w:noProof/>
-          <w:lang w:val="es-ES_tradnl" w:eastAsia="es-ES_tradnl"/>
+          <w:lang w:val="es-MX" w:eastAsia="es-MX"/>
         </w:rPr>
         <mc:AlternateContent>
           <mc:Choice Requires="wps">
@@ -4698,7 +4680,7 @@
           </mc:Choice>
           <mc:Fallback>
             <w:pict>
-              <v:shape w14:anchorId="66704F92" id="Cuadro_x0020_de_x0020_texto_x0020_23" o:spid="_x0000_s1052" type="#_x0000_t202" style="position:absolute;margin-left:280.4pt;margin-top:495.9pt;width:75.7pt;height:23.6pt;z-index:251696128;visibility:visible;mso-wrap-style:square;mso-width-percent:0;mso-height-percent:0;mso-wrap-distance-left:9pt;mso-wrap-distance-top:0;mso-wrap-distance-right:9pt;mso-wrap-distance-bottom:0;mso-position-horizontal:absolute;mso-position-horizontal-relative:text;mso-position-vertical:absolute;mso-position-vertical-relative:text;mso-width-percent:0;mso-height-percent:0;mso-width-relative:margin;mso-height-relative:margin;v-text-anchor:top" o:gfxdata="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" filled="f" stroked="f" strokeweight=".5pt">
+              <v:shape w14:anchorId="66704F92" id="Cuadro de texto 23" o:spid="_x0000_s1052" type="#_x0000_t202" style="position:absolute;margin-left:280.4pt;margin-top:495.9pt;width:75.7pt;height:23.6pt;z-index:251696128;visibility:visible;mso-wrap-style:square;mso-width-percent:0;mso-height-percent:0;mso-wrap-distance-left:9pt;mso-wrap-distance-top:0;mso-wrap-distance-right:9pt;mso-wrap-distance-bottom:0;mso-position-horizontal:absolute;mso-position-horizontal-relative:text;mso-position-vertical:absolute;mso-position-vertical-relative:text;mso-width-percent:0;mso-height-percent:0;mso-width-relative:margin;mso-height-relative:margin;v-text-anchor:top" o:gfxdata="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" filled="f" stroked="f" strokeweight=".5pt">
                 <v:textbox>
                   <w:txbxContent>
                     <w:tbl>
@@ -4793,7 +4775,7 @@
       <w:r>
         <w:rPr>
           <w:noProof/>
-          <w:lang w:val="es-ES_tradnl" w:eastAsia="es-ES_tradnl"/>
+          <w:lang w:val="es-MX" w:eastAsia="es-MX"/>
         </w:rPr>
         <mc:AlternateContent>
           <mc:Choice Requires="wps">
@@ -4934,7 +4916,7 @@
           </mc:Choice>
           <mc:Fallback>
             <w:pict>
-              <v:shape w14:anchorId="69BACD75" id="Cuadro_x0020_de_x0020_texto_x0020_22" o:spid="_x0000_s1053" type="#_x0000_t202" style="position:absolute;margin-left:46.2pt;margin-top:494.7pt;width:75.7pt;height:23.6pt;z-index:251694080;visibility:visible;mso-wrap-style:square;mso-width-percent:0;mso-height-percent:0;mso-wrap-distance-left:9pt;mso-wrap-distance-top:0;mso-wrap-distance-right:9pt;mso-wrap-distance-bottom:0;mso-position-horizontal:absolute;mso-position-horizontal-relative:text;mso-position-vertical:absolute;mso-position-vertical-relative:text;mso-width-percent:0;mso-height-percent:0;mso-width-relative:margin;mso-height-relative:margin;v-text-anchor:top" o:gfxdata="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" filled="f" stroked="f" strokeweight=".5pt">
+              <v:shape w14:anchorId="69BACD75" id="Cuadro de texto 22" o:spid="_x0000_s1053" type="#_x0000_t202" style="position:absolute;margin-left:46.2pt;margin-top:494.7pt;width:75.7pt;height:23.6pt;z-index:251694080;visibility:visible;mso-wrap-style:square;mso-width-percent:0;mso-height-percent:0;mso-wrap-distance-left:9pt;mso-wrap-distance-top:0;mso-wrap-distance-right:9pt;mso-wrap-distance-bottom:0;mso-position-horizontal:absolute;mso-position-horizontal-relative:text;mso-position-vertical:absolute;mso-position-vertical-relative:text;mso-width-percent:0;mso-height-percent:0;mso-width-relative:margin;mso-height-relative:margin;v-text-anchor:top" o:gfxdata="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" filled="f" stroked="f" strokeweight=".5pt">
                 <v:textbox>
                   <w:txbxContent>
                     <w:tbl>
@@ -5029,7 +5011,7 @@
       <w:r>
         <w:rPr>
           <w:noProof/>
-          <w:lang w:val="es-ES_tradnl" w:eastAsia="es-ES_tradnl"/>
+          <w:lang w:val="es-MX" w:eastAsia="es-MX"/>
         </w:rPr>
         <mc:AlternateContent>
           <mc:Choice Requires="wps">
@@ -5106,7 +5088,7 @@
               </wp:anchor>
             </w:drawing>
           </mc:Choice>
-          <mc:Fallback>
+          <mc:Fallback xmlns:mv="urn:schemas-microsoft-com:mac:vml" xmlns:mo="http://schemas.microsoft.com/office/mac/office/2008/main">
             <w:pict>
               <v:shape w14:anchorId="5B11E9D7" id="Cuadro_x0020_de_x0020_texto_x0020_24" o:spid="_x0000_s1054" type="#_x0000_t202" style="position:absolute;margin-left:-27pt;margin-top:519.3pt;width:204.2pt;height:35.45pt;z-index:251698176;visibility:visible;mso-wrap-style:square;mso-width-percent:0;mso-height-percent:0;mso-wrap-distance-left:9pt;mso-wrap-distance-top:0;mso-wrap-distance-right:9pt;mso-wrap-distance-bottom:0;mso-position-horizontal:absolute;mso-position-horizontal-relative:margin;mso-position-vertical:absolute;mso-position-vertical-relative:text;mso-width-percent:0;mso-height-percent:0;mso-width-relative:margin;mso-height-relative:margin;v-text-anchor:top" o:gfxdata="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" filled="f" strokecolor="black [3213]" strokeweight=".5pt">
                 <v:textbox>
@@ -5140,7 +5122,7 @@
       <w:r>
         <w:rPr>
           <w:noProof/>
-          <w:lang w:val="es-ES_tradnl" w:eastAsia="es-ES_tradnl"/>
+          <w:lang w:val="es-MX" w:eastAsia="es-MX"/>
         </w:rPr>
         <mc:AlternateContent>
           <mc:Choice Requires="wps">
@@ -5285,7 +5267,7 @@
           </mc:Choice>
           <mc:Fallback>
             <w:pict>
-              <v:shape w14:anchorId="6B2A0D67" id="Cuadro_x0020_de_x0020_texto_x0020_14" o:spid="_x0000_s1055" type="#_x0000_t202" style="position:absolute;margin-left:-48.5pt;margin-top:272.15pt;width:130.05pt;height:27.95pt;z-index:251677696;visibility:visible;mso-wrap-style:square;mso-width-percent:0;mso-height-percent:0;mso-wrap-distance-left:9pt;mso-wrap-distance-top:0;mso-wrap-distance-right:9pt;mso-wrap-distance-bottom:0;mso-position-horizontal:absolute;mso-position-horizontal-relative:text;mso-position-vertical:absolute;mso-position-vertical-relative:text;mso-width-percent:0;mso-height-percent:0;mso-width-relative:margin;mso-height-relative:margin;v-text-anchor:top" o:gfxdata="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" filled="f" stroked="f" strokeweight=".5pt">
+              <v:shape w14:anchorId="6B2A0D67" id="Cuadro de texto 14" o:spid="_x0000_s1055" type="#_x0000_t202" style="position:absolute;margin-left:-48.5pt;margin-top:272.15pt;width:130.05pt;height:27.95pt;z-index:251677696;visibility:visible;mso-wrap-style:square;mso-width-percent:0;mso-height-percent:0;mso-wrap-distance-left:9pt;mso-wrap-distance-top:0;mso-wrap-distance-right:9pt;mso-wrap-distance-bottom:0;mso-position-horizontal:absolute;mso-position-horizontal-relative:text;mso-position-vertical:absolute;mso-position-vertical-relative:text;mso-width-percent:0;mso-height-percent:0;mso-width-relative:margin;mso-height-relative:margin;v-text-anchor:top" o:gfxdata="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" filled="f" stroked="f" strokeweight=".5pt">
                 <v:textbox>
                   <w:txbxContent>
                     <w:tbl>
@@ -5399,7 +5381,7 @@
 </file>
 
 <file path=word/endnotes.xml><?xml version="1.0" encoding="utf-8"?>
-<w:endnotes xmlns:wpc="http://schemas.microsoft.com/office/word/2010/wordprocessingCanvas" xmlns:mo="http://schemas.microsoft.com/office/mac/office/2008/main" xmlns:mc="http://schemas.openxmlformats.org/markup-compatibility/2006" xmlns:mv="urn:schemas-microsoft-com:mac:vml" xmlns:o="urn:schemas-microsoft-com:office:office" xmlns:r="http://schemas.openxmlformats.org/officeDocument/2006/relationships" xmlns:m="http://schemas.openxmlformats.org/officeDocument/2006/math" xmlns:v="urn:schemas-microsoft-com:vml" xmlns:wp14="http://schemas.microsoft.com/office/word/2010/wordprocessingDrawing" xmlns:wp="http://schemas.openxmlformats.org/drawingml/2006/wordprocessingDrawing" xmlns:w10="urn:schemas-microsoft-com:office:word" xmlns:w="http://schemas.openxmlformats.org/wordprocessingml/2006/main" xmlns:w14="http://schemas.microsoft.com/office/word/2010/wordml" xmlns:w15="http://schemas.microsoft.com/office/word/2012/wordml" xmlns:wpg="http://schemas.microsoft.com/office/word/2010/wordprocessingGroup" xmlns:wpi="http://schemas.microsoft.com/office/word/2010/wordprocessingInk" xmlns:wne="http://schemas.microsoft.com/office/word/2006/wordml" xmlns:wps="http://schemas.microsoft.com/office/word/2010/wordprocessingShape" mc:Ignorable="w14 w15 wp14">
+<w:endnotes xmlns:wpc="http://schemas.microsoft.com/office/word/2010/wordprocessingCanvas" xmlns:cx="http://schemas.microsoft.com/office/drawing/2014/chartex" xmlns:mc="http://schemas.openxmlformats.org/markup-compatibility/2006" xmlns:o="urn:schemas-microsoft-com:office:office" xmlns:r="http://schemas.openxmlformats.org/officeDocument/2006/relationships" xmlns:m="http://schemas.openxmlformats.org/officeDocument/2006/math" xmlns:v="urn:schemas-microsoft-com:vml" xmlns:wp14="http://schemas.microsoft.com/office/word/2010/wordprocessingDrawing" xmlns:wp="http://schemas.openxmlformats.org/drawingml/2006/wordprocessingDrawing" xmlns:w10="urn:schemas-microsoft-com:office:word" xmlns:w="http://schemas.openxmlformats.org/wordprocessingml/2006/main" xmlns:w14="http://schemas.microsoft.com/office/word/2010/wordml" xmlns:w15="http://schemas.microsoft.com/office/word/2012/wordml" xmlns:w16se="http://schemas.microsoft.com/office/word/2015/wordml/symex" xmlns:wpg="http://schemas.microsoft.com/office/word/2010/wordprocessingGroup" xmlns:wpi="http://schemas.microsoft.com/office/word/2010/wordprocessingInk" xmlns:wne="http://schemas.microsoft.com/office/word/2006/wordml" xmlns:wps="http://schemas.microsoft.com/office/word/2010/wordprocessingShape" mc:Ignorable="w14 w15 w16se wp14">
   <w:endnote w:type="separator" w:id="-1">
     <w:p>
       <w:pPr>
@@ -5424,7 +5406,7 @@
 </file>
 
 <file path=word/footer1.xml><?xml version="1.0" encoding="utf-8"?>
-<w:ftr xmlns:wpc="http://schemas.microsoft.com/office/word/2010/wordprocessingCanvas" xmlns:mo="http://schemas.microsoft.com/office/mac/office/2008/main" xmlns:mc="http://schemas.openxmlformats.org/markup-compatibility/2006" xmlns:mv="urn:schemas-microsoft-com:mac:vml" xmlns:o="urn:schemas-microsoft-com:office:office" xmlns:r="http://schemas.openxmlformats.org/officeDocument/2006/relationships" xmlns:m="http://schemas.openxmlformats.org/officeDocument/2006/math" xmlns:v="urn:schemas-microsoft-com:vml" xmlns:wp14="http://schemas.microsoft.com/office/word/2010/wordprocessingDrawing" xmlns:wp="http://schemas.openxmlformats.org/drawingml/2006/wordprocessingDrawing" xmlns:w10="urn:schemas-microsoft-com:office:word" xmlns:w="http://schemas.openxmlformats.org/wordprocessingml/2006/main" xmlns:w14="http://schemas.microsoft.com/office/word/2010/wordml" xmlns:w15="http://schemas.microsoft.com/office/word/2012/wordml" xmlns:wpg="http://schemas.microsoft.com/office/word/2010/wordprocessingGroup" xmlns:wpi="http://schemas.microsoft.com/office/word/2010/wordprocessingInk" xmlns:wne="http://schemas.microsoft.com/office/word/2006/wordml" xmlns:wps="http://schemas.microsoft.com/office/word/2010/wordprocessingShape" mc:Ignorable="w14 w15 wp14">
+<w:ftr xmlns:wpc="http://schemas.microsoft.com/office/word/2010/wordprocessingCanvas" xmlns:cx="http://schemas.microsoft.com/office/drawing/2014/chartex" xmlns:mc="http://schemas.openxmlformats.org/markup-compatibility/2006" xmlns:o="urn:schemas-microsoft-com:office:office" xmlns:r="http://schemas.openxmlformats.org/officeDocument/2006/relationships" xmlns:m="http://schemas.openxmlformats.org/officeDocument/2006/math" xmlns:v="urn:schemas-microsoft-com:vml" xmlns:wp14="http://schemas.microsoft.com/office/word/2010/wordprocessingDrawing" xmlns:wp="http://schemas.openxmlformats.org/drawingml/2006/wordprocessingDrawing" xmlns:w10="urn:schemas-microsoft-com:office:word" xmlns:w="http://schemas.openxmlformats.org/wordprocessingml/2006/main" xmlns:w14="http://schemas.microsoft.com/office/word/2010/wordml" xmlns:w15="http://schemas.microsoft.com/office/word/2012/wordml" xmlns:w16se="http://schemas.microsoft.com/office/word/2015/wordml/symex" xmlns:wpg="http://schemas.microsoft.com/office/word/2010/wordprocessingGroup" xmlns:wpi="http://schemas.microsoft.com/office/word/2010/wordprocessingInk" xmlns:wne="http://schemas.microsoft.com/office/word/2006/wordml" xmlns:wps="http://schemas.microsoft.com/office/word/2010/wordprocessingShape" mc:Ignorable="w14 w15 w16se wp14">
   <w:p>
     <w:pPr>
       <w:pStyle w:val="Piedepgina"/>
@@ -5434,7 +5416,7 @@
 </file>
 
 <file path=word/footer2.xml><?xml version="1.0" encoding="utf-8"?>
-<w:ftr xmlns:wpc="http://schemas.microsoft.com/office/word/2010/wordprocessingCanvas" xmlns:mo="http://schemas.microsoft.com/office/mac/office/2008/main" xmlns:mc="http://schemas.openxmlformats.org/markup-compatibility/2006" xmlns:mv="urn:schemas-microsoft-com:mac:vml" xmlns:o="urn:schemas-microsoft-com:office:office" xmlns:r="http://schemas.openxmlformats.org/officeDocument/2006/relationships" xmlns:m="http://schemas.openxmlformats.org/officeDocument/2006/math" xmlns:v="urn:schemas-microsoft-com:vml" xmlns:wp14="http://schemas.microsoft.com/office/word/2010/wordprocessingDrawing" xmlns:wp="http://schemas.openxmlformats.org/drawingml/2006/wordprocessingDrawing" xmlns:w10="urn:schemas-microsoft-com:office:word" xmlns:w="http://schemas.openxmlformats.org/wordprocessingml/2006/main" xmlns:w14="http://schemas.microsoft.com/office/word/2010/wordml" xmlns:w15="http://schemas.microsoft.com/office/word/2012/wordml" xmlns:wpg="http://schemas.microsoft.com/office/word/2010/wordprocessingGroup" xmlns:wpi="http://schemas.microsoft.com/office/word/2010/wordprocessingInk" xmlns:wne="http://schemas.microsoft.com/office/word/2006/wordml" xmlns:wps="http://schemas.microsoft.com/office/word/2010/wordprocessingShape" mc:Ignorable="w14 w15 wp14">
+<w:ftr xmlns:wpc="http://schemas.microsoft.com/office/word/2010/wordprocessingCanvas" xmlns:cx="http://schemas.microsoft.com/office/drawing/2014/chartex" xmlns:mc="http://schemas.openxmlformats.org/markup-compatibility/2006" xmlns:o="urn:schemas-microsoft-com:office:office" xmlns:r="http://schemas.openxmlformats.org/officeDocument/2006/relationships" xmlns:m="http://schemas.openxmlformats.org/officeDocument/2006/math" xmlns:v="urn:schemas-microsoft-com:vml" xmlns:wp14="http://schemas.microsoft.com/office/word/2010/wordprocessingDrawing" xmlns:wp="http://schemas.openxmlformats.org/drawingml/2006/wordprocessingDrawing" xmlns:w10="urn:schemas-microsoft-com:office:word" xmlns:w="http://schemas.openxmlformats.org/wordprocessingml/2006/main" xmlns:w14="http://schemas.microsoft.com/office/word/2010/wordml" xmlns:w15="http://schemas.microsoft.com/office/word/2012/wordml" xmlns:w16se="http://schemas.microsoft.com/office/word/2015/wordml/symex" xmlns:wpg="http://schemas.microsoft.com/office/word/2010/wordprocessingGroup" xmlns:wpi="http://schemas.microsoft.com/office/word/2010/wordprocessingInk" xmlns:wne="http://schemas.microsoft.com/office/word/2006/wordml" xmlns:wps="http://schemas.microsoft.com/office/word/2010/wordprocessingShape" mc:Ignorable="w14 w15 w16se wp14">
   <w:p>
     <w:pPr>
       <w:pStyle w:val="Piedepgina"/>
@@ -5442,7 +5424,7 @@
     <w:r>
       <w:rPr>
         <w:noProof/>
-        <w:lang w:val="es-ES_tradnl" w:eastAsia="es-ES_tradnl"/>
+        <w:lang w:val="es-MX" w:eastAsia="es-MX"/>
       </w:rPr>
       <mc:AlternateContent>
         <mc:Choice Requires="wps">
@@ -5538,7 +5520,7 @@
             </wp:anchor>
           </w:drawing>
         </mc:Choice>
-        <mc:Fallback xmlns:w16se="http://schemas.microsoft.com/office/word/2015/wordml/symex" xmlns:cx="http://schemas.microsoft.com/office/drawing/2014/chartex">
+        <mc:Fallback xmlns:mv="urn:schemas-microsoft-com:mac:vml" xmlns:mo="http://schemas.microsoft.com/office/mac/office/2008/main">
           <w:pict>
             <v:shapetype w14:anchorId="2CE1C372" id="_x0000_t202" coordsize="21600,21600" o:spt="202" path="m,l,21600r21600,l21600,xe">
               <v:stroke joinstyle="miter"/>
@@ -5581,7 +5563,7 @@
 </file>
 
 <file path=word/footer3.xml><?xml version="1.0" encoding="utf-8"?>
-<w:ftr xmlns:wpc="http://schemas.microsoft.com/office/word/2010/wordprocessingCanvas" xmlns:mo="http://schemas.microsoft.com/office/mac/office/2008/main" xmlns:mc="http://schemas.openxmlformats.org/markup-compatibility/2006" xmlns:mv="urn:schemas-microsoft-com:mac:vml" xmlns:o="urn:schemas-microsoft-com:office:office" xmlns:r="http://schemas.openxmlformats.org/officeDocument/2006/relationships" xmlns:m="http://schemas.openxmlformats.org/officeDocument/2006/math" xmlns:v="urn:schemas-microsoft-com:vml" xmlns:wp14="http://schemas.microsoft.com/office/word/2010/wordprocessingDrawing" xmlns:wp="http://schemas.openxmlformats.org/drawingml/2006/wordprocessingDrawing" xmlns:w10="urn:schemas-microsoft-com:office:word" xmlns:w="http://schemas.openxmlformats.org/wordprocessingml/2006/main" xmlns:w14="http://schemas.microsoft.com/office/word/2010/wordml" xmlns:w15="http://schemas.microsoft.com/office/word/2012/wordml" xmlns:wpg="http://schemas.microsoft.com/office/word/2010/wordprocessingGroup" xmlns:wpi="http://schemas.microsoft.com/office/word/2010/wordprocessingInk" xmlns:wne="http://schemas.microsoft.com/office/word/2006/wordml" xmlns:wps="http://schemas.microsoft.com/office/word/2010/wordprocessingShape" mc:Ignorable="w14 w15 wp14">
+<w:ftr xmlns:wpc="http://schemas.microsoft.com/office/word/2010/wordprocessingCanvas" xmlns:cx="http://schemas.microsoft.com/office/drawing/2014/chartex" xmlns:mc="http://schemas.openxmlformats.org/markup-compatibility/2006" xmlns:o="urn:schemas-microsoft-com:office:office" xmlns:r="http://schemas.openxmlformats.org/officeDocument/2006/relationships" xmlns:m="http://schemas.openxmlformats.org/officeDocument/2006/math" xmlns:v="urn:schemas-microsoft-com:vml" xmlns:wp14="http://schemas.microsoft.com/office/word/2010/wordprocessingDrawing" xmlns:wp="http://schemas.openxmlformats.org/drawingml/2006/wordprocessingDrawing" xmlns:w10="urn:schemas-microsoft-com:office:word" xmlns:w="http://schemas.openxmlformats.org/wordprocessingml/2006/main" xmlns:w14="http://schemas.microsoft.com/office/word/2010/wordml" xmlns:w15="http://schemas.microsoft.com/office/word/2012/wordml" xmlns:w16se="http://schemas.microsoft.com/office/word/2015/wordml/symex" xmlns:wpg="http://schemas.microsoft.com/office/word/2010/wordprocessingGroup" xmlns:wpi="http://schemas.microsoft.com/office/word/2010/wordprocessingInk" xmlns:wne="http://schemas.microsoft.com/office/word/2006/wordml" xmlns:wps="http://schemas.microsoft.com/office/word/2010/wordprocessingShape" mc:Ignorable="w14 w15 w16se wp14">
   <w:p>
     <w:pPr>
       <w:pStyle w:val="Piedepgina"/>
@@ -5591,7 +5573,7 @@
 </file>
 
 <file path=word/footnotes.xml><?xml version="1.0" encoding="utf-8"?>
-<w:footnotes xmlns:wpc="http://schemas.microsoft.com/office/word/2010/wordprocessingCanvas" xmlns:mo="http://schemas.microsoft.com/office/mac/office/2008/main" xmlns:mc="http://schemas.openxmlformats.org/markup-compatibility/2006" xmlns:mv="urn:schemas-microsoft-com:mac:vml" xmlns:o="urn:schemas-microsoft-com:office:office" xmlns:r="http://schemas.openxmlformats.org/officeDocument/2006/relationships" xmlns:m="http://schemas.openxmlformats.org/officeDocument/2006/math" xmlns:v="urn:schemas-microsoft-com:vml" xmlns:wp14="http://schemas.microsoft.com/office/word/2010/wordprocessingDrawing" xmlns:wp="http://schemas.openxmlformats.org/drawingml/2006/wordprocessingDrawing" xmlns:w10="urn:schemas-microsoft-com:office:word" xmlns:w="http://schemas.openxmlformats.org/wordprocessingml/2006/main" xmlns:w14="http://schemas.microsoft.com/office/word/2010/wordml" xmlns:w15="http://schemas.microsoft.com/office/word/2012/wordml" xmlns:wpg="http://schemas.microsoft.com/office/word/2010/wordprocessingGroup" xmlns:wpi="http://schemas.microsoft.com/office/word/2010/wordprocessingInk" xmlns:wne="http://schemas.microsoft.com/office/word/2006/wordml" xmlns:wps="http://schemas.microsoft.com/office/word/2010/wordprocessingShape" mc:Ignorable="w14 w15 wp14">
+<w:footnotes xmlns:wpc="http://schemas.microsoft.com/office/word/2010/wordprocessingCanvas" xmlns:cx="http://schemas.microsoft.com/office/drawing/2014/chartex" xmlns:mc="http://schemas.openxmlformats.org/markup-compatibility/2006" xmlns:o="urn:schemas-microsoft-com:office:office" xmlns:r="http://schemas.openxmlformats.org/officeDocument/2006/relationships" xmlns:m="http://schemas.openxmlformats.org/officeDocument/2006/math" xmlns:v="urn:schemas-microsoft-com:vml" xmlns:wp14="http://schemas.microsoft.com/office/word/2010/wordprocessingDrawing" xmlns:wp="http://schemas.openxmlformats.org/drawingml/2006/wordprocessingDrawing" xmlns:w10="urn:schemas-microsoft-com:office:word" xmlns:w="http://schemas.openxmlformats.org/wordprocessingml/2006/main" xmlns:w14="http://schemas.microsoft.com/office/word/2010/wordml" xmlns:w15="http://schemas.microsoft.com/office/word/2012/wordml" xmlns:w16se="http://schemas.microsoft.com/office/word/2015/wordml/symex" xmlns:wpg="http://schemas.microsoft.com/office/word/2010/wordprocessingGroup" xmlns:wpi="http://schemas.microsoft.com/office/word/2010/wordprocessingInk" xmlns:wne="http://schemas.microsoft.com/office/word/2006/wordml" xmlns:wps="http://schemas.microsoft.com/office/word/2010/wordprocessingShape" mc:Ignorable="w14 w15 w16se wp14">
   <w:footnote w:type="separator" w:id="-1">
     <w:p>
       <w:pPr>
@@ -5616,7 +5598,7 @@
 </file>
 
 <file path=word/header1.xml><?xml version="1.0" encoding="utf-8"?>
-<w:hdr xmlns:wpc="http://schemas.microsoft.com/office/word/2010/wordprocessingCanvas" xmlns:mo="http://schemas.microsoft.com/office/mac/office/2008/main" xmlns:mc="http://schemas.openxmlformats.org/markup-compatibility/2006" xmlns:mv="urn:schemas-microsoft-com:mac:vml" xmlns:o="urn:schemas-microsoft-com:office:office" xmlns:r="http://schemas.openxmlformats.org/officeDocument/2006/relationships" xmlns:m="http://schemas.openxmlformats.org/officeDocument/2006/math" xmlns:v="urn:schemas-microsoft-com:vml" xmlns:wp14="http://schemas.microsoft.com/office/word/2010/wordprocessingDrawing" xmlns:wp="http://schemas.openxmlformats.org/drawingml/2006/wordprocessingDrawing" xmlns:w10="urn:schemas-microsoft-com:office:word" xmlns:w="http://schemas.openxmlformats.org/wordprocessingml/2006/main" xmlns:w14="http://schemas.microsoft.com/office/word/2010/wordml" xmlns:w15="http://schemas.microsoft.com/office/word/2012/wordml" xmlns:wpg="http://schemas.microsoft.com/office/word/2010/wordprocessingGroup" xmlns:wpi="http://schemas.microsoft.com/office/word/2010/wordprocessingInk" xmlns:wne="http://schemas.microsoft.com/office/word/2006/wordml" xmlns:wps="http://schemas.microsoft.com/office/word/2010/wordprocessingShape" mc:Ignorable="w14 w15 wp14">
+<w:hdr xmlns:wpc="http://schemas.microsoft.com/office/word/2010/wordprocessingCanvas" xmlns:cx="http://schemas.microsoft.com/office/drawing/2014/chartex" xmlns:mc="http://schemas.openxmlformats.org/markup-compatibility/2006" xmlns:o="urn:schemas-microsoft-com:office:office" xmlns:r="http://schemas.openxmlformats.org/officeDocument/2006/relationships" xmlns:m="http://schemas.openxmlformats.org/officeDocument/2006/math" xmlns:v="urn:schemas-microsoft-com:vml" xmlns:wp14="http://schemas.microsoft.com/office/word/2010/wordprocessingDrawing" xmlns:wp="http://schemas.openxmlformats.org/drawingml/2006/wordprocessingDrawing" xmlns:w10="urn:schemas-microsoft-com:office:word" xmlns:w="http://schemas.openxmlformats.org/wordprocessingml/2006/main" xmlns:w14="http://schemas.microsoft.com/office/word/2010/wordml" xmlns:w15="http://schemas.microsoft.com/office/word/2012/wordml" xmlns:w16se="http://schemas.microsoft.com/office/word/2015/wordml/symex" xmlns:wpg="http://schemas.microsoft.com/office/word/2010/wordprocessingGroup" xmlns:wpi="http://schemas.microsoft.com/office/word/2010/wordprocessingInk" xmlns:wne="http://schemas.microsoft.com/office/word/2006/wordml" xmlns:wps="http://schemas.microsoft.com/office/word/2010/wordprocessingShape" mc:Ignorable="w14 w15 w16se wp14">
   <w:p>
     <w:pPr>
       <w:pStyle w:val="Encabezado"/>
@@ -5626,7 +5608,7 @@
 </file>
 
 <file path=word/header2.xml><?xml version="1.0" encoding="utf-8"?>
-<w:hdr xmlns:wpc="http://schemas.microsoft.com/office/word/2010/wordprocessingCanvas" xmlns:mo="http://schemas.microsoft.com/office/mac/office/2008/main" xmlns:mc="http://schemas.openxmlformats.org/markup-compatibility/2006" xmlns:mv="urn:schemas-microsoft-com:mac:vml" xmlns:o="urn:schemas-microsoft-com:office:office" xmlns:r="http://schemas.openxmlformats.org/officeDocument/2006/relationships" xmlns:m="http://schemas.openxmlformats.org/officeDocument/2006/math" xmlns:v="urn:schemas-microsoft-com:vml" xmlns:wp14="http://schemas.microsoft.com/office/word/2010/wordprocessingDrawing" xmlns:wp="http://schemas.openxmlformats.org/drawingml/2006/wordprocessingDrawing" xmlns:w10="urn:schemas-microsoft-com:office:word" xmlns:w="http://schemas.openxmlformats.org/wordprocessingml/2006/main" xmlns:w14="http://schemas.microsoft.com/office/word/2010/wordml" xmlns:w15="http://schemas.microsoft.com/office/word/2012/wordml" xmlns:wpg="http://schemas.microsoft.com/office/word/2010/wordprocessingGroup" xmlns:wpi="http://schemas.microsoft.com/office/word/2010/wordprocessingInk" xmlns:wne="http://schemas.microsoft.com/office/word/2006/wordml" xmlns:wps="http://schemas.microsoft.com/office/word/2010/wordprocessingShape" mc:Ignorable="w14 w15 wp14">
+<w:hdr xmlns:wpc="http://schemas.microsoft.com/office/word/2010/wordprocessingCanvas" xmlns:cx="http://schemas.microsoft.com/office/drawing/2014/chartex" xmlns:mc="http://schemas.openxmlformats.org/markup-compatibility/2006" xmlns:o="urn:schemas-microsoft-com:office:office" xmlns:r="http://schemas.openxmlformats.org/officeDocument/2006/relationships" xmlns:m="http://schemas.openxmlformats.org/officeDocument/2006/math" xmlns:v="urn:schemas-microsoft-com:vml" xmlns:wp14="http://schemas.microsoft.com/office/word/2010/wordprocessingDrawing" xmlns:wp="http://schemas.openxmlformats.org/drawingml/2006/wordprocessingDrawing" xmlns:w10="urn:schemas-microsoft-com:office:word" xmlns:w="http://schemas.openxmlformats.org/wordprocessingml/2006/main" xmlns:w14="http://schemas.microsoft.com/office/word/2010/wordml" xmlns:w15="http://schemas.microsoft.com/office/word/2012/wordml" xmlns:w16se="http://schemas.microsoft.com/office/word/2015/wordml/symex" xmlns:wpg="http://schemas.microsoft.com/office/word/2010/wordprocessingGroup" xmlns:wpi="http://schemas.microsoft.com/office/word/2010/wordprocessingInk" xmlns:wne="http://schemas.microsoft.com/office/word/2006/wordml" xmlns:wps="http://schemas.microsoft.com/office/word/2010/wordprocessingShape" mc:Ignorable="w14 w15 w16se wp14">
   <w:p>
     <w:pPr>
       <w:pStyle w:val="Encabezado"/>
@@ -5634,7 +5616,7 @@
     <w:r>
       <w:rPr>
         <w:noProof/>
-        <w:lang w:val="es-ES_tradnl" w:eastAsia="es-ES_tradnl"/>
+        <w:lang w:val="es-MX" w:eastAsia="es-MX"/>
       </w:rPr>
       <w:drawing>
         <wp:anchor distT="0" distB="0" distL="114300" distR="114300" simplePos="0" relativeHeight="251660288" behindDoc="1" locked="0" layoutInCell="1" allowOverlap="1" wp14:anchorId="7D908135" wp14:editId="2BB9BBA7">
@@ -5750,7 +5732,7 @@
 </file>
 
 <file path=word/header3.xml><?xml version="1.0" encoding="utf-8"?>
-<w:hdr xmlns:wpc="http://schemas.microsoft.com/office/word/2010/wordprocessingCanvas" xmlns:mo="http://schemas.microsoft.com/office/mac/office/2008/main" xmlns:mc="http://schemas.openxmlformats.org/markup-compatibility/2006" xmlns:mv="urn:schemas-microsoft-com:mac:vml" xmlns:o="urn:schemas-microsoft-com:office:office" xmlns:r="http://schemas.openxmlformats.org/officeDocument/2006/relationships" xmlns:m="http://schemas.openxmlformats.org/officeDocument/2006/math" xmlns:v="urn:schemas-microsoft-com:vml" xmlns:wp14="http://schemas.microsoft.com/office/word/2010/wordprocessingDrawing" xmlns:wp="http://schemas.openxmlformats.org/drawingml/2006/wordprocessingDrawing" xmlns:w10="urn:schemas-microsoft-com:office:word" xmlns:w="http://schemas.openxmlformats.org/wordprocessingml/2006/main" xmlns:w14="http://schemas.microsoft.com/office/word/2010/wordml" xmlns:w15="http://schemas.microsoft.com/office/word/2012/wordml" xmlns:wpg="http://schemas.microsoft.com/office/word/2010/wordprocessingGroup" xmlns:wpi="http://schemas.microsoft.com/office/word/2010/wordprocessingInk" xmlns:wne="http://schemas.microsoft.com/office/word/2006/wordml" xmlns:wps="http://schemas.microsoft.com/office/word/2010/wordprocessingShape" mc:Ignorable="w14 w15 wp14">
+<w:hdr xmlns:wpc="http://schemas.microsoft.com/office/word/2010/wordprocessingCanvas" xmlns:cx="http://schemas.microsoft.com/office/drawing/2014/chartex" xmlns:mc="http://schemas.openxmlformats.org/markup-compatibility/2006" xmlns:o="urn:schemas-microsoft-com:office:office" xmlns:r="http://schemas.openxmlformats.org/officeDocument/2006/relationships" xmlns:m="http://schemas.openxmlformats.org/officeDocument/2006/math" xmlns:v="urn:schemas-microsoft-com:vml" xmlns:wp14="http://schemas.microsoft.com/office/word/2010/wordprocessingDrawing" xmlns:wp="http://schemas.openxmlformats.org/drawingml/2006/wordprocessingDrawing" xmlns:w10="urn:schemas-microsoft-com:office:word" xmlns:w="http://schemas.openxmlformats.org/wordprocessingml/2006/main" xmlns:w14="http://schemas.microsoft.com/office/word/2010/wordml" xmlns:w15="http://schemas.microsoft.com/office/word/2012/wordml" xmlns:w16se="http://schemas.microsoft.com/office/word/2015/wordml/symex" xmlns:wpg="http://schemas.microsoft.com/office/word/2010/wordprocessingGroup" xmlns:wpi="http://schemas.microsoft.com/office/word/2010/wordprocessingInk" xmlns:wne="http://schemas.microsoft.com/office/word/2006/wordml" xmlns:wps="http://schemas.microsoft.com/office/word/2010/wordprocessingShape" mc:Ignorable="w14 w15 w16se wp14">
   <w:p>
     <w:pPr>
       <w:pStyle w:val="Encabezado"/>
@@ -5760,7 +5742,7 @@
 </file>
 
 <file path=word/styles.xml><?xml version="1.0" encoding="utf-8"?>
-<w:styles xmlns:mc="http://schemas.openxmlformats.org/markup-compatibility/2006" xmlns:r="http://schemas.openxmlformats.org/officeDocument/2006/relationships" xmlns:w="http://schemas.openxmlformats.org/wordprocessingml/2006/main" xmlns:w14="http://schemas.microsoft.com/office/word/2010/wordml" xmlns:w15="http://schemas.microsoft.com/office/word/2012/wordml" mc:Ignorable="w14 w15">
+<w:styles xmlns:mc="http://schemas.openxmlformats.org/markup-compatibility/2006" xmlns:r="http://schemas.openxmlformats.org/officeDocument/2006/relationships" xmlns:w="http://schemas.openxmlformats.org/wordprocessingml/2006/main" xmlns:w14="http://schemas.microsoft.com/office/word/2010/wordml" xmlns:w15="http://schemas.microsoft.com/office/word/2012/wordml" xmlns:w16se="http://schemas.microsoft.com/office/word/2015/wordml/symex" mc:Ignorable="w14 w15 w16se">
   <w:docDefaults>
     <w:rPrDefault>
       <w:rPr>
@@ -5776,7 +5758,7 @@
       </w:pPr>
     </w:pPrDefault>
   </w:docDefaults>
-  <w:latentStyles w:defLockedState="0" w:defUIPriority="99" w:defSemiHidden="0" w:defUnhideWhenUsed="0" w:defQFormat="0" w:count="380">
+  <w:latentStyles w:defLockedState="0" w:defUIPriority="99" w:defSemiHidden="0" w:defUnhideWhenUsed="0" w:defQFormat="0" w:count="371">
     <w:lsdException w:name="Normal" w:uiPriority="0" w:qFormat="1"/>
     <w:lsdException w:name="heading 1" w:uiPriority="9" w:qFormat="1"/>
     <w:lsdException w:name="heading 2" w:semiHidden="1" w:uiPriority="9" w:unhideWhenUsed="1" w:qFormat="1"/>

</xml_diff>